<commit_message>
Diagrama de componentes de los subsistemas: Gestion actividades, Gestion Equipos, Gestion Grupo, Gestion Pagos, Gestion Categorias, Gestion Temporadas, Gestion Instalaciones
</commit_message>
<xml_diff>
--- a/docs/Diseño/Iteracion 2/Documentacion Diseño v2.1.docx
+++ b/docs/Diseño/Iteracion 2/Documentacion Diseño v2.1.docx
@@ -1332,7 +1332,7 @@
                     <a:blip r:embed="rId6">
                       <a:extLst>
                         <a:ext uri="{28A0092B-C50C-407E-A947-70E740481C1C}">
-                          <a14:useLocalDpi xmlns:a14="http://schemas.microsoft.com/office/drawing/2010/main" xmlns:wps="http://schemas.microsoft.com/office/word/2010/wordprocessingShape" xmlns:wpi="http://schemas.microsoft.com/office/word/2010/wordprocessingInk" xmlns:wpg="http://schemas.microsoft.com/office/word/2010/wordprocessingGroup" xmlns:w14="http://schemas.microsoft.com/office/word/2010/wordml" xmlns:w="http://schemas.openxmlformats.org/wordprocessingml/2006/main" xmlns:w10="urn:schemas-microsoft-com:office:word" xmlns:wp14="http://schemas.microsoft.com/office/word/2010/wordprocessingDrawing" xmlns:v="urn:schemas-microsoft-com:vml" xmlns:o="urn:schemas-microsoft-com:office:office" xmlns:mc="http://schemas.openxmlformats.org/markup-compatibility/2006" xmlns:wpc="http://schemas.microsoft.com/office/word/2010/wordprocessingCanvas" xmlns="" val="0"/>
+                          <a14:useLocalDpi xmlns="" xmlns:wpc="http://schemas.microsoft.com/office/word/2010/wordprocessingCanvas" xmlns:mc="http://schemas.openxmlformats.org/markup-compatibility/2006" xmlns:o="urn:schemas-microsoft-com:office:office" xmlns:v="urn:schemas-microsoft-com:vml" xmlns:wp14="http://schemas.microsoft.com/office/word/2010/wordprocessingDrawing" xmlns:w10="urn:schemas-microsoft-com:office:word" xmlns:w="http://schemas.openxmlformats.org/wordprocessingml/2006/main" xmlns:w14="http://schemas.microsoft.com/office/word/2010/wordml" xmlns:wpg="http://schemas.microsoft.com/office/word/2010/wordprocessingGroup" xmlns:wpi="http://schemas.microsoft.com/office/word/2010/wordprocessingInk" xmlns:wps="http://schemas.microsoft.com/office/word/2010/wordprocessingShape" xmlns:a14="http://schemas.microsoft.com/office/drawing/2010/main" val="0"/>
                         </a:ext>
                       </a:extLst>
                     </a:blip>
@@ -1707,140 +1707,63 @@
     <w:p>
       <w:pPr>
         <w:rPr>
-          <w:rFonts w:ascii="Times New Roman" w:eastAsia="Times New Roman" w:hAnsi="Times New Roman" w:cs="Times New Roman"/>
-        </w:rPr>
-      </w:pPr>
-    </w:p>
-    <w:p>
-      <w:pPr>
-        <w:rPr>
-          <w:rFonts w:ascii="Arial" w:eastAsia="Times New Roman" w:hAnsi="Arial" w:cs="Arial"/>
-          <w:b/>
-          <w:sz w:val="24"/>
-          <w:szCs w:val="24"/>
-        </w:rPr>
-      </w:pPr>
-    </w:p>
-    <w:p>
-      <w:pPr>
-        <w:rPr>
-          <w:rFonts w:ascii="Times New Roman" w:eastAsia="Times New Roman" w:hAnsi="Times New Roman" w:cs="Times New Roman"/>
-        </w:rPr>
-      </w:pPr>
-    </w:p>
-    <w:p>
-      <w:pPr>
-        <w:rPr>
-          <w:rFonts w:ascii="Times New Roman" w:eastAsia="Times New Roman" w:hAnsi="Times New Roman" w:cs="Times New Roman"/>
-        </w:rPr>
-      </w:pPr>
-    </w:p>
-    <w:p>
-      <w:pPr>
-        <w:rPr>
-          <w:rFonts w:ascii="Times New Roman" w:eastAsia="Times New Roman" w:hAnsi="Times New Roman" w:cs="Times New Roman"/>
-        </w:rPr>
-      </w:pPr>
-    </w:p>
-    <w:p>
-      <w:pPr>
-        <w:rPr>
-          <w:rFonts w:ascii="Times New Roman" w:eastAsia="Times New Roman" w:hAnsi="Times New Roman" w:cs="Times New Roman"/>
-        </w:rPr>
-      </w:pPr>
-    </w:p>
-    <w:p>
-      <w:pPr>
-        <w:ind w:left="720"/>
-        <w:contextualSpacing/>
-        <w:outlineLvl w:val="2"/>
-        <w:rPr>
-          <w:rFonts w:ascii="Arial" w:eastAsia="Times New Roman" w:hAnsi="Arial" w:cs="Arial"/>
-          <w:b/>
-          <w:sz w:val="24"/>
-          <w:szCs w:val="24"/>
-        </w:rPr>
-      </w:pPr>
-    </w:p>
-    <w:p>
-      <w:pPr>
-        <w:ind w:left="720"/>
-        <w:contextualSpacing/>
-        <w:outlineLvl w:val="2"/>
-        <w:rPr>
-          <w:rFonts w:ascii="Arial" w:eastAsia="Times New Roman" w:hAnsi="Arial" w:cs="Arial"/>
-          <w:b/>
-          <w:sz w:val="24"/>
-          <w:szCs w:val="24"/>
-        </w:rPr>
-      </w:pPr>
-      <w:bookmarkStart w:id="15" w:name="_Toc352183745"/>
-    </w:p>
-    <w:p>
-      <w:pPr>
-        <w:ind w:left="720"/>
-        <w:contextualSpacing/>
-        <w:outlineLvl w:val="2"/>
-        <w:rPr>
-          <w:rFonts w:ascii="Arial" w:eastAsia="Times New Roman" w:hAnsi="Arial" w:cs="Arial"/>
-          <w:b/>
-          <w:sz w:val="24"/>
-          <w:szCs w:val="24"/>
-        </w:rPr>
-      </w:pPr>
-    </w:p>
-    <w:p>
-      <w:pPr>
-        <w:ind w:left="720"/>
-        <w:contextualSpacing/>
-        <w:outlineLvl w:val="2"/>
-        <w:rPr>
-          <w:rFonts w:ascii="Arial" w:eastAsia="Times New Roman" w:hAnsi="Arial" w:cs="Arial"/>
-          <w:b/>
-          <w:sz w:val="24"/>
-          <w:szCs w:val="24"/>
-        </w:rPr>
-      </w:pPr>
-    </w:p>
-    <w:p>
-      <w:pPr>
-        <w:ind w:left="720"/>
-        <w:contextualSpacing/>
-        <w:outlineLvl w:val="2"/>
-        <w:rPr>
-          <w:rFonts w:ascii="Arial" w:eastAsia="Times New Roman" w:hAnsi="Arial" w:cs="Arial"/>
-          <w:b/>
-          <w:sz w:val="24"/>
-          <w:szCs w:val="24"/>
-        </w:rPr>
-      </w:pPr>
-    </w:p>
-    <w:p>
-      <w:pPr>
-        <w:ind w:left="720"/>
-        <w:contextualSpacing/>
-        <w:outlineLvl w:val="2"/>
-        <w:rPr>
-          <w:rFonts w:ascii="Arial" w:eastAsia="Times New Roman" w:hAnsi="Arial" w:cs="Arial"/>
-          <w:b/>
-          <w:sz w:val="24"/>
-          <w:szCs w:val="24"/>
-        </w:rPr>
-      </w:pPr>
-    </w:p>
-    <w:p>
-      <w:pPr>
-        <w:ind w:left="720"/>
-        <w:contextualSpacing/>
-        <w:outlineLvl w:val="2"/>
-        <w:rPr>
-          <w:rFonts w:ascii="Arial" w:eastAsia="Times New Roman" w:hAnsi="Arial" w:cs="Arial"/>
-          <w:b/>
-          <w:sz w:val="24"/>
-          <w:szCs w:val="24"/>
-        </w:rPr>
-      </w:pPr>
-    </w:p>
+          <w:rFonts w:ascii="Arial" w:eastAsia="Times New Roman" w:hAnsi="Arial" w:cs="Arial"/>
+        </w:rPr>
+      </w:pPr>
+      <w:r>
+        <w:rPr>
+          <w:rFonts w:ascii="Arial" w:eastAsia="Times New Roman" w:hAnsi="Arial" w:cs="Arial"/>
+        </w:rPr>
+        <w:t>El diagrama de paquetes está estructurado en agrupaciones lógicas, pero necesitamos definir subsistemas, es decir</w:t>
+      </w:r>
+      <w:r>
+        <w:rPr>
+          <w:rFonts w:ascii="Arial" w:eastAsia="Times New Roman" w:hAnsi="Arial" w:cs="Arial"/>
+        </w:rPr>
+        <w:t xml:space="preserve">, cerrar partes del sistema en </w:t>
+      </w:r>
+      <w:r>
+        <w:rPr>
+          <w:rFonts w:ascii="Arial" w:eastAsia="Times New Roman" w:hAnsi="Arial" w:cs="Arial"/>
+        </w:rPr>
+        <w:t>componentes.</w:t>
+      </w:r>
+    </w:p>
+    <w:p>
+      <w:pPr>
+        <w:pStyle w:val="Ttulo2"/>
+        <w:jc w:val="center"/>
+        <w:rPr>
+          <w:rFonts w:ascii="Arial" w:eastAsia="Times New Roman" w:hAnsi="Arial" w:cs="Times New Roman"/>
+          <w:bCs w:val="0"/>
+          <w:color w:val="000000"/>
+          <w:sz w:val="36"/>
+          <w:szCs w:val="36"/>
+        </w:rPr>
+      </w:pPr>
+      <w:r>
+        <w:rPr>
+          <w:rFonts w:ascii="Arial" w:eastAsia="Times New Roman" w:hAnsi="Arial" w:cs="Times New Roman"/>
+          <w:bCs w:val="0"/>
+          <w:color w:val="000000"/>
+          <w:sz w:val="36"/>
+          <w:szCs w:val="36"/>
+        </w:rPr>
+        <w:lastRenderedPageBreak/>
+        <w:t xml:space="preserve">Descomposición en </w:t>
+      </w:r>
+      <w:r>
+        <w:rPr>
+          <w:rFonts w:ascii="Arial" w:eastAsia="Times New Roman" w:hAnsi="Arial" w:cs="Times New Roman"/>
+          <w:bCs w:val="0"/>
+          <w:color w:val="000000"/>
+          <w:sz w:val="36"/>
+          <w:szCs w:val="36"/>
+        </w:rPr>
+        <w:t>Subsistemas</w:t>
+      </w:r>
+    </w:p>
+    <w:p/>
     <w:p>
       <w:pPr>
         <w:pStyle w:val="Ttulo3"/>
@@ -1849,34 +1772,34 @@
           <w:rFonts w:eastAsia="Times New Roman"/>
         </w:rPr>
       </w:pPr>
+      <w:bookmarkStart w:id="15" w:name="_Toc352183745"/>
       <w:bookmarkStart w:id="16" w:name="_Toc353213531"/>
       <w:r>
         <w:rPr>
           <w:rFonts w:eastAsia="Times New Roman"/>
         </w:rPr>
-        <w:t xml:space="preserve">Subsistema Gestión de </w:t>
+        <w:t xml:space="preserve">Subsistema Gestión </w:t>
       </w:r>
       <w:r>
         <w:rPr>
           <w:rFonts w:eastAsia="Times New Roman"/>
         </w:rPr>
-        <w:t>usuarios</w:t>
-      </w:r>
-      <w:bookmarkEnd w:id="15"/>
-      <w:bookmarkEnd w:id="16"/>
+        <w:t>de Actividades</w:t>
+      </w:r>
     </w:p>
     <w:p/>
     <w:p>
       <w:r>
         <w:rPr>
+          <w:rFonts w:ascii="Arial" w:eastAsia="Times New Roman" w:hAnsi="Arial" w:cs="Arial"/>
           <w:noProof/>
           <w:lang w:eastAsia="es-ES"/>
         </w:rPr>
         <w:drawing>
           <wp:inline distT="0" distB="0" distL="0" distR="0">
-            <wp:extent cx="5400040" cy="3579495"/>
-            <wp:effectExtent l="0" t="0" r="0" b="1905"/>
-            <wp:docPr id="6" name="0 Imagen"/>
+            <wp:extent cx="5983850" cy="2729553"/>
+            <wp:effectExtent l="19050" t="0" r="0" b="0"/>
+            <wp:docPr id="12" name="Imagen 9" descr="C:\Users\Francisco\Documents\GitHub\Proyecto\docs\Diseño\Iteracion 2\Diagrama de Componentes\Diagrama de componentes de Subsistemas\DC Subsistema Actividades.png"/>
             <wp:cNvGraphicFramePr>
               <a:graphicFrameLocks xmlns:a="http://schemas.openxmlformats.org/drawingml/2006/main" noChangeAspect="1"/>
             </wp:cNvGraphicFramePr>
@@ -1884,311 +1807,13 @@
               <a:graphicData uri="http://schemas.openxmlformats.org/drawingml/2006/picture">
                 <pic:pic xmlns:pic="http://schemas.openxmlformats.org/drawingml/2006/picture">
                   <pic:nvPicPr>
-                    <pic:cNvPr id="0" name="Gestión Usuarios.png"/>
-                    <pic:cNvPicPr/>
-                  </pic:nvPicPr>
-                  <pic:blipFill>
-                    <a:blip r:embed="rId7">
-                      <a:extLst>
-                        <a:ext uri="{28A0092B-C50C-407E-A947-70E740481C1C}">
-                          <a14:useLocalDpi xmlns:a14="http://schemas.microsoft.com/office/drawing/2010/main" xmlns:wps="http://schemas.microsoft.com/office/word/2010/wordprocessingShape" xmlns:wpi="http://schemas.microsoft.com/office/word/2010/wordprocessingInk" xmlns:wpg="http://schemas.microsoft.com/office/word/2010/wordprocessingGroup" xmlns:w14="http://schemas.microsoft.com/office/word/2010/wordml" xmlns:w="http://schemas.openxmlformats.org/wordprocessingml/2006/main" xmlns:w10="urn:schemas-microsoft-com:office:word" xmlns:wp14="http://schemas.microsoft.com/office/word/2010/wordprocessingDrawing" xmlns:v="urn:schemas-microsoft-com:vml" xmlns:o="urn:schemas-microsoft-com:office:office" xmlns:mc="http://schemas.openxmlformats.org/markup-compatibility/2006" xmlns:wpc="http://schemas.microsoft.com/office/word/2010/wordprocessingCanvas" xmlns="" val="0"/>
-                        </a:ext>
-                      </a:extLst>
-                    </a:blip>
-                    <a:stretch>
-                      <a:fillRect/>
-                    </a:stretch>
-                  </pic:blipFill>
-                  <pic:spPr>
-                    <a:xfrm>
-                      <a:off x="0" y="0"/>
-                      <a:ext cx="5400040" cy="3579495"/>
-                    </a:xfrm>
-                    <a:prstGeom prst="rect">
-                      <a:avLst/>
-                    </a:prstGeom>
-                  </pic:spPr>
-                </pic:pic>
-              </a:graphicData>
-            </a:graphic>
-          </wp:inline>
-        </w:drawing>
-      </w:r>
-    </w:p>
-    <w:p>
-      <w:pPr>
-        <w:rPr>
-          <w:rFonts w:ascii="Times New Roman" w:eastAsia="Times New Roman" w:hAnsi="Times New Roman" w:cs="Times New Roman"/>
-        </w:rPr>
-      </w:pPr>
-    </w:p>
-    <w:p>
-      <w:pPr>
-        <w:rPr>
-          <w:rFonts w:ascii="Times New Roman" w:eastAsia="Times New Roman" w:hAnsi="Times New Roman" w:cs="Times New Roman"/>
-        </w:rPr>
-      </w:pPr>
-    </w:p>
-    <w:p>
-      <w:pPr>
-        <w:rPr>
-          <w:rFonts w:ascii="Times New Roman" w:eastAsia="Times New Roman" w:hAnsi="Times New Roman" w:cs="Times New Roman"/>
-        </w:rPr>
-      </w:pPr>
-    </w:p>
-    <w:p>
-      <w:pPr>
-        <w:rPr>
-          <w:rFonts w:ascii="Times New Roman" w:eastAsia="Times New Roman" w:hAnsi="Times New Roman" w:cs="Times New Roman"/>
-        </w:rPr>
-      </w:pPr>
-    </w:p>
-    <w:p>
-      <w:pPr>
-        <w:rPr>
-          <w:rFonts w:ascii="Times New Roman" w:eastAsia="Times New Roman" w:hAnsi="Times New Roman" w:cs="Times New Roman"/>
-        </w:rPr>
-      </w:pPr>
-    </w:p>
-    <w:p>
-      <w:pPr>
-        <w:rPr>
-          <w:rFonts w:ascii="Times New Roman" w:eastAsia="Times New Roman" w:hAnsi="Times New Roman" w:cs="Times New Roman"/>
-        </w:rPr>
-      </w:pPr>
-    </w:p>
-    <w:p>
-      <w:pPr>
-        <w:rPr>
-          <w:rFonts w:ascii="Times New Roman" w:eastAsia="Times New Roman" w:hAnsi="Times New Roman" w:cs="Times New Roman"/>
-        </w:rPr>
-      </w:pPr>
-    </w:p>
-    <w:p>
-      <w:pPr>
-        <w:rPr>
-          <w:rFonts w:ascii="Times New Roman" w:eastAsia="Times New Roman" w:hAnsi="Times New Roman" w:cs="Times New Roman"/>
-        </w:rPr>
-      </w:pPr>
-    </w:p>
-    <w:p>
-      <w:pPr>
-        <w:rPr>
-          <w:rFonts w:ascii="Times New Roman" w:eastAsia="Times New Roman" w:hAnsi="Times New Roman" w:cs="Times New Roman"/>
-        </w:rPr>
-      </w:pPr>
-    </w:p>
-    <w:p>
-      <w:pPr>
-        <w:rPr>
-          <w:rFonts w:ascii="Times New Roman" w:eastAsia="Times New Roman" w:hAnsi="Times New Roman" w:cs="Times New Roman"/>
-        </w:rPr>
-      </w:pPr>
-    </w:p>
-    <w:p>
-      <w:pPr>
-        <w:ind w:left="720"/>
-        <w:contextualSpacing/>
-        <w:outlineLvl w:val="2"/>
-        <w:rPr>
-          <w:rFonts w:ascii="Arial" w:eastAsia="Times New Roman" w:hAnsi="Arial" w:cs="Arial"/>
-          <w:b/>
-          <w:sz w:val="24"/>
-          <w:szCs w:val="24"/>
-        </w:rPr>
-      </w:pPr>
-      <w:r>
-        <w:rPr>
-          <w:rFonts w:ascii="Arial" w:eastAsia="Times New Roman" w:hAnsi="Arial" w:cs="Arial"/>
-          <w:b/>
-          <w:sz w:val="24"/>
-          <w:szCs w:val="24"/>
-        </w:rPr>
-        <w:tab/>
-      </w:r>
-      <w:bookmarkStart w:id="17" w:name="_Toc352183746"/>
-    </w:p>
-    <w:p>
-      <w:pPr>
-        <w:ind w:left="720"/>
-        <w:contextualSpacing/>
-        <w:outlineLvl w:val="2"/>
-        <w:rPr>
-          <w:rFonts w:ascii="Arial" w:eastAsia="Times New Roman" w:hAnsi="Arial" w:cs="Arial"/>
-          <w:b/>
-          <w:sz w:val="24"/>
-          <w:szCs w:val="24"/>
-        </w:rPr>
-      </w:pPr>
-    </w:p>
-    <w:p>
-      <w:pPr>
-        <w:ind w:left="720"/>
-        <w:contextualSpacing/>
-        <w:outlineLvl w:val="2"/>
-        <w:rPr>
-          <w:rFonts w:ascii="Arial" w:eastAsia="Times New Roman" w:hAnsi="Arial" w:cs="Arial"/>
-          <w:b/>
-          <w:sz w:val="24"/>
-          <w:szCs w:val="24"/>
-        </w:rPr>
-      </w:pPr>
-    </w:p>
-    <w:p>
-      <w:pPr>
-        <w:ind w:left="720"/>
-        <w:contextualSpacing/>
-        <w:outlineLvl w:val="2"/>
-        <w:rPr>
-          <w:rFonts w:ascii="Arial" w:eastAsia="Times New Roman" w:hAnsi="Arial" w:cs="Arial"/>
-          <w:b/>
-          <w:sz w:val="24"/>
-          <w:szCs w:val="24"/>
-        </w:rPr>
-      </w:pPr>
-    </w:p>
-    <w:p>
-      <w:pPr>
-        <w:ind w:left="720"/>
-        <w:contextualSpacing/>
-        <w:outlineLvl w:val="2"/>
-        <w:rPr>
-          <w:rFonts w:ascii="Arial" w:eastAsia="Times New Roman" w:hAnsi="Arial" w:cs="Arial"/>
-          <w:b/>
-          <w:sz w:val="24"/>
-          <w:szCs w:val="24"/>
-        </w:rPr>
-      </w:pPr>
-    </w:p>
-    <w:p>
-      <w:pPr>
-        <w:ind w:left="720"/>
-        <w:contextualSpacing/>
-        <w:outlineLvl w:val="2"/>
-        <w:rPr>
-          <w:rFonts w:ascii="Arial" w:eastAsia="Times New Roman" w:hAnsi="Arial" w:cs="Arial"/>
-          <w:b/>
-          <w:sz w:val="24"/>
-          <w:szCs w:val="24"/>
-        </w:rPr>
-      </w:pPr>
-    </w:p>
-    <w:p>
-      <w:pPr>
-        <w:ind w:left="720"/>
-        <w:contextualSpacing/>
-        <w:outlineLvl w:val="2"/>
-        <w:rPr>
-          <w:rFonts w:ascii="Arial" w:eastAsia="Times New Roman" w:hAnsi="Arial" w:cs="Arial"/>
-          <w:b/>
-          <w:sz w:val="24"/>
-          <w:szCs w:val="24"/>
-        </w:rPr>
-      </w:pPr>
-    </w:p>
-    <w:p>
-      <w:pPr>
-        <w:ind w:left="720"/>
-        <w:contextualSpacing/>
-        <w:outlineLvl w:val="2"/>
-        <w:rPr>
-          <w:rFonts w:ascii="Arial" w:eastAsia="Times New Roman" w:hAnsi="Arial" w:cs="Arial"/>
-          <w:b/>
-          <w:sz w:val="24"/>
-          <w:szCs w:val="24"/>
-        </w:rPr>
-      </w:pPr>
-    </w:p>
-    <w:p>
-      <w:pPr>
-        <w:ind w:left="720"/>
-        <w:contextualSpacing/>
-        <w:outlineLvl w:val="2"/>
-        <w:rPr>
-          <w:rFonts w:ascii="Arial" w:eastAsia="Times New Roman" w:hAnsi="Arial" w:cs="Arial"/>
-          <w:b/>
-          <w:sz w:val="24"/>
-          <w:szCs w:val="24"/>
-        </w:rPr>
-      </w:pPr>
-    </w:p>
-    <w:p>
-      <w:pPr>
-        <w:pStyle w:val="Ttulo3"/>
-        <w:jc w:val="center"/>
-        <w:rPr>
-          <w:rFonts w:eastAsia="Times New Roman"/>
-        </w:rPr>
-      </w:pPr>
-      <w:bookmarkStart w:id="18" w:name="_Toc353213532"/>
-      <w:r>
-        <w:rPr>
-          <w:rFonts w:eastAsia="Times New Roman"/>
-        </w:rPr>
-        <w:t>Diagrama de componentes</w:t>
-      </w:r>
-      <w:bookmarkEnd w:id="17"/>
-      <w:bookmarkEnd w:id="18"/>
-    </w:p>
-    <w:p>
-      <w:pPr>
-        <w:rPr>
-          <w:rFonts w:ascii="Times New Roman" w:eastAsia="Times New Roman" w:hAnsi="Times New Roman" w:cs="Times New Roman"/>
-        </w:rPr>
-      </w:pPr>
-    </w:p>
-    <w:p>
-      <w:pPr>
-        <w:ind w:left="720"/>
-        <w:contextualSpacing/>
-        <w:outlineLvl w:val="2"/>
-        <w:rPr>
-          <w:rFonts w:ascii="Arial" w:eastAsia="Times New Roman" w:hAnsi="Arial" w:cs="Arial"/>
-          <w:b/>
-          <w:sz w:val="24"/>
-          <w:szCs w:val="24"/>
-        </w:rPr>
-      </w:pPr>
-    </w:p>
-    <w:p>
-      <w:pPr>
-        <w:jc w:val="center"/>
-        <w:rPr>
-          <w:rFonts w:eastAsia="Times New Roman"/>
-        </w:rPr>
-      </w:pPr>
-      <w:bookmarkStart w:id="19" w:name="_Toc352761525"/>
-      <w:r>
-        <w:rPr>
-          <w:rFonts w:eastAsia="Times New Roman"/>
-          <w:noProof/>
-          <w:lang w:eastAsia="es-ES"/>
-        </w:rPr>
-        <w:drawing>
-          <wp:inline distT="0" distB="0" distL="0" distR="0">
-            <wp:extent cx="4657725" cy="4105275"/>
-            <wp:effectExtent l="0" t="0" r="9525" b="9525"/>
-            <wp:docPr id="146" name="Imagen 146" descr="C:\Users\Julio\Desktop\DiagramaComponentes.png"/>
-            <wp:cNvGraphicFramePr>
-              <a:graphicFrameLocks xmlns:a="http://schemas.openxmlformats.org/drawingml/2006/main" noChangeAspect="1"/>
-            </wp:cNvGraphicFramePr>
-            <a:graphic xmlns:a="http://schemas.openxmlformats.org/drawingml/2006/main">
-              <a:graphicData uri="http://schemas.openxmlformats.org/drawingml/2006/picture">
-                <pic:pic xmlns:pic="http://schemas.openxmlformats.org/drawingml/2006/picture">
-                  <pic:nvPicPr>
-                    <pic:cNvPr id="0" name="Picture 4" descr="C:\Users\Julio\Desktop\DiagramaComponentes.png"/>
+                    <pic:cNvPr id="0" name="Picture 9" descr="C:\Users\Francisco\Documents\GitHub\Proyecto\docs\Diseño\Iteracion 2\Diagrama de Componentes\Diagrama de componentes de Subsistemas\DC Subsistema Actividades.png"/>
                     <pic:cNvPicPr>
                       <a:picLocks noChangeAspect="1" noChangeArrowheads="1"/>
                     </pic:cNvPicPr>
                   </pic:nvPicPr>
                   <pic:blipFill>
-                    <a:blip r:embed="rId8">
-                      <a:extLst>
-                        <a:ext uri="{28A0092B-C50C-407E-A947-70E740481C1C}">
-                          <a14:useLocalDpi xmlns:a14="http://schemas.microsoft.com/office/drawing/2010/main" xmlns:wps="http://schemas.microsoft.com/office/word/2010/wordprocessingShape" xmlns:wpi="http://schemas.microsoft.com/office/word/2010/wordprocessingInk" xmlns:wpg="http://schemas.microsoft.com/office/word/2010/wordprocessingGroup" xmlns:w14="http://schemas.microsoft.com/office/word/2010/wordml" xmlns:w="http://schemas.openxmlformats.org/wordprocessingml/2006/main" xmlns:w10="urn:schemas-microsoft-com:office:word" xmlns:wp14="http://schemas.microsoft.com/office/word/2010/wordprocessingDrawing" xmlns:v="urn:schemas-microsoft-com:vml" xmlns:o="urn:schemas-microsoft-com:office:office" xmlns:mc="http://schemas.openxmlformats.org/markup-compatibility/2006" xmlns:wpc="http://schemas.microsoft.com/office/word/2010/wordprocessingCanvas" xmlns="" val="0"/>
-                        </a:ext>
-                      </a:extLst>
-                    </a:blip>
+                    <a:blip r:embed="rId7"/>
                     <a:srcRect/>
                     <a:stretch>
                       <a:fillRect/>
@@ -2197,14 +1822,17 @@
                   <pic:spPr bwMode="auto">
                     <a:xfrm>
                       <a:off x="0" y="0"/>
-                      <a:ext cx="4657725" cy="4105275"/>
+                      <a:ext cx="5995824" cy="2735015"/>
                     </a:xfrm>
                     <a:prstGeom prst="rect">
                       <a:avLst/>
                     </a:prstGeom>
                     <a:noFill/>
-                    <a:ln>
+                    <a:ln w="9525">
                       <a:noFill/>
+                      <a:miter lim="800000"/>
+                      <a:headEnd/>
+                      <a:tailEnd/>
                     </a:ln>
                   </pic:spPr>
                 </pic:pic>
@@ -2213,11 +1841,640 @@
           </wp:inline>
         </w:drawing>
       </w:r>
-      <w:bookmarkEnd w:id="19"/>
-    </w:p>
-    <w:p>
-      <w:pPr>
-        <w:ind w:left="720"/>
+    </w:p>
+    <w:p/>
+    <w:p>
+      <w:pPr>
+        <w:pStyle w:val="Ttulo3"/>
+        <w:jc w:val="center"/>
+        <w:rPr>
+          <w:rFonts w:eastAsia="Times New Roman"/>
+        </w:rPr>
+      </w:pPr>
+      <w:r>
+        <w:rPr>
+          <w:rFonts w:eastAsia="Times New Roman"/>
+        </w:rPr>
+        <w:t>Subsistema Gestión de Categorías</w:t>
+      </w:r>
+    </w:p>
+    <w:p/>
+    <w:p>
+      <w:pPr>
+        <w:pStyle w:val="Ttulo3"/>
+        <w:jc w:val="center"/>
+        <w:rPr>
+          <w:rFonts w:eastAsia="Times New Roman"/>
+        </w:rPr>
+      </w:pPr>
+      <w:r>
+        <w:rPr>
+          <w:rFonts w:eastAsia="Times New Roman"/>
+          <w:noProof/>
+          <w:lang w:eastAsia="es-ES"/>
+        </w:rPr>
+        <w:drawing>
+          <wp:inline distT="0" distB="0" distL="0" distR="0">
+            <wp:extent cx="6054204" cy="2679917"/>
+            <wp:effectExtent l="19050" t="0" r="3696" b="0"/>
+            <wp:docPr id="3" name="Imagen 2" descr="C:\Users\Francisco\Documents\GitHub\Proyecto\docs\Diseño\Iteracion 2\Diagrama de Componentes\Diagrama de componentes de Subsistemas\DC Subsistema Categorias.png"/>
+            <wp:cNvGraphicFramePr>
+              <a:graphicFrameLocks xmlns:a="http://schemas.openxmlformats.org/drawingml/2006/main" noChangeAspect="1"/>
+            </wp:cNvGraphicFramePr>
+            <a:graphic xmlns:a="http://schemas.openxmlformats.org/drawingml/2006/main">
+              <a:graphicData uri="http://schemas.openxmlformats.org/drawingml/2006/picture">
+                <pic:pic xmlns:pic="http://schemas.openxmlformats.org/drawingml/2006/picture">
+                  <pic:nvPicPr>
+                    <pic:cNvPr id="0" name="Picture 2" descr="C:\Users\Francisco\Documents\GitHub\Proyecto\docs\Diseño\Iteracion 2\Diagrama de Componentes\Diagrama de componentes de Subsistemas\DC Subsistema Categorias.png"/>
+                    <pic:cNvPicPr>
+                      <a:picLocks noChangeAspect="1" noChangeArrowheads="1"/>
+                    </pic:cNvPicPr>
+                  </pic:nvPicPr>
+                  <pic:blipFill>
+                    <a:blip r:embed="rId8"/>
+                    <a:srcRect/>
+                    <a:stretch>
+                      <a:fillRect/>
+                    </a:stretch>
+                  </pic:blipFill>
+                  <pic:spPr bwMode="auto">
+                    <a:xfrm>
+                      <a:off x="0" y="0"/>
+                      <a:ext cx="6063719" cy="2684129"/>
+                    </a:xfrm>
+                    <a:prstGeom prst="rect">
+                      <a:avLst/>
+                    </a:prstGeom>
+                    <a:noFill/>
+                    <a:ln w="9525">
+                      <a:noFill/>
+                      <a:miter lim="800000"/>
+                      <a:headEnd/>
+                      <a:tailEnd/>
+                    </a:ln>
+                  </pic:spPr>
+                </pic:pic>
+              </a:graphicData>
+            </a:graphic>
+          </wp:inline>
+        </w:drawing>
+      </w:r>
+    </w:p>
+    <w:p/>
+    <w:p>
+      <w:pPr>
+        <w:spacing w:after="200" w:line="276" w:lineRule="auto"/>
+        <w:rPr>
+          <w:rFonts w:asciiTheme="majorHAnsi" w:eastAsia="Times New Roman" w:hAnsiTheme="majorHAnsi" w:cstheme="majorBidi"/>
+          <w:b/>
+          <w:bCs/>
+          <w:color w:val="000000" w:themeColor="text1"/>
+        </w:rPr>
+      </w:pPr>
+      <w:r>
+        <w:rPr>
+          <w:rFonts w:eastAsia="Times New Roman"/>
+        </w:rPr>
+        <w:br w:type="page"/>
+      </w:r>
+    </w:p>
+    <w:p>
+      <w:pPr>
+        <w:pStyle w:val="Ttulo3"/>
+        <w:jc w:val="center"/>
+        <w:rPr>
+          <w:rFonts w:eastAsia="Times New Roman"/>
+        </w:rPr>
+      </w:pPr>
+      <w:r>
+        <w:rPr>
+          <w:rFonts w:eastAsia="Times New Roman"/>
+        </w:rPr>
+        <w:lastRenderedPageBreak/>
+        <w:t xml:space="preserve">Subsistema Gestión de </w:t>
+      </w:r>
+      <w:bookmarkEnd w:id="15"/>
+      <w:bookmarkEnd w:id="16"/>
+      <w:r>
+        <w:rPr>
+          <w:rFonts w:eastAsia="Times New Roman"/>
+        </w:rPr>
+        <w:t>Equipos</w:t>
+      </w:r>
+    </w:p>
+    <w:p/>
+    <w:p>
+      <w:pPr>
+        <w:rPr>
+          <w:rFonts w:ascii="Times New Roman" w:eastAsia="Times New Roman" w:hAnsi="Times New Roman" w:cs="Times New Roman"/>
+        </w:rPr>
+      </w:pPr>
+      <w:r>
+        <w:rPr>
+          <w:rFonts w:ascii="Times New Roman" w:eastAsia="Times New Roman" w:hAnsi="Times New Roman" w:cs="Times New Roman"/>
+          <w:noProof/>
+          <w:lang w:eastAsia="es-ES"/>
+        </w:rPr>
+        <w:drawing>
+          <wp:inline distT="0" distB="0" distL="0" distR="0">
+            <wp:extent cx="6038671" cy="2511188"/>
+            <wp:effectExtent l="19050" t="0" r="179" b="0"/>
+            <wp:docPr id="19" name="Imagen 15" descr="C:\Users\Francisco\Documents\GitHub\Proyecto\docs\Diseño\Iteracion 2\Diagrama de Componentes\Diagrama de componentes de Subsistemas\DC Subsistema Equipos.png"/>
+            <wp:cNvGraphicFramePr>
+              <a:graphicFrameLocks xmlns:a="http://schemas.openxmlformats.org/drawingml/2006/main" noChangeAspect="1"/>
+            </wp:cNvGraphicFramePr>
+            <a:graphic xmlns:a="http://schemas.openxmlformats.org/drawingml/2006/main">
+              <a:graphicData uri="http://schemas.openxmlformats.org/drawingml/2006/picture">
+                <pic:pic xmlns:pic="http://schemas.openxmlformats.org/drawingml/2006/picture">
+                  <pic:nvPicPr>
+                    <pic:cNvPr id="0" name="Picture 15" descr="C:\Users\Francisco\Documents\GitHub\Proyecto\docs\Diseño\Iteracion 2\Diagrama de Componentes\Diagrama de componentes de Subsistemas\DC Subsistema Equipos.png"/>
+                    <pic:cNvPicPr>
+                      <a:picLocks noChangeAspect="1" noChangeArrowheads="1"/>
+                    </pic:cNvPicPr>
+                  </pic:nvPicPr>
+                  <pic:blipFill>
+                    <a:blip r:embed="rId9"/>
+                    <a:srcRect/>
+                    <a:stretch>
+                      <a:fillRect/>
+                    </a:stretch>
+                  </pic:blipFill>
+                  <pic:spPr bwMode="auto">
+                    <a:xfrm>
+                      <a:off x="0" y="0"/>
+                      <a:ext cx="6045047" cy="2513839"/>
+                    </a:xfrm>
+                    <a:prstGeom prst="rect">
+                      <a:avLst/>
+                    </a:prstGeom>
+                    <a:noFill/>
+                    <a:ln w="9525">
+                      <a:noFill/>
+                      <a:miter lim="800000"/>
+                      <a:headEnd/>
+                      <a:tailEnd/>
+                    </a:ln>
+                  </pic:spPr>
+                </pic:pic>
+              </a:graphicData>
+            </a:graphic>
+          </wp:inline>
+        </w:drawing>
+      </w:r>
+    </w:p>
+    <w:p>
+      <w:pPr>
+        <w:pStyle w:val="Ttulo3"/>
+        <w:jc w:val="center"/>
+        <w:rPr>
+          <w:rFonts w:eastAsia="Times New Roman"/>
+        </w:rPr>
+      </w:pPr>
+    </w:p>
+    <w:p>
+      <w:pPr>
+        <w:pStyle w:val="Ttulo3"/>
+        <w:jc w:val="center"/>
+        <w:rPr>
+          <w:rFonts w:eastAsia="Times New Roman"/>
+        </w:rPr>
+      </w:pPr>
+      <w:r>
+        <w:rPr>
+          <w:rFonts w:eastAsia="Times New Roman"/>
+        </w:rPr>
+        <w:t>Subsistema Gestión de Grupos</w:t>
+      </w:r>
+    </w:p>
+    <w:p>
+      <w:pPr>
+        <w:rPr>
+          <w:rFonts w:ascii="Times New Roman" w:eastAsia="Times New Roman" w:hAnsi="Times New Roman" w:cs="Times New Roman"/>
+        </w:rPr>
+      </w:pPr>
+    </w:p>
+    <w:p>
+      <w:pPr>
+        <w:rPr>
+          <w:rFonts w:ascii="Times New Roman" w:eastAsia="Times New Roman" w:hAnsi="Times New Roman" w:cs="Times New Roman"/>
+        </w:rPr>
+      </w:pPr>
+      <w:r>
+        <w:rPr>
+          <w:rFonts w:ascii="Times New Roman" w:eastAsia="Times New Roman" w:hAnsi="Times New Roman" w:cs="Times New Roman"/>
+          <w:noProof/>
+          <w:lang w:eastAsia="es-ES"/>
+        </w:rPr>
+        <w:drawing>
+          <wp:inline distT="0" distB="0" distL="0" distR="0">
+            <wp:extent cx="6160253" cy="2893325"/>
+            <wp:effectExtent l="19050" t="0" r="0" b="0"/>
+            <wp:docPr id="20" name="Imagen 16" descr="C:\Users\Francisco\Documents\GitHub\Proyecto\docs\Diseño\Iteracion 2\Diagrama de Componentes\Diagrama de componentes de Subsistemas\DC Subsistema Grupos.png"/>
+            <wp:cNvGraphicFramePr>
+              <a:graphicFrameLocks xmlns:a="http://schemas.openxmlformats.org/drawingml/2006/main" noChangeAspect="1"/>
+            </wp:cNvGraphicFramePr>
+            <a:graphic xmlns:a="http://schemas.openxmlformats.org/drawingml/2006/main">
+              <a:graphicData uri="http://schemas.openxmlformats.org/drawingml/2006/picture">
+                <pic:pic xmlns:pic="http://schemas.openxmlformats.org/drawingml/2006/picture">
+                  <pic:nvPicPr>
+                    <pic:cNvPr id="0" name="Picture 16" descr="C:\Users\Francisco\Documents\GitHub\Proyecto\docs\Diseño\Iteracion 2\Diagrama de Componentes\Diagrama de componentes de Subsistemas\DC Subsistema Grupos.png"/>
+                    <pic:cNvPicPr>
+                      <a:picLocks noChangeAspect="1" noChangeArrowheads="1"/>
+                    </pic:cNvPicPr>
+                  </pic:nvPicPr>
+                  <pic:blipFill>
+                    <a:blip r:embed="rId10"/>
+                    <a:srcRect/>
+                    <a:stretch>
+                      <a:fillRect/>
+                    </a:stretch>
+                  </pic:blipFill>
+                  <pic:spPr bwMode="auto">
+                    <a:xfrm>
+                      <a:off x="0" y="0"/>
+                      <a:ext cx="6166756" cy="2896379"/>
+                    </a:xfrm>
+                    <a:prstGeom prst="rect">
+                      <a:avLst/>
+                    </a:prstGeom>
+                    <a:noFill/>
+                    <a:ln w="9525">
+                      <a:noFill/>
+                      <a:miter lim="800000"/>
+                      <a:headEnd/>
+                      <a:tailEnd/>
+                    </a:ln>
+                  </pic:spPr>
+                </pic:pic>
+              </a:graphicData>
+            </a:graphic>
+          </wp:inline>
+        </w:drawing>
+      </w:r>
+    </w:p>
+    <w:p>
+      <w:pPr>
+        <w:rPr>
+          <w:rFonts w:ascii="Times New Roman" w:eastAsia="Times New Roman" w:hAnsi="Times New Roman" w:cs="Times New Roman"/>
+        </w:rPr>
+      </w:pPr>
+    </w:p>
+    <w:p>
+      <w:pPr>
+        <w:spacing w:after="200" w:line="276" w:lineRule="auto"/>
+        <w:rPr>
+          <w:rFonts w:asciiTheme="majorHAnsi" w:eastAsia="Times New Roman" w:hAnsiTheme="majorHAnsi" w:cstheme="majorBidi"/>
+          <w:b/>
+          <w:bCs/>
+          <w:color w:val="000000" w:themeColor="text1"/>
+        </w:rPr>
+      </w:pPr>
+      <w:r>
+        <w:rPr>
+          <w:rFonts w:eastAsia="Times New Roman"/>
+        </w:rPr>
+        <w:br w:type="page"/>
+      </w:r>
+    </w:p>
+    <w:p>
+      <w:pPr>
+        <w:pStyle w:val="Ttulo3"/>
+        <w:jc w:val="center"/>
+        <w:rPr>
+          <w:rFonts w:eastAsia="Times New Roman"/>
+        </w:rPr>
+      </w:pPr>
+      <w:r>
+        <w:rPr>
+          <w:rFonts w:eastAsia="Times New Roman"/>
+        </w:rPr>
+        <w:lastRenderedPageBreak/>
+        <w:t>Subsistema Gestión de Instalaciones</w:t>
+      </w:r>
+    </w:p>
+    <w:p>
+      <w:pPr>
+        <w:rPr>
+          <w:rFonts w:ascii="Times New Roman" w:eastAsia="Times New Roman" w:hAnsi="Times New Roman" w:cs="Times New Roman"/>
+        </w:rPr>
+      </w:pPr>
+    </w:p>
+    <w:p>
+      <w:pPr>
+        <w:rPr>
+          <w:rFonts w:ascii="Times New Roman" w:eastAsia="Times New Roman" w:hAnsi="Times New Roman" w:cs="Times New Roman"/>
+        </w:rPr>
+      </w:pPr>
+      <w:r>
+        <w:rPr>
+          <w:rFonts w:ascii="Times New Roman" w:eastAsia="Times New Roman" w:hAnsi="Times New Roman" w:cs="Times New Roman"/>
+          <w:noProof/>
+          <w:lang w:eastAsia="es-ES"/>
+        </w:rPr>
+        <w:drawing>
+          <wp:inline distT="0" distB="0" distL="0" distR="0">
+            <wp:extent cx="6079199" cy="2866030"/>
+            <wp:effectExtent l="19050" t="0" r="0" b="0"/>
+            <wp:docPr id="21" name="Imagen 17" descr="C:\Users\Francisco\Documents\GitHub\Proyecto\docs\Diseño\Iteracion 2\Diagrama de Componentes\Diagrama de componentes de Subsistemas\DC Subsistema Instalaciones.png"/>
+            <wp:cNvGraphicFramePr>
+              <a:graphicFrameLocks xmlns:a="http://schemas.openxmlformats.org/drawingml/2006/main" noChangeAspect="1"/>
+            </wp:cNvGraphicFramePr>
+            <a:graphic xmlns:a="http://schemas.openxmlformats.org/drawingml/2006/main">
+              <a:graphicData uri="http://schemas.openxmlformats.org/drawingml/2006/picture">
+                <pic:pic xmlns:pic="http://schemas.openxmlformats.org/drawingml/2006/picture">
+                  <pic:nvPicPr>
+                    <pic:cNvPr id="0" name="Picture 17" descr="C:\Users\Francisco\Documents\GitHub\Proyecto\docs\Diseño\Iteracion 2\Diagrama de Componentes\Diagrama de componentes de Subsistemas\DC Subsistema Instalaciones.png"/>
+                    <pic:cNvPicPr>
+                      <a:picLocks noChangeAspect="1" noChangeArrowheads="1"/>
+                    </pic:cNvPicPr>
+                  </pic:nvPicPr>
+                  <pic:blipFill>
+                    <a:blip r:embed="rId11"/>
+                    <a:srcRect/>
+                    <a:stretch>
+                      <a:fillRect/>
+                    </a:stretch>
+                  </pic:blipFill>
+                  <pic:spPr bwMode="auto">
+                    <a:xfrm>
+                      <a:off x="0" y="0"/>
+                      <a:ext cx="6085615" cy="2869055"/>
+                    </a:xfrm>
+                    <a:prstGeom prst="rect">
+                      <a:avLst/>
+                    </a:prstGeom>
+                    <a:noFill/>
+                    <a:ln w="9525">
+                      <a:noFill/>
+                      <a:miter lim="800000"/>
+                      <a:headEnd/>
+                      <a:tailEnd/>
+                    </a:ln>
+                  </pic:spPr>
+                </pic:pic>
+              </a:graphicData>
+            </a:graphic>
+          </wp:inline>
+        </w:drawing>
+      </w:r>
+    </w:p>
+    <w:p>
+      <w:pPr>
+        <w:pStyle w:val="Ttulo3"/>
+        <w:jc w:val="center"/>
+        <w:rPr>
+          <w:rFonts w:eastAsia="Times New Roman"/>
+        </w:rPr>
+      </w:pPr>
+    </w:p>
+    <w:p>
+      <w:pPr>
+        <w:pStyle w:val="Ttulo3"/>
+        <w:jc w:val="center"/>
+        <w:rPr>
+          <w:rFonts w:eastAsia="Times New Roman"/>
+        </w:rPr>
+      </w:pPr>
+      <w:r>
+        <w:rPr>
+          <w:rFonts w:eastAsia="Times New Roman"/>
+        </w:rPr>
+        <w:t>Subsistema Gestión de Temporadas</w:t>
+      </w:r>
+    </w:p>
+    <w:p>
+      <w:pPr>
+        <w:rPr>
+          <w:rFonts w:ascii="Times New Roman" w:eastAsia="Times New Roman" w:hAnsi="Times New Roman" w:cs="Times New Roman"/>
+        </w:rPr>
+      </w:pPr>
+    </w:p>
+    <w:p>
+      <w:pPr>
+        <w:rPr>
+          <w:rFonts w:ascii="Times New Roman" w:eastAsia="Times New Roman" w:hAnsi="Times New Roman" w:cs="Times New Roman"/>
+        </w:rPr>
+      </w:pPr>
+      <w:r>
+        <w:rPr>
+          <w:rFonts w:ascii="Times New Roman" w:eastAsia="Times New Roman" w:hAnsi="Times New Roman" w:cs="Times New Roman"/>
+          <w:noProof/>
+          <w:lang w:eastAsia="es-ES"/>
+        </w:rPr>
+        <w:drawing>
+          <wp:inline distT="0" distB="0" distL="0" distR="0">
+            <wp:extent cx="6119726" cy="2934269"/>
+            <wp:effectExtent l="19050" t="0" r="0" b="0"/>
+            <wp:docPr id="24" name="Imagen 19" descr="C:\Users\Francisco\Documents\GitHub\Proyecto\docs\Diseño\Iteracion 2\Diagrama de Componentes\Diagrama de componentes de Subsistemas\DC Subsistema Temporadas.png"/>
+            <wp:cNvGraphicFramePr>
+              <a:graphicFrameLocks xmlns:a="http://schemas.openxmlformats.org/drawingml/2006/main" noChangeAspect="1"/>
+            </wp:cNvGraphicFramePr>
+            <a:graphic xmlns:a="http://schemas.openxmlformats.org/drawingml/2006/main">
+              <a:graphicData uri="http://schemas.openxmlformats.org/drawingml/2006/picture">
+                <pic:pic xmlns:pic="http://schemas.openxmlformats.org/drawingml/2006/picture">
+                  <pic:nvPicPr>
+                    <pic:cNvPr id="0" name="Picture 19" descr="C:\Users\Francisco\Documents\GitHub\Proyecto\docs\Diseño\Iteracion 2\Diagrama de Componentes\Diagrama de componentes de Subsistemas\DC Subsistema Temporadas.png"/>
+                    <pic:cNvPicPr>
+                      <a:picLocks noChangeAspect="1" noChangeArrowheads="1"/>
+                    </pic:cNvPicPr>
+                  </pic:nvPicPr>
+                  <pic:blipFill>
+                    <a:blip r:embed="rId12"/>
+                    <a:srcRect/>
+                    <a:stretch>
+                      <a:fillRect/>
+                    </a:stretch>
+                  </pic:blipFill>
+                  <pic:spPr bwMode="auto">
+                    <a:xfrm>
+                      <a:off x="0" y="0"/>
+                      <a:ext cx="6126187" cy="2937367"/>
+                    </a:xfrm>
+                    <a:prstGeom prst="rect">
+                      <a:avLst/>
+                    </a:prstGeom>
+                    <a:noFill/>
+                    <a:ln w="9525">
+                      <a:noFill/>
+                      <a:miter lim="800000"/>
+                      <a:headEnd/>
+                      <a:tailEnd/>
+                    </a:ln>
+                  </pic:spPr>
+                </pic:pic>
+              </a:graphicData>
+            </a:graphic>
+          </wp:inline>
+        </w:drawing>
+      </w:r>
+    </w:p>
+    <w:p>
+      <w:pPr>
+        <w:rPr>
+          <w:rFonts w:ascii="Times New Roman" w:eastAsia="Times New Roman" w:hAnsi="Times New Roman" w:cs="Times New Roman"/>
+        </w:rPr>
+      </w:pPr>
+    </w:p>
+    <w:p>
+      <w:pPr>
+        <w:rPr>
+          <w:rFonts w:ascii="Times New Roman" w:eastAsia="Times New Roman" w:hAnsi="Times New Roman" w:cs="Times New Roman"/>
+        </w:rPr>
+      </w:pPr>
+    </w:p>
+    <w:p>
+      <w:pPr>
+        <w:spacing w:after="200" w:line="276" w:lineRule="auto"/>
+        <w:rPr>
+          <w:rFonts w:asciiTheme="majorHAnsi" w:eastAsia="Times New Roman" w:hAnsiTheme="majorHAnsi" w:cstheme="majorBidi"/>
+          <w:b/>
+          <w:bCs/>
+          <w:color w:val="000000" w:themeColor="text1"/>
+        </w:rPr>
+      </w:pPr>
+      <w:r>
+        <w:rPr>
+          <w:rFonts w:eastAsia="Times New Roman"/>
+        </w:rPr>
+        <w:br w:type="page"/>
+      </w:r>
+    </w:p>
+    <w:p>
+      <w:pPr>
+        <w:pStyle w:val="Ttulo3"/>
+        <w:jc w:val="center"/>
+        <w:rPr>
+          <w:rFonts w:eastAsia="Times New Roman"/>
+        </w:rPr>
+      </w:pPr>
+      <w:r>
+        <w:rPr>
+          <w:rFonts w:eastAsia="Times New Roman"/>
+        </w:rPr>
+        <w:lastRenderedPageBreak/>
+        <w:t>Subsistema Gestión de Pagos</w:t>
+      </w:r>
+    </w:p>
+    <w:p>
+      <w:pPr>
+        <w:rPr>
+          <w:rFonts w:ascii="Times New Roman" w:eastAsia="Times New Roman" w:hAnsi="Times New Roman" w:cs="Times New Roman"/>
+        </w:rPr>
+      </w:pPr>
+    </w:p>
+    <w:p>
+      <w:pPr>
+        <w:rPr>
+          <w:rFonts w:ascii="Times New Roman" w:eastAsia="Times New Roman" w:hAnsi="Times New Roman" w:cs="Times New Roman"/>
+        </w:rPr>
+      </w:pPr>
+    </w:p>
+    <w:p>
+      <w:pPr>
+        <w:rPr>
+          <w:rFonts w:ascii="Times New Roman" w:eastAsia="Times New Roman" w:hAnsi="Times New Roman" w:cs="Times New Roman"/>
+        </w:rPr>
+      </w:pPr>
+      <w:r>
+        <w:rPr>
+          <w:rFonts w:ascii="Times New Roman" w:eastAsia="Times New Roman" w:hAnsi="Times New Roman" w:cs="Times New Roman"/>
+          <w:noProof/>
+          <w:lang w:eastAsia="es-ES"/>
+        </w:rPr>
+        <w:drawing>
+          <wp:inline distT="0" distB="0" distL="0" distR="0">
+            <wp:extent cx="6464322" cy="4694829"/>
+            <wp:effectExtent l="19050" t="0" r="0" b="0"/>
+            <wp:docPr id="22" name="Imagen 18" descr="C:\Users\Francisco\Documents\GitHub\Proyecto\docs\Diseño\Iteracion 2\Diagrama de Componentes\Diagrama de componentes de Subsistemas\DC Subsistema Pagos.png"/>
+            <wp:cNvGraphicFramePr>
+              <a:graphicFrameLocks xmlns:a="http://schemas.openxmlformats.org/drawingml/2006/main" noChangeAspect="1"/>
+            </wp:cNvGraphicFramePr>
+            <a:graphic xmlns:a="http://schemas.openxmlformats.org/drawingml/2006/main">
+              <a:graphicData uri="http://schemas.openxmlformats.org/drawingml/2006/picture">
+                <pic:pic xmlns:pic="http://schemas.openxmlformats.org/drawingml/2006/picture">
+                  <pic:nvPicPr>
+                    <pic:cNvPr id="0" name="Picture 18" descr="C:\Users\Francisco\Documents\GitHub\Proyecto\docs\Diseño\Iteracion 2\Diagrama de Componentes\Diagrama de componentes de Subsistemas\DC Subsistema Pagos.png"/>
+                    <pic:cNvPicPr>
+                      <a:picLocks noChangeAspect="1" noChangeArrowheads="1"/>
+                    </pic:cNvPicPr>
+                  </pic:nvPicPr>
+                  <pic:blipFill>
+                    <a:blip r:embed="rId13"/>
+                    <a:srcRect/>
+                    <a:stretch>
+                      <a:fillRect/>
+                    </a:stretch>
+                  </pic:blipFill>
+                  <pic:spPr bwMode="auto">
+                    <a:xfrm>
+                      <a:off x="0" y="0"/>
+                      <a:ext cx="6465391" cy="4695605"/>
+                    </a:xfrm>
+                    <a:prstGeom prst="rect">
+                      <a:avLst/>
+                    </a:prstGeom>
+                    <a:noFill/>
+                    <a:ln w="9525">
+                      <a:noFill/>
+                      <a:miter lim="800000"/>
+                      <a:headEnd/>
+                      <a:tailEnd/>
+                    </a:ln>
+                  </pic:spPr>
+                </pic:pic>
+              </a:graphicData>
+            </a:graphic>
+          </wp:inline>
+        </w:drawing>
+      </w:r>
+    </w:p>
+    <w:p>
+      <w:pPr>
+        <w:spacing w:after="200" w:line="276" w:lineRule="auto"/>
+        <w:rPr>
+          <w:rFonts w:asciiTheme="majorHAnsi" w:eastAsia="Times New Roman" w:hAnsiTheme="majorHAnsi" w:cstheme="majorBidi"/>
+          <w:b/>
+          <w:bCs/>
+          <w:color w:val="000000" w:themeColor="text1"/>
+        </w:rPr>
+      </w:pPr>
+      <w:r>
+        <w:rPr>
+          <w:rFonts w:eastAsia="Times New Roman"/>
+        </w:rPr>
+        <w:br w:type="page"/>
+      </w:r>
+      <w:bookmarkStart w:id="17" w:name="_Toc352183748"/>
+      <w:bookmarkStart w:id="18" w:name="_Toc353213533"/>
+    </w:p>
+    <w:p>
+      <w:pPr>
+        <w:pStyle w:val="Ttulo3"/>
+        <w:jc w:val="center"/>
+        <w:rPr>
+          <w:rFonts w:ascii="Arial" w:eastAsia="Times New Roman" w:hAnsi="Arial" w:cs="Times New Roman"/>
+          <w:bCs w:val="0"/>
+          <w:color w:val="000000"/>
+          <w:sz w:val="36"/>
+          <w:szCs w:val="36"/>
+        </w:rPr>
+      </w:pPr>
+      <w:r>
+        <w:rPr>
+          <w:rFonts w:ascii="Arial" w:eastAsia="Times New Roman" w:hAnsi="Arial" w:cs="Times New Roman"/>
+          <w:bCs w:val="0"/>
+          <w:color w:val="000000"/>
+          <w:sz w:val="36"/>
+          <w:szCs w:val="36"/>
+        </w:rPr>
+        <w:lastRenderedPageBreak/>
+        <w:t>Componentes arquitectura</w:t>
+      </w:r>
+      <w:bookmarkEnd w:id="17"/>
+      <w:bookmarkEnd w:id="18"/>
+    </w:p>
+    <w:p>
+      <w:pPr>
         <w:contextualSpacing/>
         <w:outlineLvl w:val="2"/>
         <w:rPr>
@@ -2230,285 +2487,17 @@
     </w:p>
     <w:p>
       <w:pPr>
-        <w:ind w:left="720"/>
-        <w:contextualSpacing/>
-        <w:outlineLvl w:val="2"/>
-        <w:rPr>
-          <w:rFonts w:ascii="Arial" w:eastAsia="Times New Roman" w:hAnsi="Arial" w:cs="Arial"/>
-          <w:b/>
-          <w:sz w:val="24"/>
-          <w:szCs w:val="24"/>
-        </w:rPr>
-      </w:pPr>
-    </w:p>
-    <w:p>
-      <w:pPr>
-        <w:ind w:left="720"/>
-        <w:contextualSpacing/>
-        <w:outlineLvl w:val="2"/>
-        <w:rPr>
-          <w:rFonts w:ascii="Arial" w:eastAsia="Times New Roman" w:hAnsi="Arial" w:cs="Arial"/>
-          <w:b/>
-          <w:sz w:val="24"/>
-          <w:szCs w:val="24"/>
-        </w:rPr>
-      </w:pPr>
-    </w:p>
-    <w:p>
-      <w:pPr>
-        <w:ind w:left="720"/>
-        <w:contextualSpacing/>
-        <w:outlineLvl w:val="2"/>
-        <w:rPr>
-          <w:rFonts w:ascii="Arial" w:eastAsia="Times New Roman" w:hAnsi="Arial" w:cs="Arial"/>
-          <w:b/>
-          <w:sz w:val="24"/>
-          <w:szCs w:val="24"/>
-        </w:rPr>
-      </w:pPr>
-    </w:p>
-    <w:p>
-      <w:pPr>
-        <w:ind w:left="720"/>
-        <w:contextualSpacing/>
-        <w:outlineLvl w:val="2"/>
-        <w:rPr>
-          <w:rFonts w:ascii="Arial" w:eastAsia="Times New Roman" w:hAnsi="Arial" w:cs="Arial"/>
-          <w:b/>
-          <w:sz w:val="24"/>
-          <w:szCs w:val="24"/>
-        </w:rPr>
-      </w:pPr>
-    </w:p>
-    <w:p>
-      <w:pPr>
-        <w:ind w:left="720"/>
-        <w:contextualSpacing/>
-        <w:outlineLvl w:val="2"/>
-        <w:rPr>
-          <w:rFonts w:ascii="Arial" w:eastAsia="Times New Roman" w:hAnsi="Arial" w:cs="Arial"/>
-          <w:b/>
-          <w:sz w:val="24"/>
-          <w:szCs w:val="24"/>
-        </w:rPr>
-      </w:pPr>
-    </w:p>
-    <w:p>
-      <w:pPr>
-        <w:ind w:left="720"/>
-        <w:contextualSpacing/>
-        <w:outlineLvl w:val="2"/>
-        <w:rPr>
-          <w:rFonts w:ascii="Arial" w:eastAsia="Times New Roman" w:hAnsi="Arial" w:cs="Arial"/>
-          <w:b/>
-          <w:sz w:val="24"/>
-          <w:szCs w:val="24"/>
-        </w:rPr>
-      </w:pPr>
-    </w:p>
-    <w:p>
-      <w:pPr>
-        <w:ind w:left="720"/>
-        <w:contextualSpacing/>
-        <w:outlineLvl w:val="2"/>
-        <w:rPr>
-          <w:rFonts w:ascii="Arial" w:eastAsia="Times New Roman" w:hAnsi="Arial" w:cs="Arial"/>
-          <w:b/>
-          <w:sz w:val="24"/>
-          <w:szCs w:val="24"/>
-        </w:rPr>
-      </w:pPr>
-    </w:p>
-    <w:p>
-      <w:pPr>
-        <w:ind w:left="720"/>
-        <w:contextualSpacing/>
-        <w:outlineLvl w:val="2"/>
-        <w:rPr>
-          <w:rFonts w:ascii="Arial" w:eastAsia="Times New Roman" w:hAnsi="Arial" w:cs="Arial"/>
-          <w:b/>
-          <w:sz w:val="24"/>
-          <w:szCs w:val="24"/>
-        </w:rPr>
-      </w:pPr>
-    </w:p>
-    <w:p>
-      <w:pPr>
-        <w:ind w:left="720"/>
-        <w:contextualSpacing/>
-        <w:outlineLvl w:val="2"/>
-        <w:rPr>
-          <w:rFonts w:ascii="Arial" w:eastAsia="Times New Roman" w:hAnsi="Arial" w:cs="Arial"/>
-          <w:b/>
-          <w:sz w:val="24"/>
-          <w:szCs w:val="24"/>
-        </w:rPr>
-      </w:pPr>
-    </w:p>
-    <w:p>
-      <w:pPr>
-        <w:ind w:left="720"/>
-        <w:contextualSpacing/>
-        <w:outlineLvl w:val="2"/>
-        <w:rPr>
-          <w:rFonts w:ascii="Arial" w:eastAsia="Times New Roman" w:hAnsi="Arial" w:cs="Arial"/>
-          <w:b/>
-          <w:sz w:val="24"/>
-          <w:szCs w:val="24"/>
-        </w:rPr>
-      </w:pPr>
-    </w:p>
-    <w:p>
-      <w:pPr>
-        <w:ind w:left="720"/>
-        <w:contextualSpacing/>
-        <w:outlineLvl w:val="2"/>
-        <w:rPr>
-          <w:rFonts w:ascii="Arial" w:eastAsia="Times New Roman" w:hAnsi="Arial" w:cs="Arial"/>
-          <w:b/>
-          <w:sz w:val="24"/>
-          <w:szCs w:val="24"/>
-        </w:rPr>
-      </w:pPr>
-    </w:p>
-    <w:p>
-      <w:pPr>
-        <w:ind w:left="720"/>
-        <w:contextualSpacing/>
-        <w:outlineLvl w:val="2"/>
-        <w:rPr>
-          <w:rFonts w:ascii="Arial" w:eastAsia="Times New Roman" w:hAnsi="Arial" w:cs="Arial"/>
-          <w:b/>
-          <w:sz w:val="24"/>
-          <w:szCs w:val="24"/>
-        </w:rPr>
-      </w:pPr>
-    </w:p>
-    <w:p>
-      <w:pPr>
-        <w:ind w:left="720"/>
-        <w:contextualSpacing/>
-        <w:outlineLvl w:val="2"/>
-        <w:rPr>
-          <w:rFonts w:ascii="Arial" w:eastAsia="Times New Roman" w:hAnsi="Arial" w:cs="Arial"/>
-          <w:b/>
-          <w:sz w:val="24"/>
-          <w:szCs w:val="24"/>
-        </w:rPr>
-      </w:pPr>
-    </w:p>
-    <w:p>
-      <w:pPr>
-        <w:ind w:left="720"/>
-        <w:contextualSpacing/>
-        <w:outlineLvl w:val="2"/>
-        <w:rPr>
-          <w:rFonts w:ascii="Arial" w:eastAsia="Times New Roman" w:hAnsi="Arial" w:cs="Arial"/>
-          <w:b/>
-          <w:sz w:val="24"/>
-          <w:szCs w:val="24"/>
-        </w:rPr>
-      </w:pPr>
-    </w:p>
-    <w:p>
-      <w:pPr>
-        <w:contextualSpacing/>
-        <w:outlineLvl w:val="2"/>
-        <w:rPr>
-          <w:rFonts w:ascii="Arial" w:eastAsia="Times New Roman" w:hAnsi="Arial" w:cs="Arial"/>
-          <w:b/>
-          <w:sz w:val="24"/>
-          <w:szCs w:val="24"/>
-        </w:rPr>
-      </w:pPr>
-    </w:p>
-    <w:p>
-      <w:pPr>
-        <w:ind w:left="720"/>
-        <w:contextualSpacing/>
-        <w:outlineLvl w:val="2"/>
-        <w:rPr>
-          <w:rFonts w:ascii="Arial" w:eastAsia="Times New Roman" w:hAnsi="Arial" w:cs="Arial"/>
-          <w:b/>
-          <w:sz w:val="24"/>
-          <w:szCs w:val="24"/>
-        </w:rPr>
-      </w:pPr>
-      <w:r>
-        <w:rPr>
-          <w:rFonts w:ascii="Arial" w:eastAsia="Times New Roman" w:hAnsi="Arial" w:cs="Arial"/>
-          <w:b/>
-          <w:sz w:val="24"/>
-          <w:szCs w:val="24"/>
-        </w:rPr>
-        <w:tab/>
-      </w:r>
-      <w:bookmarkStart w:id="20" w:name="_Toc352183748"/>
-    </w:p>
-    <w:p>
-      <w:pPr>
-        <w:ind w:left="720"/>
-        <w:contextualSpacing/>
-        <w:outlineLvl w:val="2"/>
-        <w:rPr>
-          <w:rFonts w:ascii="Arial" w:eastAsia="Times New Roman" w:hAnsi="Arial" w:cs="Arial"/>
-          <w:b/>
-          <w:sz w:val="24"/>
-          <w:szCs w:val="24"/>
-        </w:rPr>
-      </w:pPr>
-    </w:p>
-    <w:p>
-      <w:pPr>
-        <w:ind w:left="720"/>
-        <w:contextualSpacing/>
-        <w:outlineLvl w:val="2"/>
-        <w:rPr>
-          <w:rFonts w:ascii="Arial" w:eastAsia="Times New Roman" w:hAnsi="Arial" w:cs="Arial"/>
-          <w:b/>
-          <w:sz w:val="24"/>
-          <w:szCs w:val="24"/>
-        </w:rPr>
-      </w:pPr>
-    </w:p>
-    <w:p>
-      <w:pPr>
-        <w:pStyle w:val="Ttulo3"/>
-        <w:jc w:val="center"/>
-      </w:pPr>
-      <w:bookmarkStart w:id="21" w:name="_Toc353213533"/>
-      <w:r>
-        <w:t>Componentes arquitectura</w:t>
-      </w:r>
-      <w:bookmarkEnd w:id="20"/>
-      <w:bookmarkEnd w:id="21"/>
-    </w:p>
-    <w:p>
-      <w:pPr>
-        <w:contextualSpacing/>
-        <w:outlineLvl w:val="2"/>
-        <w:rPr>
-          <w:rFonts w:ascii="Arial" w:eastAsia="Times New Roman" w:hAnsi="Arial" w:cs="Arial"/>
-          <w:b/>
-          <w:sz w:val="24"/>
-          <w:szCs w:val="24"/>
-        </w:rPr>
-      </w:pPr>
-    </w:p>
-    <w:p>
-      <w:pPr>
         <w:rPr>
           <w:rFonts w:eastAsia="Times New Roman"/>
         </w:rPr>
       </w:pPr>
-      <w:bookmarkStart w:id="22" w:name="_Toc352761527"/>
+      <w:bookmarkStart w:id="19" w:name="_Toc352761527"/>
       <w:r>
         <w:rPr>
           <w:rFonts w:eastAsia="Times New Roman"/>
           <w:noProof/>
           <w:lang w:eastAsia="es-ES"/>
         </w:rPr>
-        <w:lastRenderedPageBreak/>
         <w:drawing>
           <wp:inline distT="0" distB="0" distL="0" distR="0">
             <wp:extent cx="5391150" cy="7162800"/>
@@ -2527,10 +2516,10 @@
                     </pic:cNvPicPr>
                   </pic:nvPicPr>
                   <pic:blipFill>
-                    <a:blip r:embed="rId9">
+                    <a:blip r:embed="rId14">
                       <a:extLst>
                         <a:ext uri="{28A0092B-C50C-407E-A947-70E740481C1C}">
-                          <a14:useLocalDpi xmlns:a14="http://schemas.microsoft.com/office/drawing/2010/main" xmlns:wps="http://schemas.microsoft.com/office/word/2010/wordprocessingShape" xmlns:wpi="http://schemas.microsoft.com/office/word/2010/wordprocessingInk" xmlns:wpg="http://schemas.microsoft.com/office/word/2010/wordprocessingGroup" xmlns:w14="http://schemas.microsoft.com/office/word/2010/wordml" xmlns:w="http://schemas.openxmlformats.org/wordprocessingml/2006/main" xmlns:w10="urn:schemas-microsoft-com:office:word" xmlns:wp14="http://schemas.microsoft.com/office/word/2010/wordprocessingDrawing" xmlns:v="urn:schemas-microsoft-com:vml" xmlns:o="urn:schemas-microsoft-com:office:office" xmlns:mc="http://schemas.openxmlformats.org/markup-compatibility/2006" xmlns:wpc="http://schemas.microsoft.com/office/word/2010/wordprocessingCanvas" xmlns="" val="0"/>
+                          <a14:useLocalDpi xmlns="" xmlns:wpc="http://schemas.microsoft.com/office/word/2010/wordprocessingCanvas" xmlns:mc="http://schemas.openxmlformats.org/markup-compatibility/2006" xmlns:o="urn:schemas-microsoft-com:office:office" xmlns:v="urn:schemas-microsoft-com:vml" xmlns:wp14="http://schemas.microsoft.com/office/word/2010/wordprocessingDrawing" xmlns:w10="urn:schemas-microsoft-com:office:word" xmlns:w="http://schemas.openxmlformats.org/wordprocessingml/2006/main" xmlns:w14="http://schemas.microsoft.com/office/word/2010/wordml" xmlns:wpg="http://schemas.microsoft.com/office/word/2010/wordprocessingGroup" xmlns:wpi="http://schemas.microsoft.com/office/word/2010/wordprocessingInk" xmlns:wps="http://schemas.microsoft.com/office/word/2010/wordprocessingShape" xmlns:a14="http://schemas.microsoft.com/office/drawing/2010/main" val="0"/>
                         </a:ext>
                       </a:extLst>
                     </a:blip>
@@ -2558,7 +2547,7 @@
           </wp:inline>
         </w:drawing>
       </w:r>
-      <w:bookmarkEnd w:id="22"/>
+      <w:bookmarkEnd w:id="19"/>
     </w:p>
     <w:p>
       <w:pPr>
@@ -3830,6 +3819,30 @@
       <w:spacing w:after="160" w:line="259" w:lineRule="auto"/>
     </w:pPr>
   </w:style>
+  <w:style w:type="paragraph" w:styleId="Ttulo2">
+    <w:name w:val="heading 2"/>
+    <w:basedOn w:val="Normal"/>
+    <w:next w:val="Normal"/>
+    <w:link w:val="Ttulo2Car"/>
+    <w:uiPriority w:val="9"/>
+    <w:unhideWhenUsed/>
+    <w:qFormat/>
+    <w:rsid w:val="00A85BF7"/>
+    <w:pPr>
+      <w:keepNext/>
+      <w:keepLines/>
+      <w:spacing w:before="200" w:after="0"/>
+      <w:outlineLvl w:val="1"/>
+    </w:pPr>
+    <w:rPr>
+      <w:rFonts w:asciiTheme="majorHAnsi" w:eastAsiaTheme="majorEastAsia" w:hAnsiTheme="majorHAnsi" w:cstheme="majorBidi"/>
+      <w:b/>
+      <w:bCs/>
+      <w:color w:val="4F81BD" w:themeColor="accent1"/>
+      <w:sz w:val="26"/>
+      <w:szCs w:val="26"/>
+    </w:rPr>
+  </w:style>
   <w:style w:type="paragraph" w:styleId="Ttulo3">
     <w:name w:val="heading 3"/>
     <w:basedOn w:val="Normal"/>
@@ -3937,6 +3950,21 @@
       <w:rFonts w:ascii="Tahoma" w:hAnsi="Tahoma" w:cs="Tahoma"/>
       <w:sz w:val="16"/>
       <w:szCs w:val="16"/>
+    </w:rPr>
+  </w:style>
+  <w:style w:type="character" w:customStyle="1" w:styleId="Ttulo2Car">
+    <w:name w:val="Título 2 Car"/>
+    <w:basedOn w:val="Fuentedeprrafopredeter"/>
+    <w:link w:val="Ttulo2"/>
+    <w:uiPriority w:val="9"/>
+    <w:rsid w:val="00A85BF7"/>
+    <w:rPr>
+      <w:rFonts w:asciiTheme="majorHAnsi" w:eastAsiaTheme="majorEastAsia" w:hAnsiTheme="majorHAnsi" w:cstheme="majorBidi"/>
+      <w:b/>
+      <w:bCs/>
+      <w:color w:val="4F81BD" w:themeColor="accent1"/>
+      <w:sz w:val="26"/>
+      <w:szCs w:val="26"/>
     </w:rPr>
   </w:style>
 </w:styles>

</xml_diff>

<commit_message>
Documentacion de la entrega de diseno, casi terminada
</commit_message>
<xml_diff>
--- a/docs/Diseño/Iteracion 2/Documentacion Diseño v2.1.docx
+++ b/docs/Diseño/Iteracion 2/Documentacion Diseño v2.1.docx
@@ -4,12 +4,7 @@
   <w:body>
     <w:p>
       <w:pPr>
-        <w:rPr>
-          <w:rFonts w:asciiTheme="majorHAnsi" w:hAnsiTheme="majorHAnsi" w:cstheme="majorHAnsi"/>
-          <w:b/>
-        </w:rPr>
-      </w:pPr>
-      <w:r>
+        <w:spacing w:after="200" w:line="276" w:lineRule="auto"/>
         <w:rPr>
           <w:rFonts w:ascii="Arial" w:eastAsia="Times New Roman" w:hAnsi="Arial" w:cs="Times New Roman"/>
           <w:b/>
@@ -17,6 +12,34 @@
           <w:sz w:val="36"/>
           <w:szCs w:val="36"/>
         </w:rPr>
+      </w:pPr>
+      <w:r>
+        <w:rPr>
+          <w:rFonts w:ascii="Arial" w:eastAsia="Times New Roman" w:hAnsi="Arial" w:cs="Times New Roman"/>
+          <w:b/>
+          <w:color w:val="000000"/>
+          <w:sz w:val="36"/>
+          <w:szCs w:val="36"/>
+        </w:rPr>
+        <w:br w:type="page"/>
+      </w:r>
+    </w:p>
+    <w:p>
+      <w:pPr>
+        <w:rPr>
+          <w:rFonts w:asciiTheme="majorHAnsi" w:hAnsiTheme="majorHAnsi" w:cstheme="majorHAnsi"/>
+          <w:b/>
+        </w:rPr>
+      </w:pPr>
+      <w:r>
+        <w:rPr>
+          <w:rFonts w:ascii="Arial" w:eastAsia="Times New Roman" w:hAnsi="Arial" w:cs="Times New Roman"/>
+          <w:b/>
+          <w:color w:val="000000"/>
+          <w:sz w:val="36"/>
+          <w:szCs w:val="36"/>
+        </w:rPr>
+        <w:lastRenderedPageBreak/>
         <w:t>Descomposición del sistema en subsistemas de diseño para obtener la arquitectura del sistema.</w:t>
       </w:r>
     </w:p>
@@ -1406,13 +1429,9 @@
           <w:szCs w:val="36"/>
         </w:rPr>
       </w:pPr>
-    </w:p>
-    <w:p>
-      <w:pPr>
-        <w:keepNext/>
-        <w:keepLines/>
-        <w:spacing w:before="240" w:after="0"/>
-        <w:outlineLvl w:val="0"/>
+      <w:bookmarkStart w:id="13" w:name="_Toc352183741"/>
+      <w:bookmarkStart w:id="14" w:name="_Toc353213529"/>
+      <w:r>
         <w:rPr>
           <w:rFonts w:ascii="Arial" w:eastAsia="Times New Roman" w:hAnsi="Arial" w:cs="Times New Roman"/>
           <w:b/>
@@ -1420,17 +1439,7 @@
           <w:sz w:val="36"/>
           <w:szCs w:val="36"/>
         </w:rPr>
-      </w:pPr>
-      <w:bookmarkStart w:id="13" w:name="_Toc352183741"/>
-      <w:bookmarkStart w:id="14" w:name="_Toc353213529"/>
-      <w:r>
-        <w:rPr>
-          <w:rFonts w:ascii="Arial" w:eastAsia="Times New Roman" w:hAnsi="Arial" w:cs="Times New Roman"/>
-          <w:b/>
-          <w:color w:val="000000"/>
-          <w:sz w:val="36"/>
-          <w:szCs w:val="36"/>
-        </w:rPr>
+        <w:lastRenderedPageBreak/>
         <w:t>Modelar Diagrama de componentes.</w:t>
       </w:r>
       <w:bookmarkEnd w:id="13"/>
@@ -1727,6 +1736,28 @@
           <w:rFonts w:ascii="Arial" w:eastAsia="Times New Roman" w:hAnsi="Arial" w:cs="Arial"/>
         </w:rPr>
         <w:t>componentes.</w:t>
+      </w:r>
+    </w:p>
+    <w:p>
+      <w:pPr>
+        <w:spacing w:after="200" w:line="276" w:lineRule="auto"/>
+        <w:rPr>
+          <w:rFonts w:ascii="Arial" w:eastAsia="Times New Roman" w:hAnsi="Arial" w:cs="Times New Roman"/>
+          <w:b/>
+          <w:color w:val="000000"/>
+          <w:sz w:val="36"/>
+          <w:szCs w:val="36"/>
+        </w:rPr>
+      </w:pPr>
+      <w:r>
+        <w:rPr>
+          <w:rFonts w:ascii="Arial" w:eastAsia="Times New Roman" w:hAnsi="Arial" w:cs="Times New Roman"/>
+          <w:bCs/>
+          <w:color w:val="000000"/>
+          <w:sz w:val="36"/>
+          <w:szCs w:val="36"/>
+        </w:rPr>
+        <w:br w:type="page"/>
       </w:r>
     </w:p>
     <w:p>
@@ -2368,13 +2399,6 @@
           <w:rFonts w:ascii="Times New Roman" w:eastAsia="Times New Roman" w:hAnsi="Times New Roman" w:cs="Times New Roman"/>
         </w:rPr>
       </w:pPr>
-    </w:p>
-    <w:p>
-      <w:pPr>
-        <w:rPr>
-          <w:rFonts w:ascii="Times New Roman" w:eastAsia="Times New Roman" w:hAnsi="Times New Roman" w:cs="Times New Roman"/>
-        </w:rPr>
-      </w:pPr>
       <w:r>
         <w:rPr>
           <w:rFonts w:ascii="Times New Roman" w:eastAsia="Times New Roman" w:hAnsi="Times New Roman" w:cs="Times New Roman"/>
@@ -2382,9 +2406,17 @@
           <w:lang w:eastAsia="es-ES"/>
         </w:rPr>
         <w:drawing>
-          <wp:inline distT="0" distB="0" distL="0" distR="0">
-            <wp:extent cx="6464322" cy="4694829"/>
+          <wp:anchor distT="0" distB="0" distL="114300" distR="114300" simplePos="0" relativeHeight="251677696" behindDoc="1" locked="0" layoutInCell="1" allowOverlap="1">
+            <wp:simplePos x="0" y="0"/>
+            <wp:positionH relativeFrom="column">
+              <wp:posOffset>-824602</wp:posOffset>
+            </wp:positionH>
+            <wp:positionV relativeFrom="paragraph">
+              <wp:posOffset>193741</wp:posOffset>
+            </wp:positionV>
+            <wp:extent cx="7068108" cy="5139558"/>
             <wp:effectExtent l="19050" t="0" r="0" b="0"/>
+            <wp:wrapNone/>
             <wp:docPr id="22" name="Imagen 18" descr="C:\Users\Francisco\Documents\GitHub\Proyecto\docs\Diseño\Iteracion 2\Diagrama de Componentes\Diagrama de componentes de Subsistemas\DC Subsistema Pagos.png"/>
             <wp:cNvGraphicFramePr>
               <a:graphicFrameLocks xmlns:a="http://schemas.openxmlformats.org/drawingml/2006/main" noChangeAspect="1"/>
@@ -2408,7 +2440,7 @@
                   <pic:spPr bwMode="auto">
                     <a:xfrm>
                       <a:off x="0" y="0"/>
-                      <a:ext cx="6465391" cy="4695605"/>
+                      <a:ext cx="7068013" cy="5139489"/>
                     </a:xfrm>
                     <a:prstGeom prst="rect">
                       <a:avLst/>
@@ -2424,9 +2456,16 @@
                 </pic:pic>
               </a:graphicData>
             </a:graphic>
-          </wp:inline>
+          </wp:anchor>
         </w:drawing>
       </w:r>
+    </w:p>
+    <w:p>
+      <w:pPr>
+        <w:rPr>
+          <w:rFonts w:ascii="Times New Roman" w:eastAsia="Times New Roman" w:hAnsi="Times New Roman" w:cs="Times New Roman"/>
+        </w:rPr>
+      </w:pPr>
     </w:p>
     <w:p>
       <w:pPr>
@@ -2468,7 +2507,17 @@
           <w:szCs w:val="36"/>
         </w:rPr>
         <w:lastRenderedPageBreak/>
-        <w:t>Componentes arquitectura</w:t>
+        <w:t xml:space="preserve">Arquitectura: Diagrama de </w:t>
+      </w:r>
+      <w:r>
+        <w:rPr>
+          <w:rFonts w:ascii="Arial" w:eastAsia="Times New Roman" w:hAnsi="Arial" w:cs="Times New Roman"/>
+          <w:bCs w:val="0"/>
+          <w:color w:val="000000"/>
+          <w:sz w:val="36"/>
+          <w:szCs w:val="36"/>
+        </w:rPr>
+        <w:t>Componentes</w:t>
       </w:r>
       <w:bookmarkEnd w:id="17"/>
       <w:bookmarkEnd w:id="18"/>
@@ -2484,25 +2533,28 @@
           <w:szCs w:val="24"/>
         </w:rPr>
       </w:pPr>
-    </w:p>
-    <w:p>
-      <w:pPr>
-        <w:rPr>
-          <w:rFonts w:eastAsia="Times New Roman"/>
-        </w:rPr>
-      </w:pPr>
-      <w:bookmarkStart w:id="19" w:name="_Toc352761527"/>
-      <w:r>
-        <w:rPr>
-          <w:rFonts w:eastAsia="Times New Roman"/>
+      <w:r>
+        <w:rPr>
+          <w:rFonts w:ascii="Arial" w:eastAsia="Times New Roman" w:hAnsi="Arial" w:cs="Arial"/>
+          <w:b/>
           <w:noProof/>
+          <w:sz w:val="24"/>
+          <w:szCs w:val="24"/>
           <w:lang w:eastAsia="es-ES"/>
         </w:rPr>
         <w:drawing>
-          <wp:inline distT="0" distB="0" distL="0" distR="0">
-            <wp:extent cx="5391150" cy="7162800"/>
-            <wp:effectExtent l="0" t="0" r="0" b="0"/>
-            <wp:docPr id="147" name="Imagen 147" descr="C:\Users\Julio\Desktop\Componentes_Arquitectura.png"/>
+          <wp:anchor distT="0" distB="0" distL="114300" distR="114300" simplePos="0" relativeHeight="251658240" behindDoc="0" locked="0" layoutInCell="1" allowOverlap="1">
+            <wp:simplePos x="0" y="0"/>
+            <wp:positionH relativeFrom="column">
+              <wp:posOffset>-829310</wp:posOffset>
+            </wp:positionH>
+            <wp:positionV relativeFrom="paragraph">
+              <wp:posOffset>167005</wp:posOffset>
+            </wp:positionV>
+            <wp:extent cx="7145655" cy="9116695"/>
+            <wp:effectExtent l="19050" t="0" r="0" b="0"/>
+            <wp:wrapNone/>
+            <wp:docPr id="25" name="Imagen 20" descr="C:\Users\Francisco\Documents\GitHub\Proyecto\docs\Diseño\Iteracion 2\Diagrama de Componentes\Diagrama de componentes.png"/>
             <wp:cNvGraphicFramePr>
               <a:graphicFrameLocks xmlns:a="http://schemas.openxmlformats.org/drawingml/2006/main" noChangeAspect="1"/>
             </wp:cNvGraphicFramePr>
@@ -2510,19 +2562,13 @@
               <a:graphicData uri="http://schemas.openxmlformats.org/drawingml/2006/picture">
                 <pic:pic xmlns:pic="http://schemas.openxmlformats.org/drawingml/2006/picture">
                   <pic:nvPicPr>
-                    <pic:cNvPr id="0" name="Picture 5" descr="C:\Users\Julio\Desktop\Componentes_Arquitectura.png"/>
+                    <pic:cNvPr id="0" name="Picture 20" descr="C:\Users\Francisco\Documents\GitHub\Proyecto\docs\Diseño\Iteracion 2\Diagrama de Componentes\Diagrama de componentes.png"/>
                     <pic:cNvPicPr>
                       <a:picLocks noChangeAspect="1" noChangeArrowheads="1"/>
                     </pic:cNvPicPr>
                   </pic:nvPicPr>
                   <pic:blipFill>
-                    <a:blip r:embed="rId14">
-                      <a:extLst>
-                        <a:ext uri="{28A0092B-C50C-407E-A947-70E740481C1C}">
-                          <a14:useLocalDpi xmlns="" xmlns:wpc="http://schemas.microsoft.com/office/word/2010/wordprocessingCanvas" xmlns:mc="http://schemas.openxmlformats.org/markup-compatibility/2006" xmlns:o="urn:schemas-microsoft-com:office:office" xmlns:v="urn:schemas-microsoft-com:vml" xmlns:wp14="http://schemas.microsoft.com/office/word/2010/wordprocessingDrawing" xmlns:w10="urn:schemas-microsoft-com:office:word" xmlns:w="http://schemas.openxmlformats.org/wordprocessingml/2006/main" xmlns:w14="http://schemas.microsoft.com/office/word/2010/wordml" xmlns:wpg="http://schemas.microsoft.com/office/word/2010/wordprocessingGroup" xmlns:wpi="http://schemas.microsoft.com/office/word/2010/wordprocessingInk" xmlns:wps="http://schemas.microsoft.com/office/word/2010/wordprocessingShape" xmlns:a14="http://schemas.microsoft.com/office/drawing/2010/main" val="0"/>
-                        </a:ext>
-                      </a:extLst>
-                    </a:blip>
+                    <a:blip r:embed="rId14"/>
                     <a:srcRect/>
                     <a:stretch>
                       <a:fillRect/>
@@ -2531,23 +2577,32 @@
                   <pic:spPr bwMode="auto">
                     <a:xfrm>
                       <a:off x="0" y="0"/>
-                      <a:ext cx="5391150" cy="7162800"/>
+                      <a:ext cx="7145655" cy="9116695"/>
                     </a:xfrm>
                     <a:prstGeom prst="rect">
                       <a:avLst/>
                     </a:prstGeom>
                     <a:noFill/>
-                    <a:ln>
+                    <a:ln w="9525">
                       <a:noFill/>
+                      <a:miter lim="800000"/>
+                      <a:headEnd/>
+                      <a:tailEnd/>
                     </a:ln>
                   </pic:spPr>
                 </pic:pic>
               </a:graphicData>
             </a:graphic>
-          </wp:inline>
+          </wp:anchor>
         </w:drawing>
       </w:r>
-      <w:bookmarkEnd w:id="19"/>
+    </w:p>
+    <w:p>
+      <w:pPr>
+        <w:rPr>
+          <w:rFonts w:eastAsia="Times New Roman"/>
+        </w:rPr>
+      </w:pPr>
     </w:p>
     <w:p>
       <w:pPr>
@@ -2604,7 +2659,2304 @@
     </w:p>
     <w:p/>
     <w:p/>
+    <w:p>
+      <w:pPr>
+        <w:spacing w:after="200" w:line="276" w:lineRule="auto"/>
+      </w:pPr>
+      <w:r>
+        <w:br w:type="page"/>
+      </w:r>
+    </w:p>
+    <w:p>
+      <w:pPr>
+        <w:keepNext/>
+        <w:keepLines/>
+        <w:spacing w:before="240" w:after="0"/>
+        <w:outlineLvl w:val="0"/>
+        <w:rPr>
+          <w:rFonts w:ascii="Arial" w:eastAsia="Times New Roman" w:hAnsi="Arial" w:cs="Times New Roman"/>
+          <w:b/>
+        </w:rPr>
+      </w:pPr>
+      <w:bookmarkStart w:id="19" w:name="_Toc352183750"/>
+      <w:bookmarkStart w:id="20" w:name="_Toc353213534"/>
+      <w:r>
+        <w:rPr>
+          <w:rFonts w:ascii="Arial" w:eastAsia="Times New Roman" w:hAnsi="Arial" w:cs="Times New Roman"/>
+          <w:b/>
+          <w:color w:val="000000"/>
+          <w:sz w:val="36"/>
+          <w:szCs w:val="36"/>
+        </w:rPr>
+        <w:lastRenderedPageBreak/>
+        <w:t>Encajar el Diagrama de Clases (obtenido anteriormente) en la arquitectura obtenida en el apartado anterior</w:t>
+      </w:r>
+      <w:bookmarkEnd w:id="19"/>
+      <w:bookmarkEnd w:id="20"/>
+    </w:p>
+    <w:p>
+      <w:pPr>
+        <w:autoSpaceDE w:val="0"/>
+        <w:autoSpaceDN w:val="0"/>
+        <w:adjustRightInd w:val="0"/>
+        <w:spacing w:after="0" w:line="240" w:lineRule="auto"/>
+        <w:rPr>
+          <w:rFonts w:ascii="Arial" w:eastAsia="Times New Roman" w:hAnsi="Arial" w:cs="Arial"/>
+        </w:rPr>
+      </w:pPr>
+    </w:p>
+    <w:p>
+      <w:pPr>
+        <w:keepNext/>
+        <w:keepLines/>
+        <w:spacing w:before="40" w:after="0"/>
+        <w:outlineLvl w:val="1"/>
+        <w:rPr>
+          <w:rFonts w:ascii="Arial" w:eastAsia="Times New Roman" w:hAnsi="Arial" w:cs="Times New Roman"/>
+          <w:b/>
+          <w:color w:val="000000"/>
+          <w:sz w:val="28"/>
+          <w:szCs w:val="28"/>
+        </w:rPr>
+      </w:pPr>
+      <w:bookmarkStart w:id="21" w:name="_Toc352183751"/>
+      <w:bookmarkStart w:id="22" w:name="_Toc353213535"/>
+      <w:r>
+        <w:rPr>
+          <w:rFonts w:ascii="Arial" w:eastAsia="Times New Roman" w:hAnsi="Arial" w:cs="Times New Roman"/>
+          <w:b/>
+          <w:color w:val="000000"/>
+          <w:sz w:val="28"/>
+          <w:szCs w:val="28"/>
+        </w:rPr>
+        <w:t>Diagrama de análisis</w:t>
+      </w:r>
+      <w:bookmarkEnd w:id="21"/>
+      <w:bookmarkEnd w:id="22"/>
+    </w:p>
+    <w:p>
+      <w:pPr>
+        <w:keepNext/>
+        <w:keepLines/>
+        <w:spacing w:before="40" w:after="0"/>
+        <w:outlineLvl w:val="1"/>
+        <w:rPr>
+          <w:rFonts w:ascii="Arial" w:eastAsia="Times New Roman" w:hAnsi="Arial" w:cs="Times New Roman"/>
+          <w:b/>
+          <w:color w:val="000000"/>
+          <w:sz w:val="28"/>
+          <w:szCs w:val="28"/>
+        </w:rPr>
+      </w:pPr>
+    </w:p>
+    <w:p>
+      <w:pPr>
+        <w:outlineLvl w:val="3"/>
+        <w:rPr>
+          <w:rFonts w:ascii="Arial" w:eastAsia="Times New Roman" w:hAnsi="Arial" w:cs="Arial"/>
+        </w:rPr>
+      </w:pPr>
+      <w:r>
+        <w:rPr>
+          <w:rFonts w:ascii="Arial" w:eastAsia="Times New Roman" w:hAnsi="Arial" w:cs="Arial"/>
+        </w:rPr>
+        <w:t>Al terminar la etapa de diseño, se ha  refinado suficientemente el diagrama de clases y las relaciones entre estas. También se conocen  mejor los mensajes que se intercambian los objetos para realizar las tareas necesarias.</w:t>
+      </w:r>
+    </w:p>
+    <w:p>
+      <w:pPr>
+        <w:outlineLvl w:val="3"/>
+        <w:rPr>
+          <w:rFonts w:ascii="Arial" w:eastAsia="Times New Roman" w:hAnsi="Arial" w:cs="Arial"/>
+        </w:rPr>
+      </w:pPr>
+      <w:r>
+        <w:rPr>
+          <w:rFonts w:ascii="Arial" w:eastAsia="Times New Roman" w:hAnsi="Arial" w:cs="Arial"/>
+        </w:rPr>
+        <w:t>El modelo estático de análisis puede utilizarse para definir los paquetes de la capa de lógica de aplicación.</w:t>
+      </w:r>
+    </w:p>
+    <w:p>
+      <w:pPr>
+        <w:ind w:left="720"/>
+        <w:contextualSpacing/>
+        <w:outlineLvl w:val="2"/>
+        <w:rPr>
+          <w:rFonts w:ascii="Arial" w:eastAsia="Times New Roman" w:hAnsi="Arial" w:cs="Arial"/>
+          <w:b/>
+          <w:sz w:val="24"/>
+          <w:szCs w:val="24"/>
+        </w:rPr>
+      </w:pPr>
+      <w:bookmarkStart w:id="23" w:name="_Toc352183752"/>
+    </w:p>
+    <w:p>
+      <w:pPr>
+        <w:ind w:left="720"/>
+        <w:contextualSpacing/>
+        <w:outlineLvl w:val="2"/>
+        <w:rPr>
+          <w:rFonts w:ascii="Arial" w:eastAsia="Times New Roman" w:hAnsi="Arial" w:cs="Arial"/>
+          <w:b/>
+          <w:sz w:val="24"/>
+          <w:szCs w:val="24"/>
+        </w:rPr>
+      </w:pPr>
+    </w:p>
+    <w:p>
+      <w:pPr>
+        <w:ind w:left="720"/>
+        <w:contextualSpacing/>
+        <w:outlineLvl w:val="2"/>
+        <w:rPr>
+          <w:rFonts w:ascii="Arial" w:eastAsia="Times New Roman" w:hAnsi="Arial" w:cs="Arial"/>
+          <w:b/>
+          <w:sz w:val="24"/>
+          <w:szCs w:val="24"/>
+        </w:rPr>
+      </w:pPr>
+    </w:p>
+    <w:p>
+      <w:pPr>
+        <w:ind w:left="720"/>
+        <w:contextualSpacing/>
+        <w:outlineLvl w:val="2"/>
+        <w:rPr>
+          <w:rFonts w:ascii="Arial" w:eastAsia="Times New Roman" w:hAnsi="Arial" w:cs="Arial"/>
+          <w:b/>
+          <w:sz w:val="24"/>
+          <w:szCs w:val="24"/>
+        </w:rPr>
+      </w:pPr>
+    </w:p>
+    <w:p>
+      <w:pPr>
+        <w:ind w:left="720"/>
+        <w:contextualSpacing/>
+        <w:outlineLvl w:val="2"/>
+        <w:rPr>
+          <w:rFonts w:ascii="Arial" w:eastAsia="Times New Roman" w:hAnsi="Arial" w:cs="Arial"/>
+          <w:b/>
+          <w:sz w:val="24"/>
+          <w:szCs w:val="24"/>
+        </w:rPr>
+      </w:pPr>
+    </w:p>
+    <w:p>
+      <w:pPr>
+        <w:ind w:left="720"/>
+        <w:contextualSpacing/>
+        <w:outlineLvl w:val="2"/>
+        <w:rPr>
+          <w:rFonts w:ascii="Arial" w:eastAsia="Times New Roman" w:hAnsi="Arial" w:cs="Arial"/>
+          <w:b/>
+          <w:sz w:val="24"/>
+          <w:szCs w:val="24"/>
+        </w:rPr>
+      </w:pPr>
+    </w:p>
+    <w:p>
+      <w:pPr>
+        <w:ind w:left="720"/>
+        <w:contextualSpacing/>
+        <w:outlineLvl w:val="2"/>
+        <w:rPr>
+          <w:rFonts w:ascii="Arial" w:eastAsia="Times New Roman" w:hAnsi="Arial" w:cs="Arial"/>
+          <w:b/>
+          <w:sz w:val="24"/>
+          <w:szCs w:val="24"/>
+        </w:rPr>
+      </w:pPr>
+    </w:p>
+    <w:p>
+      <w:pPr>
+        <w:ind w:left="720"/>
+        <w:contextualSpacing/>
+        <w:outlineLvl w:val="2"/>
+        <w:rPr>
+          <w:rFonts w:ascii="Arial" w:eastAsia="Times New Roman" w:hAnsi="Arial" w:cs="Arial"/>
+          <w:b/>
+          <w:sz w:val="24"/>
+          <w:szCs w:val="24"/>
+        </w:rPr>
+      </w:pPr>
+    </w:p>
+    <w:p>
+      <w:pPr>
+        <w:ind w:left="720"/>
+        <w:contextualSpacing/>
+        <w:outlineLvl w:val="2"/>
+        <w:rPr>
+          <w:rFonts w:ascii="Arial" w:eastAsia="Times New Roman" w:hAnsi="Arial" w:cs="Arial"/>
+          <w:b/>
+          <w:sz w:val="24"/>
+          <w:szCs w:val="24"/>
+        </w:rPr>
+      </w:pPr>
+    </w:p>
+    <w:p>
+      <w:pPr>
+        <w:ind w:left="720"/>
+        <w:contextualSpacing/>
+        <w:outlineLvl w:val="2"/>
+        <w:rPr>
+          <w:rFonts w:ascii="Arial" w:eastAsia="Times New Roman" w:hAnsi="Arial" w:cs="Arial"/>
+          <w:b/>
+          <w:sz w:val="24"/>
+          <w:szCs w:val="24"/>
+        </w:rPr>
+      </w:pPr>
+    </w:p>
+    <w:p>
+      <w:pPr>
+        <w:ind w:left="720"/>
+        <w:contextualSpacing/>
+        <w:outlineLvl w:val="2"/>
+        <w:rPr>
+          <w:rFonts w:ascii="Arial" w:eastAsia="Times New Roman" w:hAnsi="Arial" w:cs="Arial"/>
+          <w:b/>
+          <w:sz w:val="24"/>
+          <w:szCs w:val="24"/>
+        </w:rPr>
+      </w:pPr>
+    </w:p>
+    <w:p>
+      <w:pPr>
+        <w:ind w:left="720"/>
+        <w:contextualSpacing/>
+        <w:outlineLvl w:val="2"/>
+        <w:rPr>
+          <w:rFonts w:ascii="Arial" w:eastAsia="Times New Roman" w:hAnsi="Arial" w:cs="Arial"/>
+          <w:b/>
+          <w:sz w:val="24"/>
+          <w:szCs w:val="24"/>
+        </w:rPr>
+      </w:pPr>
+    </w:p>
+    <w:p>
+      <w:pPr>
+        <w:ind w:left="720"/>
+        <w:contextualSpacing/>
+        <w:outlineLvl w:val="2"/>
+        <w:rPr>
+          <w:rFonts w:ascii="Arial" w:eastAsia="Times New Roman" w:hAnsi="Arial" w:cs="Arial"/>
+          <w:b/>
+          <w:sz w:val="24"/>
+          <w:szCs w:val="24"/>
+        </w:rPr>
+      </w:pPr>
+    </w:p>
+    <w:p>
+      <w:pPr>
+        <w:ind w:left="720"/>
+        <w:contextualSpacing/>
+        <w:outlineLvl w:val="2"/>
+        <w:rPr>
+          <w:rFonts w:ascii="Arial" w:eastAsia="Times New Roman" w:hAnsi="Arial" w:cs="Arial"/>
+          <w:b/>
+          <w:sz w:val="24"/>
+          <w:szCs w:val="24"/>
+        </w:rPr>
+      </w:pPr>
+    </w:p>
+    <w:p>
+      <w:pPr>
+        <w:ind w:left="720"/>
+        <w:contextualSpacing/>
+        <w:outlineLvl w:val="2"/>
+        <w:rPr>
+          <w:rFonts w:ascii="Arial" w:eastAsia="Times New Roman" w:hAnsi="Arial" w:cs="Arial"/>
+          <w:b/>
+          <w:sz w:val="24"/>
+          <w:szCs w:val="24"/>
+        </w:rPr>
+      </w:pPr>
+    </w:p>
+    <w:p>
+      <w:pPr>
+        <w:ind w:left="720"/>
+        <w:contextualSpacing/>
+        <w:outlineLvl w:val="2"/>
+        <w:rPr>
+          <w:rFonts w:ascii="Arial" w:eastAsia="Times New Roman" w:hAnsi="Arial" w:cs="Arial"/>
+          <w:b/>
+          <w:sz w:val="24"/>
+          <w:szCs w:val="24"/>
+        </w:rPr>
+      </w:pPr>
+    </w:p>
+    <w:p>
+      <w:pPr>
+        <w:ind w:left="720"/>
+        <w:contextualSpacing/>
+        <w:outlineLvl w:val="2"/>
+        <w:rPr>
+          <w:rFonts w:ascii="Arial" w:eastAsia="Times New Roman" w:hAnsi="Arial" w:cs="Arial"/>
+          <w:b/>
+          <w:sz w:val="24"/>
+          <w:szCs w:val="24"/>
+        </w:rPr>
+      </w:pPr>
+    </w:p>
+    <w:p>
+      <w:pPr>
+        <w:ind w:left="720"/>
+        <w:contextualSpacing/>
+        <w:outlineLvl w:val="2"/>
+        <w:rPr>
+          <w:rFonts w:ascii="Arial" w:eastAsia="Times New Roman" w:hAnsi="Arial" w:cs="Arial"/>
+          <w:b/>
+          <w:sz w:val="24"/>
+          <w:szCs w:val="24"/>
+        </w:rPr>
+      </w:pPr>
+    </w:p>
+    <w:p>
+      <w:pPr>
+        <w:ind w:left="720"/>
+        <w:contextualSpacing/>
+        <w:outlineLvl w:val="2"/>
+        <w:rPr>
+          <w:rFonts w:ascii="Arial" w:eastAsia="Times New Roman" w:hAnsi="Arial" w:cs="Arial"/>
+          <w:b/>
+          <w:sz w:val="24"/>
+          <w:szCs w:val="24"/>
+        </w:rPr>
+      </w:pPr>
+    </w:p>
+    <w:p>
+      <w:pPr>
+        <w:ind w:left="720"/>
+        <w:contextualSpacing/>
+        <w:outlineLvl w:val="2"/>
+        <w:rPr>
+          <w:rFonts w:ascii="Arial" w:eastAsia="Times New Roman" w:hAnsi="Arial" w:cs="Arial"/>
+          <w:b/>
+          <w:sz w:val="24"/>
+          <w:szCs w:val="24"/>
+        </w:rPr>
+      </w:pPr>
+    </w:p>
+    <w:p>
+      <w:pPr>
+        <w:ind w:left="720"/>
+        <w:contextualSpacing/>
+        <w:outlineLvl w:val="2"/>
+        <w:rPr>
+          <w:rFonts w:ascii="Arial" w:eastAsia="Times New Roman" w:hAnsi="Arial" w:cs="Arial"/>
+          <w:b/>
+          <w:sz w:val="24"/>
+          <w:szCs w:val="24"/>
+        </w:rPr>
+      </w:pPr>
+    </w:p>
+    <w:p>
+      <w:pPr>
+        <w:ind w:left="720"/>
+        <w:contextualSpacing/>
+        <w:outlineLvl w:val="2"/>
+        <w:rPr>
+          <w:rFonts w:ascii="Arial" w:eastAsia="Times New Roman" w:hAnsi="Arial" w:cs="Arial"/>
+          <w:b/>
+          <w:sz w:val="24"/>
+          <w:szCs w:val="24"/>
+        </w:rPr>
+      </w:pPr>
+    </w:p>
+    <w:p>
+      <w:pPr>
+        <w:ind w:left="720"/>
+        <w:contextualSpacing/>
+        <w:outlineLvl w:val="2"/>
+        <w:rPr>
+          <w:rFonts w:ascii="Arial" w:eastAsia="Times New Roman" w:hAnsi="Arial" w:cs="Arial"/>
+          <w:b/>
+          <w:sz w:val="24"/>
+          <w:szCs w:val="24"/>
+        </w:rPr>
+      </w:pPr>
+    </w:p>
+    <w:p>
+      <w:pPr>
+        <w:ind w:left="720"/>
+        <w:contextualSpacing/>
+        <w:outlineLvl w:val="2"/>
+        <w:rPr>
+          <w:rFonts w:ascii="Arial" w:eastAsia="Times New Roman" w:hAnsi="Arial" w:cs="Arial"/>
+          <w:b/>
+          <w:sz w:val="24"/>
+          <w:szCs w:val="24"/>
+        </w:rPr>
+      </w:pPr>
+    </w:p>
+    <w:p>
+      <w:pPr>
+        <w:ind w:left="720"/>
+        <w:contextualSpacing/>
+        <w:outlineLvl w:val="2"/>
+        <w:rPr>
+          <w:rFonts w:ascii="Arial" w:eastAsia="Times New Roman" w:hAnsi="Arial" w:cs="Arial"/>
+          <w:b/>
+          <w:sz w:val="24"/>
+          <w:szCs w:val="24"/>
+        </w:rPr>
+      </w:pPr>
+    </w:p>
+    <w:p>
+      <w:pPr>
+        <w:ind w:left="720"/>
+        <w:contextualSpacing/>
+        <w:outlineLvl w:val="2"/>
+        <w:rPr>
+          <w:rFonts w:ascii="Arial" w:eastAsia="Times New Roman" w:hAnsi="Arial" w:cs="Arial"/>
+          <w:b/>
+          <w:sz w:val="24"/>
+          <w:szCs w:val="24"/>
+        </w:rPr>
+      </w:pPr>
+    </w:p>
+    <w:p>
+      <w:pPr>
+        <w:ind w:left="720"/>
+        <w:contextualSpacing/>
+        <w:outlineLvl w:val="2"/>
+        <w:rPr>
+          <w:rFonts w:ascii="Arial" w:eastAsia="Times New Roman" w:hAnsi="Arial" w:cs="Arial"/>
+          <w:b/>
+          <w:sz w:val="24"/>
+          <w:szCs w:val="24"/>
+        </w:rPr>
+      </w:pPr>
+    </w:p>
+    <w:p>
+      <w:pPr>
+        <w:ind w:left="720"/>
+        <w:contextualSpacing/>
+        <w:outlineLvl w:val="2"/>
+        <w:rPr>
+          <w:rFonts w:ascii="Arial" w:eastAsia="Times New Roman" w:hAnsi="Arial" w:cs="Arial"/>
+          <w:b/>
+          <w:sz w:val="24"/>
+          <w:szCs w:val="24"/>
+        </w:rPr>
+      </w:pPr>
+    </w:p>
+    <w:p>
+      <w:pPr>
+        <w:rPr>
+          <w:rFonts w:asciiTheme="majorHAnsi" w:eastAsia="Times New Roman" w:hAnsiTheme="majorHAnsi" w:cstheme="majorBidi"/>
+          <w:b/>
+          <w:bCs/>
+          <w:color w:val="000000" w:themeColor="text1"/>
+        </w:rPr>
+      </w:pPr>
+      <w:r>
+        <w:rPr>
+          <w:rFonts w:eastAsia="Times New Roman"/>
+        </w:rPr>
+        <w:br w:type="page"/>
+      </w:r>
+    </w:p>
+    <w:p>
+      <w:pPr>
+        <w:pStyle w:val="Ttulo3"/>
+        <w:jc w:val="center"/>
+        <w:rPr>
+          <w:rFonts w:eastAsia="Times New Roman"/>
+        </w:rPr>
+      </w:pPr>
+      <w:bookmarkStart w:id="24" w:name="_Toc353213536"/>
+      <w:r>
+        <w:rPr>
+          <w:rFonts w:eastAsia="Times New Roman"/>
+        </w:rPr>
+        <w:lastRenderedPageBreak/>
+        <w:t>Diagrama de clases estático.</w:t>
+      </w:r>
+      <w:bookmarkEnd w:id="23"/>
+      <w:bookmarkEnd w:id="24"/>
+    </w:p>
+    <w:p>
+      <w:pPr>
+        <w:spacing w:after="200" w:line="276" w:lineRule="auto"/>
+      </w:pPr>
+      <w:r>
+        <w:rPr>
+          <w:noProof/>
+          <w:lang w:eastAsia="es-ES"/>
+        </w:rPr>
+        <w:drawing>
+          <wp:anchor distT="0" distB="0" distL="114300" distR="114300" simplePos="0" relativeHeight="251659264" behindDoc="0" locked="0" layoutInCell="1" allowOverlap="1">
+            <wp:simplePos x="0" y="0"/>
+            <wp:positionH relativeFrom="column">
+              <wp:posOffset>-1101725</wp:posOffset>
+            </wp:positionH>
+            <wp:positionV relativeFrom="paragraph">
+              <wp:posOffset>55880</wp:posOffset>
+            </wp:positionV>
+            <wp:extent cx="7623175" cy="9457690"/>
+            <wp:effectExtent l="19050" t="0" r="0" b="0"/>
+            <wp:wrapNone/>
+            <wp:docPr id="26" name="Imagen 21" descr="C:\Users\Francisco\Documents\GitHub\Proyecto\docs\Diseño\Iteracion 2\Diagrama de Clases\Diagrama_Clases_Estático.png"/>
+            <wp:cNvGraphicFramePr>
+              <a:graphicFrameLocks xmlns:a="http://schemas.openxmlformats.org/drawingml/2006/main" noChangeAspect="1"/>
+            </wp:cNvGraphicFramePr>
+            <a:graphic xmlns:a="http://schemas.openxmlformats.org/drawingml/2006/main">
+              <a:graphicData uri="http://schemas.openxmlformats.org/drawingml/2006/picture">
+                <pic:pic xmlns:pic="http://schemas.openxmlformats.org/drawingml/2006/picture">
+                  <pic:nvPicPr>
+                    <pic:cNvPr id="0" name="Picture 21" descr="C:\Users\Francisco\Documents\GitHub\Proyecto\docs\Diseño\Iteracion 2\Diagrama de Clases\Diagrama_Clases_Estático.png"/>
+                    <pic:cNvPicPr>
+                      <a:picLocks noChangeAspect="1" noChangeArrowheads="1"/>
+                    </pic:cNvPicPr>
+                  </pic:nvPicPr>
+                  <pic:blipFill>
+                    <a:blip r:embed="rId15"/>
+                    <a:srcRect/>
+                    <a:stretch>
+                      <a:fillRect/>
+                    </a:stretch>
+                  </pic:blipFill>
+                  <pic:spPr bwMode="auto">
+                    <a:xfrm>
+                      <a:off x="0" y="0"/>
+                      <a:ext cx="7623175" cy="9457690"/>
+                    </a:xfrm>
+                    <a:prstGeom prst="rect">
+                      <a:avLst/>
+                    </a:prstGeom>
+                    <a:noFill/>
+                    <a:ln w="9525">
+                      <a:noFill/>
+                      <a:miter lim="800000"/>
+                      <a:headEnd/>
+                      <a:tailEnd/>
+                    </a:ln>
+                  </pic:spPr>
+                </pic:pic>
+              </a:graphicData>
+            </a:graphic>
+          </wp:anchor>
+        </w:drawing>
+      </w:r>
+      <w:r>
+        <w:br w:type="page"/>
+      </w:r>
+    </w:p>
+    <w:p>
+      <w:pPr>
+        <w:keepNext/>
+        <w:keepLines/>
+        <w:spacing w:before="40" w:after="0"/>
+        <w:outlineLvl w:val="1"/>
+        <w:rPr>
+          <w:rFonts w:ascii="Arial" w:eastAsia="Times New Roman" w:hAnsi="Arial" w:cs="Times New Roman"/>
+          <w:b/>
+          <w:color w:val="000000"/>
+          <w:sz w:val="28"/>
+          <w:szCs w:val="28"/>
+        </w:rPr>
+      </w:pPr>
+      <w:bookmarkStart w:id="25" w:name="_Toc352183754"/>
+      <w:bookmarkStart w:id="26" w:name="_Toc353213537"/>
+      <w:r>
+        <w:rPr>
+          <w:rFonts w:ascii="Arial" w:eastAsia="Times New Roman" w:hAnsi="Arial" w:cs="Times New Roman"/>
+          <w:b/>
+          <w:color w:val="000000"/>
+          <w:sz w:val="28"/>
+          <w:szCs w:val="28"/>
+        </w:rPr>
+        <w:lastRenderedPageBreak/>
+        <w:t>Diagramas de Secuencia del Diseño.</w:t>
+      </w:r>
+      <w:bookmarkEnd w:id="25"/>
+      <w:bookmarkEnd w:id="26"/>
+    </w:p>
+    <w:p>
+      <w:pPr>
+        <w:rPr>
+          <w:rFonts w:ascii="Times New Roman" w:eastAsia="Times New Roman" w:hAnsi="Times New Roman" w:cs="Times New Roman"/>
+        </w:rPr>
+      </w:pPr>
+    </w:p>
+    <w:p>
+      <w:pPr>
+        <w:outlineLvl w:val="3"/>
+        <w:rPr>
+          <w:rFonts w:ascii="Arial" w:eastAsia="Times New Roman" w:hAnsi="Arial" w:cs="Arial"/>
+        </w:rPr>
+      </w:pPr>
+      <w:r>
+        <w:rPr>
+          <w:rFonts w:ascii="Arial" w:eastAsia="Times New Roman" w:hAnsi="Arial" w:cs="Arial"/>
+        </w:rPr>
+        <w:t>En esta etapa, las clases tienen ya definidas las operaciones. Además en estos diagramas se incluyen mensajes con las consultas a los objetos de  control de la BD y se muestran las entidades creadas. A  continuación se presentan algunos Diagramas de Secuencia de Diseño.</w:t>
+      </w:r>
+    </w:p>
+    <w:p>
+      <w:pPr>
+        <w:outlineLvl w:val="3"/>
+        <w:rPr>
+          <w:rFonts w:ascii="Arial" w:eastAsia="Times New Roman" w:hAnsi="Arial" w:cs="Arial"/>
+        </w:rPr>
+      </w:pPr>
+    </w:p>
+    <w:p>
+      <w:pPr>
+        <w:spacing w:after="200" w:line="276" w:lineRule="auto"/>
+      </w:pPr>
+      <w:r>
+        <w:br w:type="page"/>
+      </w:r>
+    </w:p>
+    <w:p>
+      <w:pPr>
+        <w:pStyle w:val="Ttulo3"/>
+        <w:jc w:val="center"/>
+        <w:rPr>
+          <w:rFonts w:eastAsia="Times New Roman"/>
+        </w:rPr>
+      </w:pPr>
+      <w:bookmarkStart w:id="27" w:name="_Toc353213538"/>
+      <w:r>
+        <w:rPr>
+          <w:rFonts w:ascii="Arial" w:eastAsia="Times New Roman" w:hAnsi="Arial" w:cs="Times New Roman"/>
+          <w:color w:val="000000"/>
+          <w:sz w:val="28"/>
+          <w:szCs w:val="28"/>
+        </w:rPr>
+        <w:lastRenderedPageBreak/>
+        <w:t>D</w:t>
+      </w:r>
+      <w:r>
+        <w:rPr>
+          <w:rFonts w:ascii="Arial" w:eastAsia="Times New Roman" w:hAnsi="Arial" w:cs="Times New Roman"/>
+          <w:color w:val="000000"/>
+          <w:sz w:val="28"/>
+          <w:szCs w:val="28"/>
+        </w:rPr>
+        <w:t>SD Gestión de Actividades</w:t>
+      </w:r>
+    </w:p>
+    <w:p>
+      <w:pPr>
+        <w:pStyle w:val="Ttulo3"/>
+        <w:jc w:val="center"/>
+        <w:rPr>
+          <w:rFonts w:eastAsia="Times New Roman"/>
+        </w:rPr>
+      </w:pPr>
+      <w:r>
+        <w:rPr>
+          <w:rFonts w:eastAsia="Times New Roman"/>
+          <w:noProof/>
+          <w:lang w:eastAsia="es-ES"/>
+        </w:rPr>
+        <w:drawing>
+          <wp:anchor distT="0" distB="0" distL="114300" distR="114300" simplePos="0" relativeHeight="251660288" behindDoc="0" locked="0" layoutInCell="1" allowOverlap="1">
+            <wp:simplePos x="0" y="0"/>
+            <wp:positionH relativeFrom="column">
+              <wp:posOffset>-665300</wp:posOffset>
+            </wp:positionH>
+            <wp:positionV relativeFrom="paragraph">
+              <wp:posOffset>585829</wp:posOffset>
+            </wp:positionV>
+            <wp:extent cx="7047819" cy="8843749"/>
+            <wp:effectExtent l="19050" t="0" r="681" b="0"/>
+            <wp:wrapNone/>
+            <wp:docPr id="27" name="Imagen 22" descr="C:\Users\Francisco\Documents\GitHub\Proyecto\docs\Diseño\Iteracion 2\Diagramas De Secuencia\Diagramas de Secuencia Diseño\DS GestionActividades\DS Insertar Actividad.png"/>
+            <wp:cNvGraphicFramePr>
+              <a:graphicFrameLocks xmlns:a="http://schemas.openxmlformats.org/drawingml/2006/main" noChangeAspect="1"/>
+            </wp:cNvGraphicFramePr>
+            <a:graphic xmlns:a="http://schemas.openxmlformats.org/drawingml/2006/main">
+              <a:graphicData uri="http://schemas.openxmlformats.org/drawingml/2006/picture">
+                <pic:pic xmlns:pic="http://schemas.openxmlformats.org/drawingml/2006/picture">
+                  <pic:nvPicPr>
+                    <pic:cNvPr id="0" name="Picture 22" descr="C:\Users\Francisco\Documents\GitHub\Proyecto\docs\Diseño\Iteracion 2\Diagramas De Secuencia\Diagramas de Secuencia Diseño\DS GestionActividades\DS Insertar Actividad.png"/>
+                    <pic:cNvPicPr>
+                      <a:picLocks noChangeAspect="1" noChangeArrowheads="1"/>
+                    </pic:cNvPicPr>
+                  </pic:nvPicPr>
+                  <pic:blipFill>
+                    <a:blip r:embed="rId16"/>
+                    <a:srcRect/>
+                    <a:stretch>
+                      <a:fillRect/>
+                    </a:stretch>
+                  </pic:blipFill>
+                  <pic:spPr bwMode="auto">
+                    <a:xfrm>
+                      <a:off x="0" y="0"/>
+                      <a:ext cx="7047705" cy="8843606"/>
+                    </a:xfrm>
+                    <a:prstGeom prst="rect">
+                      <a:avLst/>
+                    </a:prstGeom>
+                    <a:noFill/>
+                    <a:ln w="9525">
+                      <a:noFill/>
+                      <a:miter lim="800000"/>
+                      <a:headEnd/>
+                      <a:tailEnd/>
+                    </a:ln>
+                  </pic:spPr>
+                </pic:pic>
+              </a:graphicData>
+            </a:graphic>
+          </wp:anchor>
+        </w:drawing>
+      </w:r>
+      <w:r>
+        <w:rPr>
+          <w:rFonts w:eastAsia="Times New Roman"/>
+        </w:rPr>
+        <w:t>DSD Insertar Actividad.</w:t>
+      </w:r>
+      <w:bookmarkEnd w:id="27"/>
+    </w:p>
+    <w:p>
+      <w:pPr>
+        <w:spacing w:after="200" w:line="276" w:lineRule="auto"/>
+      </w:pPr>
+      <w:r>
+        <w:br w:type="page"/>
+      </w:r>
+    </w:p>
+    <w:p>
+      <w:pPr>
+        <w:pStyle w:val="Ttulo3"/>
+        <w:jc w:val="center"/>
+        <w:rPr>
+          <w:rFonts w:eastAsia="Times New Roman"/>
+        </w:rPr>
+      </w:pPr>
+      <w:r>
+        <w:rPr>
+          <w:rFonts w:eastAsia="Times New Roman"/>
+        </w:rPr>
+        <w:lastRenderedPageBreak/>
+        <w:t>DSD Modificar Actividad.</w:t>
+      </w:r>
+    </w:p>
+    <w:p>
+      <w:pPr>
+        <w:rPr>
+          <w:rFonts w:asciiTheme="majorHAnsi" w:hAnsiTheme="majorHAnsi" w:cstheme="majorBidi"/>
+          <w:color w:val="000000" w:themeColor="text1"/>
+        </w:rPr>
+      </w:pPr>
+      <w:r>
+        <w:rPr>
+          <w:noProof/>
+          <w:lang w:eastAsia="es-ES"/>
+        </w:rPr>
+        <w:drawing>
+          <wp:anchor distT="0" distB="0" distL="114300" distR="114300" simplePos="0" relativeHeight="251661312" behindDoc="0" locked="0" layoutInCell="1" allowOverlap="1">
+            <wp:simplePos x="0" y="0"/>
+            <wp:positionH relativeFrom="column">
+              <wp:posOffset>-784638</wp:posOffset>
+            </wp:positionH>
+            <wp:positionV relativeFrom="paragraph">
+              <wp:posOffset>29461</wp:posOffset>
+            </wp:positionV>
+            <wp:extent cx="6977173" cy="9377916"/>
+            <wp:effectExtent l="19050" t="0" r="0" b="0"/>
+            <wp:wrapNone/>
+            <wp:docPr id="28" name="Imagen 23" descr="C:\Users\Francisco\Documents\GitHub\Proyecto\docs\Diseño\Iteracion 2\Diagramas De Secuencia\Diagramas de Secuencia Diseño\DS GestionActividades\DS Modificar Actividad.png"/>
+            <wp:cNvGraphicFramePr>
+              <a:graphicFrameLocks xmlns:a="http://schemas.openxmlformats.org/drawingml/2006/main" noChangeAspect="1"/>
+            </wp:cNvGraphicFramePr>
+            <a:graphic xmlns:a="http://schemas.openxmlformats.org/drawingml/2006/main">
+              <a:graphicData uri="http://schemas.openxmlformats.org/drawingml/2006/picture">
+                <pic:pic xmlns:pic="http://schemas.openxmlformats.org/drawingml/2006/picture">
+                  <pic:nvPicPr>
+                    <pic:cNvPr id="0" name="Picture 23" descr="C:\Users\Francisco\Documents\GitHub\Proyecto\docs\Diseño\Iteracion 2\Diagramas De Secuencia\Diagramas de Secuencia Diseño\DS GestionActividades\DS Modificar Actividad.png"/>
+                    <pic:cNvPicPr>
+                      <a:picLocks noChangeAspect="1" noChangeArrowheads="1"/>
+                    </pic:cNvPicPr>
+                  </pic:nvPicPr>
+                  <pic:blipFill>
+                    <a:blip r:embed="rId17"/>
+                    <a:srcRect/>
+                    <a:stretch>
+                      <a:fillRect/>
+                    </a:stretch>
+                  </pic:blipFill>
+                  <pic:spPr bwMode="auto">
+                    <a:xfrm>
+                      <a:off x="0" y="0"/>
+                      <a:ext cx="6977173" cy="9377916"/>
+                    </a:xfrm>
+                    <a:prstGeom prst="rect">
+                      <a:avLst/>
+                    </a:prstGeom>
+                    <a:noFill/>
+                    <a:ln w="9525">
+                      <a:noFill/>
+                      <a:miter lim="800000"/>
+                      <a:headEnd/>
+                      <a:tailEnd/>
+                    </a:ln>
+                  </pic:spPr>
+                </pic:pic>
+              </a:graphicData>
+            </a:graphic>
+          </wp:anchor>
+        </w:drawing>
+      </w:r>
+      <w:r>
+        <w:br w:type="page"/>
+      </w:r>
+    </w:p>
+    <w:p>
+      <w:pPr>
+        <w:pStyle w:val="Ttulo3"/>
+        <w:jc w:val="center"/>
+        <w:rPr>
+          <w:rFonts w:eastAsia="Times New Roman"/>
+        </w:rPr>
+      </w:pPr>
+      <w:r>
+        <w:rPr>
+          <w:rFonts w:eastAsia="Times New Roman"/>
+        </w:rPr>
+        <w:lastRenderedPageBreak/>
+        <w:t>DSD Consultar Actividad.</w:t>
+      </w:r>
+    </w:p>
+    <w:p>
+      <w:pPr>
+        <w:pStyle w:val="Ttulo3"/>
+        <w:jc w:val="center"/>
+        <w:rPr>
+          <w:rFonts w:eastAsia="Times New Roman"/>
+        </w:rPr>
+      </w:pPr>
+    </w:p>
+    <w:p>
+      <w:pPr>
+        <w:pStyle w:val="Ttulo3"/>
+        <w:jc w:val="center"/>
+        <w:rPr>
+          <w:rFonts w:eastAsia="Times New Roman"/>
+        </w:rPr>
+      </w:pPr>
+      <w:r>
+        <w:rPr>
+          <w:noProof/>
+          <w:lang w:eastAsia="es-ES"/>
+        </w:rPr>
+        <w:drawing>
+          <wp:anchor distT="0" distB="0" distL="114300" distR="114300" simplePos="0" relativeHeight="251662336" behindDoc="0" locked="0" layoutInCell="1" allowOverlap="1">
+            <wp:simplePos x="0" y="0"/>
+            <wp:positionH relativeFrom="column">
+              <wp:posOffset>23436</wp:posOffset>
+            </wp:positionH>
+            <wp:positionV relativeFrom="paragraph">
+              <wp:posOffset>129333</wp:posOffset>
+            </wp:positionV>
+            <wp:extent cx="5765062" cy="4864760"/>
+            <wp:effectExtent l="19050" t="0" r="7088" b="0"/>
+            <wp:wrapNone/>
+            <wp:docPr id="29" name="Imagen 24" descr="C:\Users\Francisco\Documents\GitHub\Proyecto\docs\Diseño\Iteracion 2\Diagramas De Secuencia\Diagramas de Secuencia Diseño\DS GestionActividades\DS Consultar Actividad.png"/>
+            <wp:cNvGraphicFramePr>
+              <a:graphicFrameLocks xmlns:a="http://schemas.openxmlformats.org/drawingml/2006/main" noChangeAspect="1"/>
+            </wp:cNvGraphicFramePr>
+            <a:graphic xmlns:a="http://schemas.openxmlformats.org/drawingml/2006/main">
+              <a:graphicData uri="http://schemas.openxmlformats.org/drawingml/2006/picture">
+                <pic:pic xmlns:pic="http://schemas.openxmlformats.org/drawingml/2006/picture">
+                  <pic:nvPicPr>
+                    <pic:cNvPr id="0" name="Picture 24" descr="C:\Users\Francisco\Documents\GitHub\Proyecto\docs\Diseño\Iteracion 2\Diagramas De Secuencia\Diagramas de Secuencia Diseño\DS GestionActividades\DS Consultar Actividad.png"/>
+                    <pic:cNvPicPr>
+                      <a:picLocks noChangeAspect="1" noChangeArrowheads="1"/>
+                    </pic:cNvPicPr>
+                  </pic:nvPicPr>
+                  <pic:blipFill>
+                    <a:blip r:embed="rId18"/>
+                    <a:srcRect/>
+                    <a:stretch>
+                      <a:fillRect/>
+                    </a:stretch>
+                  </pic:blipFill>
+                  <pic:spPr bwMode="auto">
+                    <a:xfrm>
+                      <a:off x="0" y="0"/>
+                      <a:ext cx="5765062" cy="4864760"/>
+                    </a:xfrm>
+                    <a:prstGeom prst="rect">
+                      <a:avLst/>
+                    </a:prstGeom>
+                    <a:noFill/>
+                    <a:ln w="9525">
+                      <a:noFill/>
+                      <a:miter lim="800000"/>
+                      <a:headEnd/>
+                      <a:tailEnd/>
+                    </a:ln>
+                  </pic:spPr>
+                </pic:pic>
+              </a:graphicData>
+            </a:graphic>
+          </wp:anchor>
+        </w:drawing>
+      </w:r>
+    </w:p>
     <w:p/>
+    <w:p>
+      <w:pPr>
+        <w:pStyle w:val="Ttulo3"/>
+        <w:jc w:val="center"/>
+      </w:pPr>
+    </w:p>
+    <w:p>
+      <w:pPr>
+        <w:pStyle w:val="Ttulo3"/>
+        <w:jc w:val="center"/>
+      </w:pPr>
+    </w:p>
+    <w:p>
+      <w:pPr>
+        <w:pStyle w:val="Ttulo3"/>
+        <w:jc w:val="center"/>
+      </w:pPr>
+    </w:p>
+    <w:p>
+      <w:pPr>
+        <w:spacing w:after="200" w:line="276" w:lineRule="auto"/>
+        <w:rPr>
+          <w:rFonts w:asciiTheme="majorHAnsi" w:eastAsiaTheme="majorEastAsia" w:hAnsiTheme="majorHAnsi" w:cstheme="majorBidi"/>
+          <w:b/>
+          <w:bCs/>
+          <w:color w:val="000000" w:themeColor="text1"/>
+        </w:rPr>
+      </w:pPr>
+      <w:r>
+        <w:br w:type="page"/>
+      </w:r>
+    </w:p>
+    <w:p>
+      <w:pPr>
+        <w:pStyle w:val="Ttulo3"/>
+        <w:jc w:val="center"/>
+        <w:rPr>
+          <w:rFonts w:eastAsia="Times New Roman"/>
+        </w:rPr>
+      </w:pPr>
+      <w:r>
+        <w:rPr>
+          <w:rFonts w:eastAsia="Times New Roman"/>
+        </w:rPr>
+        <w:lastRenderedPageBreak/>
+        <w:t>DSD Eliminar Actividad.</w:t>
+      </w:r>
+    </w:p>
+    <w:p>
+      <w:pPr>
+        <w:spacing w:after="200" w:line="276" w:lineRule="auto"/>
+        <w:rPr>
+          <w:rFonts w:asciiTheme="majorHAnsi" w:eastAsiaTheme="majorEastAsia" w:hAnsiTheme="majorHAnsi" w:cstheme="majorBidi"/>
+          <w:b/>
+          <w:bCs/>
+          <w:color w:val="000000" w:themeColor="text1"/>
+        </w:rPr>
+      </w:pPr>
+      <w:r>
+        <w:rPr>
+          <w:noProof/>
+          <w:lang w:eastAsia="es-ES"/>
+        </w:rPr>
+        <w:drawing>
+          <wp:anchor distT="0" distB="0" distL="114300" distR="114300" simplePos="0" relativeHeight="251663360" behindDoc="0" locked="0" layoutInCell="1" allowOverlap="1">
+            <wp:simplePos x="0" y="0"/>
+            <wp:positionH relativeFrom="column">
+              <wp:posOffset>-327438</wp:posOffset>
+            </wp:positionH>
+            <wp:positionV relativeFrom="paragraph">
+              <wp:posOffset>433497</wp:posOffset>
+            </wp:positionV>
+            <wp:extent cx="6524890" cy="4933507"/>
+            <wp:effectExtent l="19050" t="0" r="9260" b="0"/>
+            <wp:wrapNone/>
+            <wp:docPr id="30" name="Imagen 25" descr="C:\Users\Francisco\Documents\GitHub\Proyecto\docs\Diseño\Iteracion 2\Diagramas De Secuencia\Diagramas de Secuencia Diseño\DS GestionActividades\DS Eliminar Actividad.png"/>
+            <wp:cNvGraphicFramePr>
+              <a:graphicFrameLocks xmlns:a="http://schemas.openxmlformats.org/drawingml/2006/main" noChangeAspect="1"/>
+            </wp:cNvGraphicFramePr>
+            <a:graphic xmlns:a="http://schemas.openxmlformats.org/drawingml/2006/main">
+              <a:graphicData uri="http://schemas.openxmlformats.org/drawingml/2006/picture">
+                <pic:pic xmlns:pic="http://schemas.openxmlformats.org/drawingml/2006/picture">
+                  <pic:nvPicPr>
+                    <pic:cNvPr id="0" name="Picture 25" descr="C:\Users\Francisco\Documents\GitHub\Proyecto\docs\Diseño\Iteracion 2\Diagramas De Secuencia\Diagramas de Secuencia Diseño\DS GestionActividades\DS Eliminar Actividad.png"/>
+                    <pic:cNvPicPr>
+                      <a:picLocks noChangeAspect="1" noChangeArrowheads="1"/>
+                    </pic:cNvPicPr>
+                  </pic:nvPicPr>
+                  <pic:blipFill>
+                    <a:blip r:embed="rId19"/>
+                    <a:srcRect/>
+                    <a:stretch>
+                      <a:fillRect/>
+                    </a:stretch>
+                  </pic:blipFill>
+                  <pic:spPr bwMode="auto">
+                    <a:xfrm>
+                      <a:off x="0" y="0"/>
+                      <a:ext cx="6528065" cy="4935908"/>
+                    </a:xfrm>
+                    <a:prstGeom prst="rect">
+                      <a:avLst/>
+                    </a:prstGeom>
+                    <a:noFill/>
+                    <a:ln w="9525">
+                      <a:noFill/>
+                      <a:miter lim="800000"/>
+                      <a:headEnd/>
+                      <a:tailEnd/>
+                    </a:ln>
+                  </pic:spPr>
+                </pic:pic>
+              </a:graphicData>
+            </a:graphic>
+          </wp:anchor>
+        </w:drawing>
+      </w:r>
+      <w:r>
+        <w:br w:type="page"/>
+      </w:r>
+    </w:p>
+    <w:p>
+      <w:pPr>
+        <w:pStyle w:val="Ttulo3"/>
+        <w:jc w:val="center"/>
+        <w:rPr>
+          <w:rFonts w:eastAsia="Times New Roman"/>
+        </w:rPr>
+      </w:pPr>
+      <w:r>
+        <w:rPr>
+          <w:rFonts w:ascii="Arial" w:eastAsia="Times New Roman" w:hAnsi="Arial" w:cs="Times New Roman"/>
+          <w:color w:val="000000"/>
+          <w:sz w:val="28"/>
+          <w:szCs w:val="28"/>
+        </w:rPr>
+        <w:lastRenderedPageBreak/>
+        <w:t>D</w:t>
+      </w:r>
+      <w:r>
+        <w:rPr>
+          <w:rFonts w:ascii="Arial" w:eastAsia="Times New Roman" w:hAnsi="Arial" w:cs="Times New Roman"/>
+          <w:color w:val="000000"/>
+          <w:sz w:val="28"/>
+          <w:szCs w:val="28"/>
+        </w:rPr>
+        <w:t>SD Gestión de Actividades</w:t>
+      </w:r>
+    </w:p>
+    <w:p>
+      <w:pPr>
+        <w:pStyle w:val="Ttulo3"/>
+        <w:jc w:val="center"/>
+        <w:rPr>
+          <w:rFonts w:eastAsia="Times New Roman"/>
+        </w:rPr>
+      </w:pPr>
+      <w:r>
+        <w:rPr>
+          <w:rFonts w:eastAsia="Times New Roman"/>
+          <w:noProof/>
+          <w:lang w:eastAsia="es-ES"/>
+        </w:rPr>
+        <w:drawing>
+          <wp:anchor distT="0" distB="0" distL="114300" distR="114300" simplePos="0" relativeHeight="251665408" behindDoc="0" locked="0" layoutInCell="1" allowOverlap="1">
+            <wp:simplePos x="0" y="0"/>
+            <wp:positionH relativeFrom="column">
+              <wp:posOffset>-665300</wp:posOffset>
+            </wp:positionH>
+            <wp:positionV relativeFrom="paragraph">
+              <wp:posOffset>585829</wp:posOffset>
+            </wp:positionV>
+            <wp:extent cx="7047819" cy="8843749"/>
+            <wp:effectExtent l="19050" t="0" r="681" b="0"/>
+            <wp:wrapNone/>
+            <wp:docPr id="129" name="Imagen 22" descr="C:\Users\Francisco\Documents\GitHub\Proyecto\docs\Diseño\Iteracion 2\Diagramas De Secuencia\Diagramas de Secuencia Diseño\DS GestionActividades\DS Insertar Actividad.png"/>
+            <wp:cNvGraphicFramePr>
+              <a:graphicFrameLocks xmlns:a="http://schemas.openxmlformats.org/drawingml/2006/main" noChangeAspect="1"/>
+            </wp:cNvGraphicFramePr>
+            <a:graphic xmlns:a="http://schemas.openxmlformats.org/drawingml/2006/main">
+              <a:graphicData uri="http://schemas.openxmlformats.org/drawingml/2006/picture">
+                <pic:pic xmlns:pic="http://schemas.openxmlformats.org/drawingml/2006/picture">
+                  <pic:nvPicPr>
+                    <pic:cNvPr id="0" name="Picture 22" descr="C:\Users\Francisco\Documents\GitHub\Proyecto\docs\Diseño\Iteracion 2\Diagramas De Secuencia\Diagramas de Secuencia Diseño\DS GestionActividades\DS Insertar Actividad.png"/>
+                    <pic:cNvPicPr>
+                      <a:picLocks noChangeAspect="1" noChangeArrowheads="1"/>
+                    </pic:cNvPicPr>
+                  </pic:nvPicPr>
+                  <pic:blipFill>
+                    <a:blip r:embed="rId16"/>
+                    <a:srcRect/>
+                    <a:stretch>
+                      <a:fillRect/>
+                    </a:stretch>
+                  </pic:blipFill>
+                  <pic:spPr bwMode="auto">
+                    <a:xfrm>
+                      <a:off x="0" y="0"/>
+                      <a:ext cx="7047705" cy="8843606"/>
+                    </a:xfrm>
+                    <a:prstGeom prst="rect">
+                      <a:avLst/>
+                    </a:prstGeom>
+                    <a:noFill/>
+                    <a:ln w="9525">
+                      <a:noFill/>
+                      <a:miter lim="800000"/>
+                      <a:headEnd/>
+                      <a:tailEnd/>
+                    </a:ln>
+                  </pic:spPr>
+                </pic:pic>
+              </a:graphicData>
+            </a:graphic>
+          </wp:anchor>
+        </w:drawing>
+      </w:r>
+      <w:r>
+        <w:rPr>
+          <w:rFonts w:eastAsia="Times New Roman"/>
+        </w:rPr>
+        <w:t>DSD Insertar Actividad.</w:t>
+      </w:r>
+    </w:p>
+    <w:p>
+      <w:pPr>
+        <w:spacing w:after="200" w:line="276" w:lineRule="auto"/>
+      </w:pPr>
+      <w:r>
+        <w:br w:type="page"/>
+      </w:r>
+    </w:p>
+    <w:p>
+      <w:pPr>
+        <w:pStyle w:val="Ttulo3"/>
+        <w:jc w:val="center"/>
+        <w:rPr>
+          <w:rFonts w:eastAsia="Times New Roman"/>
+        </w:rPr>
+      </w:pPr>
+      <w:r>
+        <w:rPr>
+          <w:rFonts w:eastAsia="Times New Roman"/>
+        </w:rPr>
+        <w:lastRenderedPageBreak/>
+        <w:t>DSD Modificar Actividad.</w:t>
+      </w:r>
+    </w:p>
+    <w:p>
+      <w:pPr>
+        <w:rPr>
+          <w:rFonts w:asciiTheme="majorHAnsi" w:hAnsiTheme="majorHAnsi" w:cstheme="majorBidi"/>
+          <w:color w:val="000000" w:themeColor="text1"/>
+        </w:rPr>
+      </w:pPr>
+      <w:r>
+        <w:rPr>
+          <w:noProof/>
+          <w:lang w:eastAsia="es-ES"/>
+        </w:rPr>
+        <w:drawing>
+          <wp:anchor distT="0" distB="0" distL="114300" distR="114300" simplePos="0" relativeHeight="251666432" behindDoc="0" locked="0" layoutInCell="1" allowOverlap="1">
+            <wp:simplePos x="0" y="0"/>
+            <wp:positionH relativeFrom="column">
+              <wp:posOffset>-784638</wp:posOffset>
+            </wp:positionH>
+            <wp:positionV relativeFrom="paragraph">
+              <wp:posOffset>29461</wp:posOffset>
+            </wp:positionV>
+            <wp:extent cx="6977173" cy="9377916"/>
+            <wp:effectExtent l="19050" t="0" r="0" b="0"/>
+            <wp:wrapNone/>
+            <wp:docPr id="130" name="Imagen 23" descr="C:\Users\Francisco\Documents\GitHub\Proyecto\docs\Diseño\Iteracion 2\Diagramas De Secuencia\Diagramas de Secuencia Diseño\DS GestionActividades\DS Modificar Actividad.png"/>
+            <wp:cNvGraphicFramePr>
+              <a:graphicFrameLocks xmlns:a="http://schemas.openxmlformats.org/drawingml/2006/main" noChangeAspect="1"/>
+            </wp:cNvGraphicFramePr>
+            <a:graphic xmlns:a="http://schemas.openxmlformats.org/drawingml/2006/main">
+              <a:graphicData uri="http://schemas.openxmlformats.org/drawingml/2006/picture">
+                <pic:pic xmlns:pic="http://schemas.openxmlformats.org/drawingml/2006/picture">
+                  <pic:nvPicPr>
+                    <pic:cNvPr id="0" name="Picture 23" descr="C:\Users\Francisco\Documents\GitHub\Proyecto\docs\Diseño\Iteracion 2\Diagramas De Secuencia\Diagramas de Secuencia Diseño\DS GestionActividades\DS Modificar Actividad.png"/>
+                    <pic:cNvPicPr>
+                      <a:picLocks noChangeAspect="1" noChangeArrowheads="1"/>
+                    </pic:cNvPicPr>
+                  </pic:nvPicPr>
+                  <pic:blipFill>
+                    <a:blip r:embed="rId17"/>
+                    <a:srcRect/>
+                    <a:stretch>
+                      <a:fillRect/>
+                    </a:stretch>
+                  </pic:blipFill>
+                  <pic:spPr bwMode="auto">
+                    <a:xfrm>
+                      <a:off x="0" y="0"/>
+                      <a:ext cx="6977173" cy="9377916"/>
+                    </a:xfrm>
+                    <a:prstGeom prst="rect">
+                      <a:avLst/>
+                    </a:prstGeom>
+                    <a:noFill/>
+                    <a:ln w="9525">
+                      <a:noFill/>
+                      <a:miter lim="800000"/>
+                      <a:headEnd/>
+                      <a:tailEnd/>
+                    </a:ln>
+                  </pic:spPr>
+                </pic:pic>
+              </a:graphicData>
+            </a:graphic>
+          </wp:anchor>
+        </w:drawing>
+      </w:r>
+      <w:r>
+        <w:br w:type="page"/>
+      </w:r>
+    </w:p>
+    <w:p>
+      <w:pPr>
+        <w:pStyle w:val="Ttulo3"/>
+        <w:jc w:val="center"/>
+        <w:rPr>
+          <w:rFonts w:eastAsia="Times New Roman"/>
+        </w:rPr>
+      </w:pPr>
+      <w:r>
+        <w:rPr>
+          <w:rFonts w:eastAsia="Times New Roman"/>
+        </w:rPr>
+        <w:lastRenderedPageBreak/>
+        <w:t>DSD Consultar Actividad.</w:t>
+      </w:r>
+    </w:p>
+    <w:p>
+      <w:pPr>
+        <w:pStyle w:val="Ttulo3"/>
+        <w:jc w:val="center"/>
+        <w:rPr>
+          <w:rFonts w:eastAsia="Times New Roman"/>
+        </w:rPr>
+      </w:pPr>
+    </w:p>
+    <w:p>
+      <w:pPr>
+        <w:pStyle w:val="Ttulo3"/>
+        <w:jc w:val="center"/>
+        <w:rPr>
+          <w:rFonts w:eastAsia="Times New Roman"/>
+        </w:rPr>
+      </w:pPr>
+      <w:r>
+        <w:rPr>
+          <w:noProof/>
+          <w:lang w:eastAsia="es-ES"/>
+        </w:rPr>
+        <w:drawing>
+          <wp:anchor distT="0" distB="0" distL="114300" distR="114300" simplePos="0" relativeHeight="251667456" behindDoc="0" locked="0" layoutInCell="1" allowOverlap="1">
+            <wp:simplePos x="0" y="0"/>
+            <wp:positionH relativeFrom="column">
+              <wp:posOffset>23436</wp:posOffset>
+            </wp:positionH>
+            <wp:positionV relativeFrom="paragraph">
+              <wp:posOffset>129333</wp:posOffset>
+            </wp:positionV>
+            <wp:extent cx="5765062" cy="4864760"/>
+            <wp:effectExtent l="19050" t="0" r="7088" b="0"/>
+            <wp:wrapNone/>
+            <wp:docPr id="131" name="Imagen 24" descr="C:\Users\Francisco\Documents\GitHub\Proyecto\docs\Diseño\Iteracion 2\Diagramas De Secuencia\Diagramas de Secuencia Diseño\DS GestionActividades\DS Consultar Actividad.png"/>
+            <wp:cNvGraphicFramePr>
+              <a:graphicFrameLocks xmlns:a="http://schemas.openxmlformats.org/drawingml/2006/main" noChangeAspect="1"/>
+            </wp:cNvGraphicFramePr>
+            <a:graphic xmlns:a="http://schemas.openxmlformats.org/drawingml/2006/main">
+              <a:graphicData uri="http://schemas.openxmlformats.org/drawingml/2006/picture">
+                <pic:pic xmlns:pic="http://schemas.openxmlformats.org/drawingml/2006/picture">
+                  <pic:nvPicPr>
+                    <pic:cNvPr id="0" name="Picture 24" descr="C:\Users\Francisco\Documents\GitHub\Proyecto\docs\Diseño\Iteracion 2\Diagramas De Secuencia\Diagramas de Secuencia Diseño\DS GestionActividades\DS Consultar Actividad.png"/>
+                    <pic:cNvPicPr>
+                      <a:picLocks noChangeAspect="1" noChangeArrowheads="1"/>
+                    </pic:cNvPicPr>
+                  </pic:nvPicPr>
+                  <pic:blipFill>
+                    <a:blip r:embed="rId18"/>
+                    <a:srcRect/>
+                    <a:stretch>
+                      <a:fillRect/>
+                    </a:stretch>
+                  </pic:blipFill>
+                  <pic:spPr bwMode="auto">
+                    <a:xfrm>
+                      <a:off x="0" y="0"/>
+                      <a:ext cx="5765062" cy="4864760"/>
+                    </a:xfrm>
+                    <a:prstGeom prst="rect">
+                      <a:avLst/>
+                    </a:prstGeom>
+                    <a:noFill/>
+                    <a:ln w="9525">
+                      <a:noFill/>
+                      <a:miter lim="800000"/>
+                      <a:headEnd/>
+                      <a:tailEnd/>
+                    </a:ln>
+                  </pic:spPr>
+                </pic:pic>
+              </a:graphicData>
+            </a:graphic>
+          </wp:anchor>
+        </w:drawing>
+      </w:r>
+    </w:p>
+    <w:p/>
+    <w:p>
+      <w:pPr>
+        <w:pStyle w:val="Ttulo3"/>
+        <w:jc w:val="center"/>
+      </w:pPr>
+    </w:p>
+    <w:p>
+      <w:pPr>
+        <w:pStyle w:val="Ttulo3"/>
+        <w:jc w:val="center"/>
+      </w:pPr>
+    </w:p>
+    <w:p>
+      <w:pPr>
+        <w:pStyle w:val="Ttulo3"/>
+        <w:jc w:val="center"/>
+      </w:pPr>
+    </w:p>
+    <w:p>
+      <w:pPr>
+        <w:spacing w:after="200" w:line="276" w:lineRule="auto"/>
+        <w:rPr>
+          <w:rFonts w:asciiTheme="majorHAnsi" w:eastAsiaTheme="majorEastAsia" w:hAnsiTheme="majorHAnsi" w:cstheme="majorBidi"/>
+          <w:b/>
+          <w:bCs/>
+          <w:color w:val="000000" w:themeColor="text1"/>
+        </w:rPr>
+      </w:pPr>
+      <w:r>
+        <w:br w:type="page"/>
+      </w:r>
+    </w:p>
+    <w:p>
+      <w:pPr>
+        <w:pStyle w:val="Ttulo3"/>
+        <w:jc w:val="center"/>
+        <w:rPr>
+          <w:rFonts w:eastAsia="Times New Roman"/>
+        </w:rPr>
+      </w:pPr>
+      <w:r>
+        <w:rPr>
+          <w:rFonts w:eastAsia="Times New Roman"/>
+        </w:rPr>
+        <w:lastRenderedPageBreak/>
+        <w:t>DSD Eliminar Actividad.</w:t>
+      </w:r>
+    </w:p>
+    <w:p>
+      <w:pPr>
+        <w:spacing w:after="200" w:line="276" w:lineRule="auto"/>
+        <w:rPr>
+          <w:rFonts w:asciiTheme="majorHAnsi" w:eastAsiaTheme="majorEastAsia" w:hAnsiTheme="majorHAnsi" w:cstheme="majorBidi"/>
+          <w:b/>
+          <w:bCs/>
+          <w:color w:val="000000" w:themeColor="text1"/>
+        </w:rPr>
+      </w:pPr>
+      <w:r>
+        <w:rPr>
+          <w:noProof/>
+          <w:lang w:eastAsia="es-ES"/>
+        </w:rPr>
+        <w:drawing>
+          <wp:anchor distT="0" distB="0" distL="114300" distR="114300" simplePos="0" relativeHeight="251668480" behindDoc="0" locked="0" layoutInCell="1" allowOverlap="1">
+            <wp:simplePos x="0" y="0"/>
+            <wp:positionH relativeFrom="column">
+              <wp:posOffset>-327438</wp:posOffset>
+            </wp:positionH>
+            <wp:positionV relativeFrom="paragraph">
+              <wp:posOffset>433497</wp:posOffset>
+            </wp:positionV>
+            <wp:extent cx="6524890" cy="4933507"/>
+            <wp:effectExtent l="19050" t="0" r="9260" b="0"/>
+            <wp:wrapNone/>
+            <wp:docPr id="132" name="Imagen 25" descr="C:\Users\Francisco\Documents\GitHub\Proyecto\docs\Diseño\Iteracion 2\Diagramas De Secuencia\Diagramas de Secuencia Diseño\DS GestionActividades\DS Eliminar Actividad.png"/>
+            <wp:cNvGraphicFramePr>
+              <a:graphicFrameLocks xmlns:a="http://schemas.openxmlformats.org/drawingml/2006/main" noChangeAspect="1"/>
+            </wp:cNvGraphicFramePr>
+            <a:graphic xmlns:a="http://schemas.openxmlformats.org/drawingml/2006/main">
+              <a:graphicData uri="http://schemas.openxmlformats.org/drawingml/2006/picture">
+                <pic:pic xmlns:pic="http://schemas.openxmlformats.org/drawingml/2006/picture">
+                  <pic:nvPicPr>
+                    <pic:cNvPr id="0" name="Picture 25" descr="C:\Users\Francisco\Documents\GitHub\Proyecto\docs\Diseño\Iteracion 2\Diagramas De Secuencia\Diagramas de Secuencia Diseño\DS GestionActividades\DS Eliminar Actividad.png"/>
+                    <pic:cNvPicPr>
+                      <a:picLocks noChangeAspect="1" noChangeArrowheads="1"/>
+                    </pic:cNvPicPr>
+                  </pic:nvPicPr>
+                  <pic:blipFill>
+                    <a:blip r:embed="rId19"/>
+                    <a:srcRect/>
+                    <a:stretch>
+                      <a:fillRect/>
+                    </a:stretch>
+                  </pic:blipFill>
+                  <pic:spPr bwMode="auto">
+                    <a:xfrm>
+                      <a:off x="0" y="0"/>
+                      <a:ext cx="6528065" cy="4935908"/>
+                    </a:xfrm>
+                    <a:prstGeom prst="rect">
+                      <a:avLst/>
+                    </a:prstGeom>
+                    <a:noFill/>
+                    <a:ln w="9525">
+                      <a:noFill/>
+                      <a:miter lim="800000"/>
+                      <a:headEnd/>
+                      <a:tailEnd/>
+                    </a:ln>
+                  </pic:spPr>
+                </pic:pic>
+              </a:graphicData>
+            </a:graphic>
+          </wp:anchor>
+        </w:drawing>
+      </w:r>
+      <w:r>
+        <w:br w:type="page"/>
+      </w:r>
+    </w:p>
+    <w:p>
+      <w:pPr>
+        <w:pStyle w:val="Ttulo3"/>
+        <w:jc w:val="center"/>
+        <w:rPr>
+          <w:rFonts w:eastAsia="Times New Roman"/>
+        </w:rPr>
+      </w:pPr>
+      <w:r>
+        <w:rPr>
+          <w:rFonts w:ascii="Arial" w:eastAsia="Times New Roman" w:hAnsi="Arial" w:cs="Times New Roman"/>
+          <w:color w:val="000000"/>
+          <w:sz w:val="28"/>
+          <w:szCs w:val="28"/>
+        </w:rPr>
+        <w:lastRenderedPageBreak/>
+        <w:t>D</w:t>
+      </w:r>
+      <w:r>
+        <w:rPr>
+          <w:rFonts w:ascii="Arial" w:eastAsia="Times New Roman" w:hAnsi="Arial" w:cs="Times New Roman"/>
+          <w:color w:val="000000"/>
+          <w:sz w:val="28"/>
+          <w:szCs w:val="28"/>
+        </w:rPr>
+        <w:t>SD Gestión de Categorías</w:t>
+      </w:r>
+    </w:p>
+    <w:p>
+      <w:pPr>
+        <w:pStyle w:val="Ttulo3"/>
+        <w:jc w:val="center"/>
+        <w:rPr>
+          <w:rFonts w:eastAsia="Times New Roman"/>
+        </w:rPr>
+      </w:pPr>
+      <w:r>
+        <w:rPr>
+          <w:rFonts w:eastAsia="Times New Roman"/>
+        </w:rPr>
+        <w:t>DSD Insertar Categoría.</w:t>
+      </w:r>
+    </w:p>
+    <w:p>
+      <w:pPr>
+        <w:rPr>
+          <w:rFonts w:asciiTheme="majorHAnsi" w:hAnsiTheme="majorHAnsi" w:cstheme="majorBidi"/>
+          <w:color w:val="000000" w:themeColor="text1"/>
+        </w:rPr>
+      </w:pPr>
+      <w:r>
+        <w:rPr>
+          <w:noProof/>
+          <w:lang w:eastAsia="es-ES"/>
+        </w:rPr>
+        <w:drawing>
+          <wp:anchor distT="0" distB="0" distL="114300" distR="114300" simplePos="0" relativeHeight="251669504" behindDoc="0" locked="0" layoutInCell="1" allowOverlap="1">
+            <wp:simplePos x="0" y="0"/>
+            <wp:positionH relativeFrom="column">
+              <wp:posOffset>-625475</wp:posOffset>
+            </wp:positionH>
+            <wp:positionV relativeFrom="paragraph">
+              <wp:posOffset>244475</wp:posOffset>
+            </wp:positionV>
+            <wp:extent cx="6859905" cy="4550410"/>
+            <wp:effectExtent l="19050" t="0" r="0" b="0"/>
+            <wp:wrapNone/>
+            <wp:docPr id="134" name="Imagen 26" descr="C:\Users\Francisco\Documents\GitHub\Proyecto\docs\Diseño\Iteracion 2\Diagramas De Secuencia\Diagramas de Secuencia Diseño\DS GestionCategorias\DS Insertar Categoria.png"/>
+            <wp:cNvGraphicFramePr>
+              <a:graphicFrameLocks xmlns:a="http://schemas.openxmlformats.org/drawingml/2006/main" noChangeAspect="1"/>
+            </wp:cNvGraphicFramePr>
+            <a:graphic xmlns:a="http://schemas.openxmlformats.org/drawingml/2006/main">
+              <a:graphicData uri="http://schemas.openxmlformats.org/drawingml/2006/picture">
+                <pic:pic xmlns:pic="http://schemas.openxmlformats.org/drawingml/2006/picture">
+                  <pic:nvPicPr>
+                    <pic:cNvPr id="0" name="Picture 26" descr="C:\Users\Francisco\Documents\GitHub\Proyecto\docs\Diseño\Iteracion 2\Diagramas De Secuencia\Diagramas de Secuencia Diseño\DS GestionCategorias\DS Insertar Categoria.png"/>
+                    <pic:cNvPicPr>
+                      <a:picLocks noChangeAspect="1" noChangeArrowheads="1"/>
+                    </pic:cNvPicPr>
+                  </pic:nvPicPr>
+                  <pic:blipFill>
+                    <a:blip r:embed="rId20"/>
+                    <a:srcRect/>
+                    <a:stretch>
+                      <a:fillRect/>
+                    </a:stretch>
+                  </pic:blipFill>
+                  <pic:spPr bwMode="auto">
+                    <a:xfrm>
+                      <a:off x="0" y="0"/>
+                      <a:ext cx="6859905" cy="4550410"/>
+                    </a:xfrm>
+                    <a:prstGeom prst="rect">
+                      <a:avLst/>
+                    </a:prstGeom>
+                    <a:noFill/>
+                    <a:ln w="9525">
+                      <a:noFill/>
+                      <a:miter lim="800000"/>
+                      <a:headEnd/>
+                      <a:tailEnd/>
+                    </a:ln>
+                  </pic:spPr>
+                </pic:pic>
+              </a:graphicData>
+            </a:graphic>
+          </wp:anchor>
+        </w:drawing>
+      </w:r>
+      <w:r>
+        <w:br w:type="page"/>
+      </w:r>
+    </w:p>
+    <w:p>
+      <w:pPr>
+        <w:pStyle w:val="Ttulo3"/>
+        <w:jc w:val="center"/>
+        <w:rPr>
+          <w:rFonts w:eastAsia="Times New Roman"/>
+        </w:rPr>
+      </w:pPr>
+      <w:r>
+        <w:rPr>
+          <w:rFonts w:eastAsia="Times New Roman"/>
+        </w:rPr>
+        <w:lastRenderedPageBreak/>
+        <w:t>DSD Modificar Categoría.</w:t>
+      </w:r>
+    </w:p>
+    <w:p>
+      <w:pPr>
+        <w:spacing w:after="200" w:line="276" w:lineRule="auto"/>
+        <w:rPr>
+          <w:rFonts w:asciiTheme="majorHAnsi" w:eastAsia="Times New Roman" w:hAnsiTheme="majorHAnsi" w:cstheme="majorBidi"/>
+          <w:b/>
+          <w:bCs/>
+          <w:color w:val="000000" w:themeColor="text1"/>
+        </w:rPr>
+      </w:pPr>
+      <w:r>
+        <w:rPr>
+          <w:rFonts w:eastAsia="Times New Roman"/>
+          <w:noProof/>
+          <w:lang w:eastAsia="es-ES"/>
+        </w:rPr>
+        <w:drawing>
+          <wp:anchor distT="0" distB="0" distL="114300" distR="114300" simplePos="0" relativeHeight="251670528" behindDoc="0" locked="0" layoutInCell="1" allowOverlap="1">
+            <wp:simplePos x="0" y="0"/>
+            <wp:positionH relativeFrom="column">
+              <wp:posOffset>-774006</wp:posOffset>
+            </wp:positionH>
+            <wp:positionV relativeFrom="paragraph">
+              <wp:posOffset>327173</wp:posOffset>
+            </wp:positionV>
+            <wp:extent cx="7147294" cy="3593804"/>
+            <wp:effectExtent l="19050" t="0" r="0" b="0"/>
+            <wp:wrapNone/>
+            <wp:docPr id="135" name="Imagen 27" descr="C:\Users\Francisco\Documents\GitHub\Proyecto\docs\Diseño\Iteracion 2\Diagramas De Secuencia\Diagramas de Secuencia Diseño\DS GestionCategorias\DS Modificar Categoria.png"/>
+            <wp:cNvGraphicFramePr>
+              <a:graphicFrameLocks xmlns:a="http://schemas.openxmlformats.org/drawingml/2006/main" noChangeAspect="1"/>
+            </wp:cNvGraphicFramePr>
+            <a:graphic xmlns:a="http://schemas.openxmlformats.org/drawingml/2006/main">
+              <a:graphicData uri="http://schemas.openxmlformats.org/drawingml/2006/picture">
+                <pic:pic xmlns:pic="http://schemas.openxmlformats.org/drawingml/2006/picture">
+                  <pic:nvPicPr>
+                    <pic:cNvPr id="0" name="Picture 27" descr="C:\Users\Francisco\Documents\GitHub\Proyecto\docs\Diseño\Iteracion 2\Diagramas De Secuencia\Diagramas de Secuencia Diseño\DS GestionCategorias\DS Modificar Categoria.png"/>
+                    <pic:cNvPicPr>
+                      <a:picLocks noChangeAspect="1" noChangeArrowheads="1"/>
+                    </pic:cNvPicPr>
+                  </pic:nvPicPr>
+                  <pic:blipFill>
+                    <a:blip r:embed="rId21"/>
+                    <a:srcRect/>
+                    <a:stretch>
+                      <a:fillRect/>
+                    </a:stretch>
+                  </pic:blipFill>
+                  <pic:spPr bwMode="auto">
+                    <a:xfrm>
+                      <a:off x="0" y="0"/>
+                      <a:ext cx="7147294" cy="3593804"/>
+                    </a:xfrm>
+                    <a:prstGeom prst="rect">
+                      <a:avLst/>
+                    </a:prstGeom>
+                    <a:noFill/>
+                    <a:ln w="9525">
+                      <a:noFill/>
+                      <a:miter lim="800000"/>
+                      <a:headEnd/>
+                      <a:tailEnd/>
+                    </a:ln>
+                  </pic:spPr>
+                </pic:pic>
+              </a:graphicData>
+            </a:graphic>
+          </wp:anchor>
+        </w:drawing>
+      </w:r>
+      <w:r>
+        <w:rPr>
+          <w:rFonts w:eastAsia="Times New Roman"/>
+        </w:rPr>
+        <w:br w:type="page"/>
+      </w:r>
+    </w:p>
+    <w:p>
+      <w:pPr>
+        <w:pStyle w:val="Ttulo3"/>
+        <w:jc w:val="center"/>
+        <w:rPr>
+          <w:rFonts w:eastAsia="Times New Roman"/>
+        </w:rPr>
+      </w:pPr>
+      <w:r>
+        <w:rPr>
+          <w:rFonts w:eastAsia="Times New Roman"/>
+        </w:rPr>
+        <w:lastRenderedPageBreak/>
+        <w:t>DSD Eliminar Categoría.</w:t>
+      </w:r>
+    </w:p>
+    <w:p>
+      <w:pPr>
+        <w:spacing w:after="200" w:line="276" w:lineRule="auto"/>
+        <w:rPr>
+          <w:rFonts w:asciiTheme="majorHAnsi" w:eastAsia="Times New Roman" w:hAnsiTheme="majorHAnsi" w:cstheme="majorBidi"/>
+          <w:b/>
+          <w:bCs/>
+          <w:color w:val="000000" w:themeColor="text1"/>
+        </w:rPr>
+      </w:pPr>
+      <w:r>
+        <w:rPr>
+          <w:rFonts w:eastAsia="Times New Roman"/>
+          <w:noProof/>
+          <w:lang w:eastAsia="es-ES"/>
+        </w:rPr>
+        <w:drawing>
+          <wp:anchor distT="0" distB="0" distL="114300" distR="114300" simplePos="0" relativeHeight="251671552" behindDoc="0" locked="0" layoutInCell="1" allowOverlap="1">
+            <wp:simplePos x="0" y="0"/>
+            <wp:positionH relativeFrom="column">
+              <wp:posOffset>-986657</wp:posOffset>
+            </wp:positionH>
+            <wp:positionV relativeFrom="paragraph">
+              <wp:posOffset>274010</wp:posOffset>
+            </wp:positionV>
+            <wp:extent cx="7332413" cy="3657600"/>
+            <wp:effectExtent l="19050" t="0" r="1837" b="0"/>
+            <wp:wrapNone/>
+            <wp:docPr id="136" name="Imagen 28" descr="C:\Users\Francisco\Documents\GitHub\Proyecto\docs\Diseño\Iteracion 2\Diagramas De Secuencia\Diagramas de Secuencia Diseño\DS GestionCategorias\DS Eliminar Categoria.png"/>
+            <wp:cNvGraphicFramePr>
+              <a:graphicFrameLocks xmlns:a="http://schemas.openxmlformats.org/drawingml/2006/main" noChangeAspect="1"/>
+            </wp:cNvGraphicFramePr>
+            <a:graphic xmlns:a="http://schemas.openxmlformats.org/drawingml/2006/main">
+              <a:graphicData uri="http://schemas.openxmlformats.org/drawingml/2006/picture">
+                <pic:pic xmlns:pic="http://schemas.openxmlformats.org/drawingml/2006/picture">
+                  <pic:nvPicPr>
+                    <pic:cNvPr id="0" name="Picture 28" descr="C:\Users\Francisco\Documents\GitHub\Proyecto\docs\Diseño\Iteracion 2\Diagramas De Secuencia\Diagramas de Secuencia Diseño\DS GestionCategorias\DS Eliminar Categoria.png"/>
+                    <pic:cNvPicPr>
+                      <a:picLocks noChangeAspect="1" noChangeArrowheads="1"/>
+                    </pic:cNvPicPr>
+                  </pic:nvPicPr>
+                  <pic:blipFill>
+                    <a:blip r:embed="rId22"/>
+                    <a:srcRect/>
+                    <a:stretch>
+                      <a:fillRect/>
+                    </a:stretch>
+                  </pic:blipFill>
+                  <pic:spPr bwMode="auto">
+                    <a:xfrm>
+                      <a:off x="0" y="0"/>
+                      <a:ext cx="7331729" cy="3657259"/>
+                    </a:xfrm>
+                    <a:prstGeom prst="rect">
+                      <a:avLst/>
+                    </a:prstGeom>
+                    <a:noFill/>
+                    <a:ln w="9525">
+                      <a:noFill/>
+                      <a:miter lim="800000"/>
+                      <a:headEnd/>
+                      <a:tailEnd/>
+                    </a:ln>
+                  </pic:spPr>
+                </pic:pic>
+              </a:graphicData>
+            </a:graphic>
+          </wp:anchor>
+        </w:drawing>
+      </w:r>
+      <w:r>
+        <w:rPr>
+          <w:rFonts w:eastAsia="Times New Roman"/>
+        </w:rPr>
+        <w:br w:type="page"/>
+      </w:r>
+    </w:p>
+    <w:p>
+      <w:pPr>
+        <w:pStyle w:val="Ttulo3"/>
+        <w:jc w:val="center"/>
+        <w:rPr>
+          <w:rFonts w:eastAsia="Times New Roman"/>
+        </w:rPr>
+      </w:pPr>
+      <w:r>
+        <w:rPr>
+          <w:rFonts w:eastAsia="Times New Roman"/>
+        </w:rPr>
+        <w:lastRenderedPageBreak/>
+        <w:t>DSD Consultar Categoría.</w:t>
+      </w:r>
+    </w:p>
+    <w:p>
+      <w:pPr>
+        <w:spacing w:after="200" w:line="276" w:lineRule="auto"/>
+        <w:rPr>
+          <w:rFonts w:asciiTheme="majorHAnsi" w:eastAsia="Times New Roman" w:hAnsiTheme="majorHAnsi" w:cstheme="majorBidi"/>
+          <w:b/>
+          <w:bCs/>
+          <w:color w:val="000000" w:themeColor="text1"/>
+        </w:rPr>
+      </w:pPr>
+      <w:r>
+        <w:rPr>
+          <w:rFonts w:eastAsia="Times New Roman"/>
+          <w:noProof/>
+          <w:lang w:eastAsia="es-ES"/>
+        </w:rPr>
+        <w:drawing>
+          <wp:anchor distT="0" distB="0" distL="114300" distR="114300" simplePos="0" relativeHeight="251672576" behindDoc="0" locked="0" layoutInCell="1" allowOverlap="1">
+            <wp:simplePos x="0" y="0"/>
+            <wp:positionH relativeFrom="column">
+              <wp:posOffset>-986657</wp:posOffset>
+            </wp:positionH>
+            <wp:positionV relativeFrom="paragraph">
+              <wp:posOffset>327173</wp:posOffset>
+            </wp:positionV>
+            <wp:extent cx="7434373" cy="3349256"/>
+            <wp:effectExtent l="19050" t="0" r="0" b="0"/>
+            <wp:wrapNone/>
+            <wp:docPr id="137" name="Imagen 29" descr="C:\Users\Francisco\Documents\GitHub\Proyecto\docs\Diseño\Iteracion 2\Diagramas De Secuencia\Diagramas de Secuencia Diseño\DS GestionCategorias\DS Consultar Categoria.png"/>
+            <wp:cNvGraphicFramePr>
+              <a:graphicFrameLocks xmlns:a="http://schemas.openxmlformats.org/drawingml/2006/main" noChangeAspect="1"/>
+            </wp:cNvGraphicFramePr>
+            <a:graphic xmlns:a="http://schemas.openxmlformats.org/drawingml/2006/main">
+              <a:graphicData uri="http://schemas.openxmlformats.org/drawingml/2006/picture">
+                <pic:pic xmlns:pic="http://schemas.openxmlformats.org/drawingml/2006/picture">
+                  <pic:nvPicPr>
+                    <pic:cNvPr id="0" name="Picture 29" descr="C:\Users\Francisco\Documents\GitHub\Proyecto\docs\Diseño\Iteracion 2\Diagramas De Secuencia\Diagramas de Secuencia Diseño\DS GestionCategorias\DS Consultar Categoria.png"/>
+                    <pic:cNvPicPr>
+                      <a:picLocks noChangeAspect="1" noChangeArrowheads="1"/>
+                    </pic:cNvPicPr>
+                  </pic:nvPicPr>
+                  <pic:blipFill>
+                    <a:blip r:embed="rId23"/>
+                    <a:srcRect/>
+                    <a:stretch>
+                      <a:fillRect/>
+                    </a:stretch>
+                  </pic:blipFill>
+                  <pic:spPr bwMode="auto">
+                    <a:xfrm>
+                      <a:off x="0" y="0"/>
+                      <a:ext cx="7434373" cy="3349256"/>
+                    </a:xfrm>
+                    <a:prstGeom prst="rect">
+                      <a:avLst/>
+                    </a:prstGeom>
+                    <a:noFill/>
+                    <a:ln w="9525">
+                      <a:noFill/>
+                      <a:miter lim="800000"/>
+                      <a:headEnd/>
+                      <a:tailEnd/>
+                    </a:ln>
+                  </pic:spPr>
+                </pic:pic>
+              </a:graphicData>
+            </a:graphic>
+          </wp:anchor>
+        </w:drawing>
+      </w:r>
+      <w:r>
+        <w:rPr>
+          <w:rFonts w:eastAsia="Times New Roman"/>
+        </w:rPr>
+        <w:br w:type="page"/>
+      </w:r>
+    </w:p>
+    <w:p>
+      <w:pPr>
+        <w:pStyle w:val="Ttulo3"/>
+        <w:jc w:val="center"/>
+        <w:rPr>
+          <w:rFonts w:eastAsia="Times New Roman"/>
+        </w:rPr>
+      </w:pPr>
+      <w:r>
+        <w:rPr>
+          <w:rFonts w:ascii="Arial" w:eastAsia="Times New Roman" w:hAnsi="Arial" w:cs="Times New Roman"/>
+          <w:color w:val="000000"/>
+          <w:sz w:val="28"/>
+          <w:szCs w:val="28"/>
+        </w:rPr>
+        <w:lastRenderedPageBreak/>
+        <w:t>D</w:t>
+      </w:r>
+      <w:r>
+        <w:rPr>
+          <w:rFonts w:ascii="Arial" w:eastAsia="Times New Roman" w:hAnsi="Arial" w:cs="Times New Roman"/>
+          <w:color w:val="000000"/>
+          <w:sz w:val="28"/>
+          <w:szCs w:val="28"/>
+        </w:rPr>
+        <w:t>SD Gestión de Instalaciones</w:t>
+      </w:r>
+    </w:p>
+    <w:p>
+      <w:pPr>
+        <w:pStyle w:val="Ttulo3"/>
+        <w:jc w:val="center"/>
+        <w:rPr>
+          <w:rFonts w:eastAsia="Times New Roman"/>
+        </w:rPr>
+      </w:pPr>
+      <w:r>
+        <w:rPr>
+          <w:rFonts w:eastAsia="Times New Roman"/>
+        </w:rPr>
+        <w:t>DSD Insertar Instalación.</w:t>
+      </w:r>
+    </w:p>
+    <w:p>
+      <w:pPr>
+        <w:pStyle w:val="Ttulo3"/>
+        <w:jc w:val="center"/>
+        <w:rPr>
+          <w:rFonts w:eastAsia="Times New Roman"/>
+        </w:rPr>
+      </w:pPr>
+    </w:p>
+    <w:p>
+      <w:pPr>
+        <w:spacing w:after="200" w:line="276" w:lineRule="auto"/>
+        <w:rPr>
+          <w:rFonts w:asciiTheme="majorHAnsi" w:eastAsiaTheme="majorEastAsia" w:hAnsiTheme="majorHAnsi" w:cstheme="majorBidi"/>
+          <w:b/>
+          <w:bCs/>
+          <w:color w:val="000000" w:themeColor="text1"/>
+        </w:rPr>
+      </w:pPr>
+      <w:r>
+        <w:rPr>
+          <w:noProof/>
+          <w:lang w:eastAsia="es-ES"/>
+        </w:rPr>
+        <w:drawing>
+          <wp:anchor distT="0" distB="0" distL="114300" distR="114300" simplePos="0" relativeHeight="251673600" behindDoc="0" locked="0" layoutInCell="1" allowOverlap="1">
+            <wp:simplePos x="0" y="0"/>
+            <wp:positionH relativeFrom="column">
+              <wp:posOffset>-986657</wp:posOffset>
+            </wp:positionH>
+            <wp:positionV relativeFrom="paragraph">
+              <wp:posOffset>100965</wp:posOffset>
+            </wp:positionV>
+            <wp:extent cx="7402423" cy="3870251"/>
+            <wp:effectExtent l="19050" t="0" r="8027" b="0"/>
+            <wp:wrapNone/>
+            <wp:docPr id="138" name="Imagen 30" descr="C:\Users\Francisco\Documents\GitHub\Proyecto\docs\Diseño\Iteracion 2\Diagramas De Secuencia\Diagramas de Secuencia Diseño\DS GestionInstalaciones\DS Insertar Instalacion.png"/>
+            <wp:cNvGraphicFramePr>
+              <a:graphicFrameLocks xmlns:a="http://schemas.openxmlformats.org/drawingml/2006/main" noChangeAspect="1"/>
+            </wp:cNvGraphicFramePr>
+            <a:graphic xmlns:a="http://schemas.openxmlformats.org/drawingml/2006/main">
+              <a:graphicData uri="http://schemas.openxmlformats.org/drawingml/2006/picture">
+                <pic:pic xmlns:pic="http://schemas.openxmlformats.org/drawingml/2006/picture">
+                  <pic:nvPicPr>
+                    <pic:cNvPr id="0" name="Picture 30" descr="C:\Users\Francisco\Documents\GitHub\Proyecto\docs\Diseño\Iteracion 2\Diagramas De Secuencia\Diagramas de Secuencia Diseño\DS GestionInstalaciones\DS Insertar Instalacion.png"/>
+                    <pic:cNvPicPr>
+                      <a:picLocks noChangeAspect="1" noChangeArrowheads="1"/>
+                    </pic:cNvPicPr>
+                  </pic:nvPicPr>
+                  <pic:blipFill>
+                    <a:blip r:embed="rId24"/>
+                    <a:srcRect/>
+                    <a:stretch>
+                      <a:fillRect/>
+                    </a:stretch>
+                  </pic:blipFill>
+                  <pic:spPr bwMode="auto">
+                    <a:xfrm>
+                      <a:off x="0" y="0"/>
+                      <a:ext cx="7401145" cy="3869583"/>
+                    </a:xfrm>
+                    <a:prstGeom prst="rect">
+                      <a:avLst/>
+                    </a:prstGeom>
+                    <a:noFill/>
+                    <a:ln w="9525">
+                      <a:noFill/>
+                      <a:miter lim="800000"/>
+                      <a:headEnd/>
+                      <a:tailEnd/>
+                    </a:ln>
+                  </pic:spPr>
+                </pic:pic>
+              </a:graphicData>
+            </a:graphic>
+          </wp:anchor>
+        </w:drawing>
+      </w:r>
+      <w:r>
+        <w:br w:type="page"/>
+      </w:r>
+    </w:p>
+    <w:p>
+      <w:pPr>
+        <w:pStyle w:val="Ttulo3"/>
+        <w:jc w:val="center"/>
+        <w:rPr>
+          <w:rFonts w:eastAsia="Times New Roman"/>
+        </w:rPr>
+      </w:pPr>
+      <w:r>
+        <w:rPr>
+          <w:rFonts w:eastAsia="Times New Roman"/>
+        </w:rPr>
+        <w:lastRenderedPageBreak/>
+        <w:t>DSD Modificar Instalación.</w:t>
+      </w:r>
+    </w:p>
+    <w:p>
+      <w:pPr>
+        <w:pStyle w:val="Ttulo3"/>
+        <w:jc w:val="center"/>
+        <w:rPr>
+          <w:rFonts w:eastAsia="Times New Roman"/>
+        </w:rPr>
+      </w:pPr>
+      <w:r>
+        <w:rPr>
+          <w:rFonts w:eastAsia="Times New Roman"/>
+          <w:noProof/>
+          <w:lang w:eastAsia="es-ES"/>
+        </w:rPr>
+        <w:drawing>
+          <wp:anchor distT="0" distB="0" distL="114300" distR="114300" simplePos="0" relativeHeight="251674624" behindDoc="0" locked="0" layoutInCell="1" allowOverlap="1">
+            <wp:simplePos x="0" y="0"/>
+            <wp:positionH relativeFrom="column">
+              <wp:posOffset>-1036955</wp:posOffset>
+            </wp:positionH>
+            <wp:positionV relativeFrom="paragraph">
+              <wp:posOffset>273685</wp:posOffset>
+            </wp:positionV>
+            <wp:extent cx="7455535" cy="3784600"/>
+            <wp:effectExtent l="19050" t="0" r="0" b="0"/>
+            <wp:wrapNone/>
+            <wp:docPr id="139" name="Imagen 31" descr="C:\Users\Francisco\Documents\GitHub\Proyecto\docs\Diseño\Iteracion 2\Diagramas De Secuencia\Diagramas de Secuencia Diseño\DS GestionInstalaciones\DS Modificar Instalacion.png"/>
+            <wp:cNvGraphicFramePr>
+              <a:graphicFrameLocks xmlns:a="http://schemas.openxmlformats.org/drawingml/2006/main" noChangeAspect="1"/>
+            </wp:cNvGraphicFramePr>
+            <a:graphic xmlns:a="http://schemas.openxmlformats.org/drawingml/2006/main">
+              <a:graphicData uri="http://schemas.openxmlformats.org/drawingml/2006/picture">
+                <pic:pic xmlns:pic="http://schemas.openxmlformats.org/drawingml/2006/picture">
+                  <pic:nvPicPr>
+                    <pic:cNvPr id="0" name="Picture 31" descr="C:\Users\Francisco\Documents\GitHub\Proyecto\docs\Diseño\Iteracion 2\Diagramas De Secuencia\Diagramas de Secuencia Diseño\DS GestionInstalaciones\DS Modificar Instalacion.png"/>
+                    <pic:cNvPicPr>
+                      <a:picLocks noChangeAspect="1" noChangeArrowheads="1"/>
+                    </pic:cNvPicPr>
+                  </pic:nvPicPr>
+                  <pic:blipFill>
+                    <a:blip r:embed="rId25"/>
+                    <a:srcRect/>
+                    <a:stretch>
+                      <a:fillRect/>
+                    </a:stretch>
+                  </pic:blipFill>
+                  <pic:spPr bwMode="auto">
+                    <a:xfrm>
+                      <a:off x="0" y="0"/>
+                      <a:ext cx="7455535" cy="3784600"/>
+                    </a:xfrm>
+                    <a:prstGeom prst="rect">
+                      <a:avLst/>
+                    </a:prstGeom>
+                    <a:noFill/>
+                    <a:ln w="9525">
+                      <a:noFill/>
+                      <a:miter lim="800000"/>
+                      <a:headEnd/>
+                      <a:tailEnd/>
+                    </a:ln>
+                  </pic:spPr>
+                </pic:pic>
+              </a:graphicData>
+            </a:graphic>
+          </wp:anchor>
+        </w:drawing>
+      </w:r>
+    </w:p>
+    <w:p>
+      <w:pPr>
+        <w:spacing w:after="200" w:line="276" w:lineRule="auto"/>
+        <w:rPr>
+          <w:rFonts w:asciiTheme="majorHAnsi" w:eastAsiaTheme="majorEastAsia" w:hAnsiTheme="majorHAnsi" w:cstheme="majorBidi"/>
+          <w:b/>
+          <w:bCs/>
+          <w:color w:val="000000" w:themeColor="text1"/>
+        </w:rPr>
+      </w:pPr>
+      <w:r>
+        <w:br w:type="page"/>
+      </w:r>
+    </w:p>
+    <w:p>
+      <w:pPr>
+        <w:pStyle w:val="Ttulo3"/>
+        <w:jc w:val="center"/>
+        <w:rPr>
+          <w:rFonts w:eastAsia="Times New Roman"/>
+        </w:rPr>
+      </w:pPr>
+      <w:r>
+        <w:rPr>
+          <w:rFonts w:eastAsia="Times New Roman"/>
+        </w:rPr>
+        <w:lastRenderedPageBreak/>
+        <w:t>DSD Eliminar Instalación.</w:t>
+      </w:r>
+    </w:p>
+    <w:p>
+      <w:pPr>
+        <w:pStyle w:val="Ttulo3"/>
+        <w:jc w:val="center"/>
+        <w:rPr>
+          <w:rFonts w:eastAsia="Times New Roman"/>
+        </w:rPr>
+      </w:pPr>
+      <w:r>
+        <w:rPr>
+          <w:rFonts w:eastAsia="Times New Roman"/>
+          <w:noProof/>
+          <w:lang w:eastAsia="es-ES"/>
+        </w:rPr>
+        <w:drawing>
+          <wp:anchor distT="0" distB="0" distL="114300" distR="114300" simplePos="0" relativeHeight="251675648" behindDoc="0" locked="0" layoutInCell="1" allowOverlap="1">
+            <wp:simplePos x="0" y="0"/>
+            <wp:positionH relativeFrom="column">
+              <wp:posOffset>-986790</wp:posOffset>
+            </wp:positionH>
+            <wp:positionV relativeFrom="paragraph">
+              <wp:posOffset>199390</wp:posOffset>
+            </wp:positionV>
+            <wp:extent cx="7338060" cy="3540125"/>
+            <wp:effectExtent l="19050" t="0" r="0" b="0"/>
+            <wp:wrapNone/>
+            <wp:docPr id="32" name="Imagen 32" descr="C:\Users\Francisco\Documents\GitHub\Proyecto\docs\Diseño\Iteracion 2\Diagramas De Secuencia\Diagramas de Secuencia Diseño\DS GestionInstalaciones\DS Eliminar Instalacion.png"/>
+            <wp:cNvGraphicFramePr>
+              <a:graphicFrameLocks xmlns:a="http://schemas.openxmlformats.org/drawingml/2006/main" noChangeAspect="1"/>
+            </wp:cNvGraphicFramePr>
+            <a:graphic xmlns:a="http://schemas.openxmlformats.org/drawingml/2006/main">
+              <a:graphicData uri="http://schemas.openxmlformats.org/drawingml/2006/picture">
+                <pic:pic xmlns:pic="http://schemas.openxmlformats.org/drawingml/2006/picture">
+                  <pic:nvPicPr>
+                    <pic:cNvPr id="0" name="Picture 32" descr="C:\Users\Francisco\Documents\GitHub\Proyecto\docs\Diseño\Iteracion 2\Diagramas De Secuencia\Diagramas de Secuencia Diseño\DS GestionInstalaciones\DS Eliminar Instalacion.png"/>
+                    <pic:cNvPicPr>
+                      <a:picLocks noChangeAspect="1" noChangeArrowheads="1"/>
+                    </pic:cNvPicPr>
+                  </pic:nvPicPr>
+                  <pic:blipFill>
+                    <a:blip r:embed="rId26"/>
+                    <a:srcRect/>
+                    <a:stretch>
+                      <a:fillRect/>
+                    </a:stretch>
+                  </pic:blipFill>
+                  <pic:spPr bwMode="auto">
+                    <a:xfrm>
+                      <a:off x="0" y="0"/>
+                      <a:ext cx="7338060" cy="3540125"/>
+                    </a:xfrm>
+                    <a:prstGeom prst="rect">
+                      <a:avLst/>
+                    </a:prstGeom>
+                    <a:noFill/>
+                    <a:ln w="9525">
+                      <a:noFill/>
+                      <a:miter lim="800000"/>
+                      <a:headEnd/>
+                      <a:tailEnd/>
+                    </a:ln>
+                  </pic:spPr>
+                </pic:pic>
+              </a:graphicData>
+            </a:graphic>
+          </wp:anchor>
+        </w:drawing>
+      </w:r>
+    </w:p>
+    <w:p>
+      <w:pPr>
+        <w:spacing w:after="200" w:line="276" w:lineRule="auto"/>
+        <w:rPr>
+          <w:rFonts w:asciiTheme="majorHAnsi" w:eastAsiaTheme="majorEastAsia" w:hAnsiTheme="majorHAnsi" w:cstheme="majorBidi"/>
+          <w:b/>
+          <w:bCs/>
+          <w:color w:val="000000" w:themeColor="text1"/>
+        </w:rPr>
+      </w:pPr>
+      <w:r>
+        <w:br w:type="page"/>
+      </w:r>
+    </w:p>
+    <w:p>
+      <w:pPr>
+        <w:pStyle w:val="Ttulo3"/>
+        <w:jc w:val="center"/>
+        <w:rPr>
+          <w:rFonts w:eastAsia="Times New Roman"/>
+        </w:rPr>
+      </w:pPr>
+      <w:r>
+        <w:rPr>
+          <w:rFonts w:eastAsia="Times New Roman"/>
+        </w:rPr>
+        <w:lastRenderedPageBreak/>
+        <w:t>DSD Consultar Instalación.</w:t>
+      </w:r>
+    </w:p>
+    <w:p>
+      <w:pPr>
+        <w:pStyle w:val="Ttulo3"/>
+        <w:jc w:val="center"/>
+        <w:rPr>
+          <w:rFonts w:eastAsia="Times New Roman"/>
+        </w:rPr>
+      </w:pPr>
+      <w:r>
+        <w:rPr>
+          <w:rFonts w:eastAsia="Times New Roman"/>
+          <w:noProof/>
+          <w:lang w:eastAsia="es-ES"/>
+        </w:rPr>
+        <w:drawing>
+          <wp:anchor distT="0" distB="0" distL="114300" distR="114300" simplePos="0" relativeHeight="251676672" behindDoc="0" locked="0" layoutInCell="1" allowOverlap="1">
+            <wp:simplePos x="0" y="0"/>
+            <wp:positionH relativeFrom="column">
+              <wp:posOffset>-944127</wp:posOffset>
+            </wp:positionH>
+            <wp:positionV relativeFrom="paragraph">
+              <wp:posOffset>274010</wp:posOffset>
+            </wp:positionV>
+            <wp:extent cx="7325946" cy="3221665"/>
+            <wp:effectExtent l="19050" t="0" r="8304" b="0"/>
+            <wp:wrapNone/>
+            <wp:docPr id="33" name="Imagen 33" descr="C:\Users\Francisco\Documents\GitHub\Proyecto\docs\Diseño\Iteracion 2\Diagramas De Secuencia\Diagramas de Secuencia Diseño\DS GestionInstalaciones\DS Consultar Instalacion.png"/>
+            <wp:cNvGraphicFramePr>
+              <a:graphicFrameLocks xmlns:a="http://schemas.openxmlformats.org/drawingml/2006/main" noChangeAspect="1"/>
+            </wp:cNvGraphicFramePr>
+            <a:graphic xmlns:a="http://schemas.openxmlformats.org/drawingml/2006/main">
+              <a:graphicData uri="http://schemas.openxmlformats.org/drawingml/2006/picture">
+                <pic:pic xmlns:pic="http://schemas.openxmlformats.org/drawingml/2006/picture">
+                  <pic:nvPicPr>
+                    <pic:cNvPr id="0" name="Picture 33" descr="C:\Users\Francisco\Documents\GitHub\Proyecto\docs\Diseño\Iteracion 2\Diagramas De Secuencia\Diagramas de Secuencia Diseño\DS GestionInstalaciones\DS Consultar Instalacion.png"/>
+                    <pic:cNvPicPr>
+                      <a:picLocks noChangeAspect="1" noChangeArrowheads="1"/>
+                    </pic:cNvPicPr>
+                  </pic:nvPicPr>
+                  <pic:blipFill>
+                    <a:blip r:embed="rId27"/>
+                    <a:srcRect/>
+                    <a:stretch>
+                      <a:fillRect/>
+                    </a:stretch>
+                  </pic:blipFill>
+                  <pic:spPr bwMode="auto">
+                    <a:xfrm>
+                      <a:off x="0" y="0"/>
+                      <a:ext cx="7325455" cy="3221449"/>
+                    </a:xfrm>
+                    <a:prstGeom prst="rect">
+                      <a:avLst/>
+                    </a:prstGeom>
+                    <a:noFill/>
+                    <a:ln w="9525">
+                      <a:noFill/>
+                      <a:miter lim="800000"/>
+                      <a:headEnd/>
+                      <a:tailEnd/>
+                    </a:ln>
+                  </pic:spPr>
+                </pic:pic>
+              </a:graphicData>
+            </a:graphic>
+          </wp:anchor>
+        </w:drawing>
+      </w:r>
+    </w:p>
+    <w:p>
+      <w:pPr>
+        <w:spacing w:after="200" w:line="276" w:lineRule="auto"/>
+        <w:rPr>
+          <w:rFonts w:asciiTheme="majorHAnsi" w:eastAsiaTheme="majorEastAsia" w:hAnsiTheme="majorHAnsi" w:cstheme="majorBidi"/>
+          <w:b/>
+          <w:bCs/>
+          <w:color w:val="000000" w:themeColor="text1"/>
+        </w:rPr>
+      </w:pPr>
+      <w:r>
+        <w:br w:type="page"/>
+      </w:r>
+    </w:p>
+    <w:p>
+      <w:pPr>
+        <w:pStyle w:val="Ttulo3"/>
+        <w:jc w:val="center"/>
+      </w:pPr>
+    </w:p>
     <w:sectPr>
       <w:pgSz w:w="11906" w:h="16838"/>
       <w:pgMar w:top="1417" w:right="1701" w:bottom="1417" w:left="1701" w:header="708" w:footer="708" w:gutter="0"/>

</xml_diff>

<commit_message>
Corregidos errores de Diagramas de Secuencia de Diseno
</commit_message>
<xml_diff>
--- a/docs/Diseño/Iteracion 2/Documentacion Diseño v2.1.docx
+++ b/docs/Diseño/Iteracion 2/Documentacion Diseño v2.1.docx
@@ -1355,7 +1355,7 @@
                     <a:blip r:embed="rId6">
                       <a:extLst>
                         <a:ext uri="{28A0092B-C50C-407E-A947-70E740481C1C}">
-                          <a14:useLocalDpi xmlns="" xmlns:wpc="http://schemas.microsoft.com/office/word/2010/wordprocessingCanvas" xmlns:mc="http://schemas.openxmlformats.org/markup-compatibility/2006" xmlns:o="urn:schemas-microsoft-com:office:office" xmlns:v="urn:schemas-microsoft-com:vml" xmlns:wp14="http://schemas.microsoft.com/office/word/2010/wordprocessingDrawing" xmlns:w10="urn:schemas-microsoft-com:office:word" xmlns:w="http://schemas.openxmlformats.org/wordprocessingml/2006/main" xmlns:w14="http://schemas.microsoft.com/office/word/2010/wordml" xmlns:wpg="http://schemas.microsoft.com/office/word/2010/wordprocessingGroup" xmlns:wpi="http://schemas.microsoft.com/office/word/2010/wordprocessingInk" xmlns:wps="http://schemas.microsoft.com/office/word/2010/wordprocessingShape" xmlns:a14="http://schemas.microsoft.com/office/drawing/2010/main" val="0"/>
+                          <a14:useLocalDpi xmlns:a14="http://schemas.microsoft.com/office/drawing/2010/main" xmlns:wps="http://schemas.microsoft.com/office/word/2010/wordprocessingShape" xmlns:wpi="http://schemas.microsoft.com/office/word/2010/wordprocessingInk" xmlns:wpg="http://schemas.microsoft.com/office/word/2010/wordprocessingGroup" xmlns:w14="http://schemas.microsoft.com/office/word/2010/wordml" xmlns:w="http://schemas.openxmlformats.org/wordprocessingml/2006/main" xmlns:w10="urn:schemas-microsoft-com:office:word" xmlns:wp14="http://schemas.microsoft.com/office/word/2010/wordprocessingDrawing" xmlns:v="urn:schemas-microsoft-com:vml" xmlns:o="urn:schemas-microsoft-com:office:office" xmlns:mc="http://schemas.openxmlformats.org/markup-compatibility/2006" xmlns:wpc="http://schemas.microsoft.com/office/word/2010/wordprocessingCanvas" xmlns="" val="0"/>
                         </a:ext>
                       </a:extLst>
                     </a:blip>
@@ -3351,22 +3351,33 @@
       <w:r>
         <w:rPr>
           <w:rFonts w:eastAsia="Times New Roman"/>
+        </w:rPr>
+        <w:t>DSD Insertar Actividad.</w:t>
+      </w:r>
+      <w:bookmarkEnd w:id="27"/>
+    </w:p>
+    <w:p>
+      <w:pPr>
+        <w:spacing w:after="200" w:line="276" w:lineRule="auto"/>
+      </w:pPr>
+      <w:r>
+        <w:rPr>
           <w:noProof/>
           <w:lang w:eastAsia="es-ES"/>
         </w:rPr>
         <w:drawing>
-          <wp:anchor distT="0" distB="0" distL="114300" distR="114300" simplePos="0" relativeHeight="251660288" behindDoc="0" locked="0" layoutInCell="1" allowOverlap="1">
+          <wp:anchor distT="0" distB="0" distL="114300" distR="114300" simplePos="0" relativeHeight="251678720" behindDoc="0" locked="0" layoutInCell="1" allowOverlap="1">
             <wp:simplePos x="0" y="0"/>
             <wp:positionH relativeFrom="column">
-              <wp:posOffset>-665300</wp:posOffset>
+              <wp:posOffset>-777306</wp:posOffset>
             </wp:positionH>
             <wp:positionV relativeFrom="paragraph">
-              <wp:posOffset>585829</wp:posOffset>
+              <wp:posOffset>89185</wp:posOffset>
             </wp:positionV>
-            <wp:extent cx="7047819" cy="8843749"/>
-            <wp:effectExtent l="19050" t="0" r="681" b="0"/>
+            <wp:extent cx="7150054" cy="9033641"/>
+            <wp:effectExtent l="19050" t="0" r="0" b="0"/>
             <wp:wrapNone/>
-            <wp:docPr id="27" name="Imagen 22" descr="C:\Users\Francisco\Documents\GitHub\Proyecto\docs\Diseño\Iteracion 2\Diagramas De Secuencia\Diagramas de Secuencia Diseño\DS GestionActividades\DS Insertar Actividad.png"/>
+            <wp:docPr id="1" name="Imagen 1" descr="C:\Users\Francisco\Documents\GitHub\Proyecto\docs\Diseño\Iteracion 2\Diagramas De Secuencia\Diagramas de Secuencia Diseño\DS GestionActividades\DS Insertar Actividad.png"/>
             <wp:cNvGraphicFramePr>
               <a:graphicFrameLocks xmlns:a="http://schemas.openxmlformats.org/drawingml/2006/main" noChangeAspect="1"/>
             </wp:cNvGraphicFramePr>
@@ -3374,7 +3385,7 @@
               <a:graphicData uri="http://schemas.openxmlformats.org/drawingml/2006/picture">
                 <pic:pic xmlns:pic="http://schemas.openxmlformats.org/drawingml/2006/picture">
                   <pic:nvPicPr>
-                    <pic:cNvPr id="0" name="Picture 22" descr="C:\Users\Francisco\Documents\GitHub\Proyecto\docs\Diseño\Iteracion 2\Diagramas De Secuencia\Diagramas de Secuencia Diseño\DS GestionActividades\DS Insertar Actividad.png"/>
+                    <pic:cNvPr id="0" name="Picture 1" descr="C:\Users\Francisco\Documents\GitHub\Proyecto\docs\Diseño\Iteracion 2\Diagramas De Secuencia\Diagramas de Secuencia Diseño\DS GestionActividades\DS Insertar Actividad.png"/>
                     <pic:cNvPicPr>
                       <a:picLocks noChangeAspect="1" noChangeArrowheads="1"/>
                     </pic:cNvPicPr>
@@ -3389,7 +3400,7 @@
                   <pic:spPr bwMode="auto">
                     <a:xfrm>
                       <a:off x="0" y="0"/>
-                      <a:ext cx="7047705" cy="8843606"/>
+                      <a:ext cx="7153428" cy="9037904"/>
                     </a:xfrm>
                     <a:prstGeom prst="rect">
                       <a:avLst/>
@@ -3409,18 +3420,6 @@
         </w:drawing>
       </w:r>
       <w:r>
-        <w:rPr>
-          <w:rFonts w:eastAsia="Times New Roman"/>
-        </w:rPr>
-        <w:t>DSD Insertar Actividad.</w:t>
-      </w:r>
-      <w:bookmarkEnd w:id="27"/>
-    </w:p>
-    <w:p>
-      <w:pPr>
-        <w:spacing w:after="200" w:line="276" w:lineRule="auto"/>
-      </w:pPr>
-      <w:r>
         <w:br w:type="page"/>
       </w:r>
     </w:p>
@@ -3453,18 +3452,18 @@
           <w:lang w:eastAsia="es-ES"/>
         </w:rPr>
         <w:drawing>
-          <wp:anchor distT="0" distB="0" distL="114300" distR="114300" simplePos="0" relativeHeight="251661312" behindDoc="0" locked="0" layoutInCell="1" allowOverlap="1">
+          <wp:anchor distT="0" distB="0" distL="114300" distR="114300" simplePos="0" relativeHeight="251679744" behindDoc="0" locked="0" layoutInCell="1" allowOverlap="1">
             <wp:simplePos x="0" y="0"/>
             <wp:positionH relativeFrom="column">
-              <wp:posOffset>-784638</wp:posOffset>
+              <wp:posOffset>-982257</wp:posOffset>
             </wp:positionH>
             <wp:positionV relativeFrom="paragraph">
-              <wp:posOffset>29461</wp:posOffset>
+              <wp:posOffset>58792</wp:posOffset>
             </wp:positionV>
-            <wp:extent cx="6977173" cy="9377916"/>
+            <wp:extent cx="7356198" cy="9412014"/>
             <wp:effectExtent l="19050" t="0" r="0" b="0"/>
             <wp:wrapNone/>
-            <wp:docPr id="28" name="Imagen 23" descr="C:\Users\Francisco\Documents\GitHub\Proyecto\docs\Diseño\Iteracion 2\Diagramas De Secuencia\Diagramas de Secuencia Diseño\DS GestionActividades\DS Modificar Actividad.png"/>
+            <wp:docPr id="4" name="Imagen 2" descr="C:\Users\Francisco\Documents\GitHub\Proyecto\docs\Diseño\Iteracion 2\Diagramas De Secuencia\Diagramas de Secuencia Diseño\DS GestionActividades\DS Modificar Actividad.png"/>
             <wp:cNvGraphicFramePr>
               <a:graphicFrameLocks xmlns:a="http://schemas.openxmlformats.org/drawingml/2006/main" noChangeAspect="1"/>
             </wp:cNvGraphicFramePr>
@@ -3472,7 +3471,7 @@
               <a:graphicData uri="http://schemas.openxmlformats.org/drawingml/2006/picture">
                 <pic:pic xmlns:pic="http://schemas.openxmlformats.org/drawingml/2006/picture">
                   <pic:nvPicPr>
-                    <pic:cNvPr id="0" name="Picture 23" descr="C:\Users\Francisco\Documents\GitHub\Proyecto\docs\Diseño\Iteracion 2\Diagramas De Secuencia\Diagramas de Secuencia Diseño\DS GestionActividades\DS Modificar Actividad.png"/>
+                    <pic:cNvPr id="0" name="Picture 2" descr="C:\Users\Francisco\Documents\GitHub\Proyecto\docs\Diseño\Iteracion 2\Diagramas De Secuencia\Diagramas de Secuencia Diseño\DS GestionActividades\DS Modificar Actividad.png"/>
                     <pic:cNvPicPr>
                       <a:picLocks noChangeAspect="1" noChangeArrowheads="1"/>
                     </pic:cNvPicPr>
@@ -3487,7 +3486,7 @@
                   <pic:spPr bwMode="auto">
                     <a:xfrm>
                       <a:off x="0" y="0"/>
-                      <a:ext cx="6977173" cy="9377916"/>
+                      <a:ext cx="7365702" cy="9424174"/>
                     </a:xfrm>
                     <a:prstGeom prst="rect">
                       <a:avLst/>
@@ -3545,22 +3544,23 @@
       </w:pPr>
       <w:r>
         <w:rPr>
+          <w:rFonts w:eastAsia="Times New Roman"/>
           <w:noProof/>
           <w:lang w:eastAsia="es-ES"/>
         </w:rPr>
         <w:drawing>
-          <wp:anchor distT="0" distB="0" distL="114300" distR="114300" simplePos="0" relativeHeight="251662336" behindDoc="0" locked="0" layoutInCell="1" allowOverlap="1">
+          <wp:anchor distT="0" distB="0" distL="114300" distR="114300" simplePos="0" relativeHeight="251680768" behindDoc="0" locked="0" layoutInCell="1" allowOverlap="1">
             <wp:simplePos x="0" y="0"/>
             <wp:positionH relativeFrom="column">
-              <wp:posOffset>23436</wp:posOffset>
+              <wp:posOffset>-982345</wp:posOffset>
             </wp:positionH>
             <wp:positionV relativeFrom="paragraph">
-              <wp:posOffset>129333</wp:posOffset>
+              <wp:posOffset>132715</wp:posOffset>
             </wp:positionV>
-            <wp:extent cx="5765062" cy="4864760"/>
-            <wp:effectExtent l="19050" t="0" r="7088" b="0"/>
+            <wp:extent cx="7421880" cy="5927725"/>
+            <wp:effectExtent l="19050" t="0" r="7620" b="0"/>
             <wp:wrapNone/>
-            <wp:docPr id="29" name="Imagen 24" descr="C:\Users\Francisco\Documents\GitHub\Proyecto\docs\Diseño\Iteracion 2\Diagramas De Secuencia\Diagramas de Secuencia Diseño\DS GestionActividades\DS Consultar Actividad.png"/>
+            <wp:docPr id="5" name="Imagen 3" descr="C:\Users\Francisco\Documents\GitHub\Proyecto\docs\Diseño\Iteracion 2\Diagramas De Secuencia\Diagramas de Secuencia Diseño\DS GestionActividades\DS Consultar Actividad.png"/>
             <wp:cNvGraphicFramePr>
               <a:graphicFrameLocks xmlns:a="http://schemas.openxmlformats.org/drawingml/2006/main" noChangeAspect="1"/>
             </wp:cNvGraphicFramePr>
@@ -3568,7 +3568,7 @@
               <a:graphicData uri="http://schemas.openxmlformats.org/drawingml/2006/picture">
                 <pic:pic xmlns:pic="http://schemas.openxmlformats.org/drawingml/2006/picture">
                   <pic:nvPicPr>
-                    <pic:cNvPr id="0" name="Picture 24" descr="C:\Users\Francisco\Documents\GitHub\Proyecto\docs\Diseño\Iteracion 2\Diagramas De Secuencia\Diagramas de Secuencia Diseño\DS GestionActividades\DS Consultar Actividad.png"/>
+                    <pic:cNvPr id="0" name="Picture 3" descr="C:\Users\Francisco\Documents\GitHub\Proyecto\docs\Diseño\Iteracion 2\Diagramas De Secuencia\Diagramas de Secuencia Diseño\DS GestionActividades\DS Consultar Actividad.png"/>
                     <pic:cNvPicPr>
                       <a:picLocks noChangeAspect="1" noChangeArrowheads="1"/>
                     </pic:cNvPicPr>
@@ -3583,7 +3583,7 @@
                   <pic:spPr bwMode="auto">
                     <a:xfrm>
                       <a:off x="0" y="0"/>
-                      <a:ext cx="5765062" cy="4864760"/>
+                      <a:ext cx="7421880" cy="5927725"/>
                     </a:xfrm>
                     <a:prstGeom prst="rect">
                       <a:avLst/>
@@ -3668,18 +3668,18 @@
           <w:lang w:eastAsia="es-ES"/>
         </w:rPr>
         <w:drawing>
-          <wp:anchor distT="0" distB="0" distL="114300" distR="114300" simplePos="0" relativeHeight="251663360" behindDoc="0" locked="0" layoutInCell="1" allowOverlap="1">
+          <wp:anchor distT="0" distB="0" distL="114300" distR="114300" simplePos="0" relativeHeight="251681792" behindDoc="0" locked="0" layoutInCell="1" allowOverlap="1">
             <wp:simplePos x="0" y="0"/>
             <wp:positionH relativeFrom="column">
-              <wp:posOffset>-327438</wp:posOffset>
+              <wp:posOffset>-666947</wp:posOffset>
             </wp:positionH>
             <wp:positionV relativeFrom="paragraph">
-              <wp:posOffset>433497</wp:posOffset>
+              <wp:posOffset>58792</wp:posOffset>
             </wp:positionV>
-            <wp:extent cx="6524890" cy="4933507"/>
-            <wp:effectExtent l="19050" t="0" r="9260" b="0"/>
+            <wp:extent cx="6983521" cy="6306207"/>
+            <wp:effectExtent l="19050" t="0" r="7829" b="0"/>
             <wp:wrapNone/>
-            <wp:docPr id="30" name="Imagen 25" descr="C:\Users\Francisco\Documents\GitHub\Proyecto\docs\Diseño\Iteracion 2\Diagramas De Secuencia\Diagramas de Secuencia Diseño\DS GestionActividades\DS Eliminar Actividad.png"/>
+            <wp:docPr id="6" name="Imagen 4" descr="C:\Users\Francisco\Documents\GitHub\Proyecto\docs\Diseño\Iteracion 2\Diagramas De Secuencia\Diagramas de Secuencia Diseño\DS GestionActividades\DS Eliminar Actividad.png"/>
             <wp:cNvGraphicFramePr>
               <a:graphicFrameLocks xmlns:a="http://schemas.openxmlformats.org/drawingml/2006/main" noChangeAspect="1"/>
             </wp:cNvGraphicFramePr>
@@ -3687,7 +3687,7 @@
               <a:graphicData uri="http://schemas.openxmlformats.org/drawingml/2006/picture">
                 <pic:pic xmlns:pic="http://schemas.openxmlformats.org/drawingml/2006/picture">
                   <pic:nvPicPr>
-                    <pic:cNvPr id="0" name="Picture 25" descr="C:\Users\Francisco\Documents\GitHub\Proyecto\docs\Diseño\Iteracion 2\Diagramas De Secuencia\Diagramas de Secuencia Diseño\DS GestionActividades\DS Eliminar Actividad.png"/>
+                    <pic:cNvPr id="0" name="Picture 4" descr="C:\Users\Francisco\Documents\GitHub\Proyecto\docs\Diseño\Iteracion 2\Diagramas De Secuencia\Diagramas de Secuencia Diseño\DS GestionActividades\DS Eliminar Actividad.png"/>
                     <pic:cNvPicPr>
                       <a:picLocks noChangeAspect="1" noChangeArrowheads="1"/>
                     </pic:cNvPicPr>
@@ -3702,7 +3702,7 @@
                   <pic:spPr bwMode="auto">
                     <a:xfrm>
                       <a:off x="0" y="0"/>
-                      <a:ext cx="6528065" cy="4935908"/>
+                      <a:ext cx="6986816" cy="6309182"/>
                     </a:xfrm>
                     <a:prstGeom prst="rect">
                       <a:avLst/>
@@ -3750,7 +3750,7 @@
           <w:sz w:val="28"/>
           <w:szCs w:val="28"/>
         </w:rPr>
-        <w:t>SD Gestión de Actividades</w:t>
+        <w:t>SD Gestión de Categorías</w:t>
       </w:r>
     </w:p>
     <w:p>
@@ -3764,22 +3764,35 @@
       <w:r>
         <w:rPr>
           <w:rFonts w:eastAsia="Times New Roman"/>
+        </w:rPr>
+        <w:t>DSD Insertar Categoría.</w:t>
+      </w:r>
+    </w:p>
+    <w:p>
+      <w:pPr>
+        <w:rPr>
+          <w:rFonts w:asciiTheme="majorHAnsi" w:hAnsiTheme="majorHAnsi" w:cstheme="majorBidi"/>
+          <w:color w:val="000000" w:themeColor="text1"/>
+        </w:rPr>
+      </w:pPr>
+      <w:r>
+        <w:rPr>
           <w:noProof/>
           <w:lang w:eastAsia="es-ES"/>
         </w:rPr>
         <w:drawing>
-          <wp:anchor distT="0" distB="0" distL="114300" distR="114300" simplePos="0" relativeHeight="251665408" behindDoc="0" locked="0" layoutInCell="1" allowOverlap="1">
+          <wp:anchor distT="0" distB="0" distL="114300" distR="114300" simplePos="0" relativeHeight="251682816" behindDoc="0" locked="0" layoutInCell="1" allowOverlap="1">
             <wp:simplePos x="0" y="0"/>
             <wp:positionH relativeFrom="column">
-              <wp:posOffset>-665300</wp:posOffset>
+              <wp:posOffset>-982257</wp:posOffset>
             </wp:positionH>
             <wp:positionV relativeFrom="paragraph">
-              <wp:posOffset>585829</wp:posOffset>
+              <wp:posOffset>89185</wp:posOffset>
             </wp:positionV>
-            <wp:extent cx="7047819" cy="8843749"/>
-            <wp:effectExtent l="19050" t="0" r="681" b="0"/>
+            <wp:extent cx="7296150" cy="4903076"/>
+            <wp:effectExtent l="19050" t="0" r="0" b="0"/>
             <wp:wrapNone/>
-            <wp:docPr id="129" name="Imagen 22" descr="C:\Users\Francisco\Documents\GitHub\Proyecto\docs\Diseño\Iteracion 2\Diagramas De Secuencia\Diagramas de Secuencia Diseño\DS GestionActividades\DS Insertar Actividad.png"/>
+            <wp:docPr id="7" name="Imagen 5" descr="C:\Users\Francisco\Documents\GitHub\Proyecto\docs\Diseño\Iteracion 2\Diagramas De Secuencia\Diagramas de Secuencia Diseño\DS GestionCategorias\DS Insertar Categoria.png"/>
             <wp:cNvGraphicFramePr>
               <a:graphicFrameLocks xmlns:a="http://schemas.openxmlformats.org/drawingml/2006/main" noChangeAspect="1"/>
             </wp:cNvGraphicFramePr>
@@ -3787,13 +3800,13 @@
               <a:graphicData uri="http://schemas.openxmlformats.org/drawingml/2006/picture">
                 <pic:pic xmlns:pic="http://schemas.openxmlformats.org/drawingml/2006/picture">
                   <pic:nvPicPr>
-                    <pic:cNvPr id="0" name="Picture 22" descr="C:\Users\Francisco\Documents\GitHub\Proyecto\docs\Diseño\Iteracion 2\Diagramas De Secuencia\Diagramas de Secuencia Diseño\DS GestionActividades\DS Insertar Actividad.png"/>
+                    <pic:cNvPr id="0" name="Picture 5" descr="C:\Users\Francisco\Documents\GitHub\Proyecto\docs\Diseño\Iteracion 2\Diagramas De Secuencia\Diagramas de Secuencia Diseño\DS GestionCategorias\DS Insertar Categoria.png"/>
                     <pic:cNvPicPr>
                       <a:picLocks noChangeAspect="1" noChangeArrowheads="1"/>
                     </pic:cNvPicPr>
                   </pic:nvPicPr>
                   <pic:blipFill>
-                    <a:blip r:embed="rId16"/>
+                    <a:blip r:embed="rId20"/>
                     <a:srcRect/>
                     <a:stretch>
                       <a:fillRect/>
@@ -3802,7 +3815,7 @@
                   <pic:spPr bwMode="auto">
                     <a:xfrm>
                       <a:off x="0" y="0"/>
-                      <a:ext cx="7047705" cy="8843606"/>
+                      <a:ext cx="7305912" cy="4909636"/>
                     </a:xfrm>
                     <a:prstGeom prst="rect">
                       <a:avLst/>
@@ -3822,17 +3835,6 @@
         </w:drawing>
       </w:r>
       <w:r>
-        <w:rPr>
-          <w:rFonts w:eastAsia="Times New Roman"/>
-        </w:rPr>
-        <w:t>DSD Insertar Actividad.</w:t>
-      </w:r>
-    </w:p>
-    <w:p>
-      <w:pPr>
-        <w:spacing w:after="200" w:line="276" w:lineRule="auto"/>
-      </w:pPr>
-      <w:r>
         <w:br w:type="page"/>
       </w:r>
     </w:p>
@@ -3849,34 +3851,38 @@
           <w:rFonts w:eastAsia="Times New Roman"/>
         </w:rPr>
         <w:lastRenderedPageBreak/>
-        <w:t>DSD Modificar Actividad.</w:t>
-      </w:r>
-    </w:p>
-    <w:p>
-      <w:pPr>
-        <w:rPr>
-          <w:rFonts w:asciiTheme="majorHAnsi" w:hAnsiTheme="majorHAnsi" w:cstheme="majorBidi"/>
+        <w:t>DSD Modificar Categoría.</w:t>
+      </w:r>
+    </w:p>
+    <w:p>
+      <w:pPr>
+        <w:spacing w:after="200" w:line="276" w:lineRule="auto"/>
+        <w:rPr>
+          <w:rFonts w:asciiTheme="majorHAnsi" w:eastAsia="Times New Roman" w:hAnsiTheme="majorHAnsi" w:cstheme="majorBidi"/>
+          <w:b/>
+          <w:bCs/>
           <w:color w:val="000000" w:themeColor="text1"/>
         </w:rPr>
       </w:pPr>
       <w:r>
         <w:rPr>
+          <w:rFonts w:eastAsia="Times New Roman"/>
           <w:noProof/>
           <w:lang w:eastAsia="es-ES"/>
         </w:rPr>
         <w:drawing>
-          <wp:anchor distT="0" distB="0" distL="114300" distR="114300" simplePos="0" relativeHeight="251666432" behindDoc="0" locked="0" layoutInCell="1" allowOverlap="1">
+          <wp:anchor distT="0" distB="0" distL="114300" distR="114300" simplePos="0" relativeHeight="251683840" behindDoc="0" locked="0" layoutInCell="1" allowOverlap="1">
             <wp:simplePos x="0" y="0"/>
             <wp:positionH relativeFrom="column">
-              <wp:posOffset>-784638</wp:posOffset>
+              <wp:posOffset>-887664</wp:posOffset>
             </wp:positionH>
             <wp:positionV relativeFrom="paragraph">
-              <wp:posOffset>29461</wp:posOffset>
+              <wp:posOffset>58793</wp:posOffset>
             </wp:positionV>
-            <wp:extent cx="6977173" cy="9377916"/>
+            <wp:extent cx="7229278" cy="4981904"/>
             <wp:effectExtent l="19050" t="0" r="0" b="0"/>
             <wp:wrapNone/>
-            <wp:docPr id="130" name="Imagen 23" descr="C:\Users\Francisco\Documents\GitHub\Proyecto\docs\Diseño\Iteracion 2\Diagramas De Secuencia\Diagramas de Secuencia Diseño\DS GestionActividades\DS Modificar Actividad.png"/>
+            <wp:docPr id="8" name="Imagen 6" descr="C:\Users\Francisco\Documents\GitHub\Proyecto\docs\Diseño\Iteracion 2\Diagramas De Secuencia\Diagramas de Secuencia Diseño\DS GestionCategorias\DS Modificar Categoria.png"/>
             <wp:cNvGraphicFramePr>
               <a:graphicFrameLocks xmlns:a="http://schemas.openxmlformats.org/drawingml/2006/main" noChangeAspect="1"/>
             </wp:cNvGraphicFramePr>
@@ -3884,13 +3890,13 @@
               <a:graphicData uri="http://schemas.openxmlformats.org/drawingml/2006/picture">
                 <pic:pic xmlns:pic="http://schemas.openxmlformats.org/drawingml/2006/picture">
                   <pic:nvPicPr>
-                    <pic:cNvPr id="0" name="Picture 23" descr="C:\Users\Francisco\Documents\GitHub\Proyecto\docs\Diseño\Iteracion 2\Diagramas De Secuencia\Diagramas de Secuencia Diseño\DS GestionActividades\DS Modificar Actividad.png"/>
+                    <pic:cNvPr id="0" name="Picture 6" descr="C:\Users\Francisco\Documents\GitHub\Proyecto\docs\Diseño\Iteracion 2\Diagramas De Secuencia\Diagramas de Secuencia Diseño\DS GestionCategorias\DS Modificar Categoria.png"/>
                     <pic:cNvPicPr>
                       <a:picLocks noChangeAspect="1" noChangeArrowheads="1"/>
                     </pic:cNvPicPr>
                   </pic:nvPicPr>
                   <pic:blipFill>
-                    <a:blip r:embed="rId17"/>
+                    <a:blip r:embed="rId21"/>
                     <a:srcRect/>
                     <a:stretch>
                       <a:fillRect/>
@@ -3899,7 +3905,7 @@
                   <pic:spPr bwMode="auto">
                     <a:xfrm>
                       <a:off x="0" y="0"/>
-                      <a:ext cx="6977173" cy="9377916"/>
+                      <a:ext cx="7238315" cy="4988132"/>
                     </a:xfrm>
                     <a:prstGeom prst="rect">
                       <a:avLst/>
@@ -3919,6 +3925,9 @@
         </w:drawing>
       </w:r>
       <w:r>
+        <w:rPr>
+          <w:rFonts w:eastAsia="Times New Roman"/>
+        </w:rPr>
         <w:br w:type="page"/>
       </w:r>
     </w:p>
@@ -3935,44 +3944,38 @@
           <w:rFonts w:eastAsia="Times New Roman"/>
         </w:rPr>
         <w:lastRenderedPageBreak/>
-        <w:t>DSD Consultar Actividad.</w:t>
-      </w:r>
-    </w:p>
-    <w:p>
-      <w:pPr>
-        <w:pStyle w:val="Ttulo3"/>
-        <w:jc w:val="center"/>
-        <w:rPr>
-          <w:rFonts w:eastAsia="Times New Roman"/>
-        </w:rPr>
-      </w:pPr>
-    </w:p>
-    <w:p>
-      <w:pPr>
-        <w:pStyle w:val="Ttulo3"/>
-        <w:jc w:val="center"/>
-        <w:rPr>
-          <w:rFonts w:eastAsia="Times New Roman"/>
-        </w:rPr>
-      </w:pPr>
-      <w:r>
-        <w:rPr>
+        <w:t>DSD Eliminar Categoría.</w:t>
+      </w:r>
+    </w:p>
+    <w:p>
+      <w:pPr>
+        <w:spacing w:after="200" w:line="276" w:lineRule="auto"/>
+        <w:rPr>
+          <w:rFonts w:asciiTheme="majorHAnsi" w:eastAsia="Times New Roman" w:hAnsiTheme="majorHAnsi" w:cstheme="majorBidi"/>
+          <w:b/>
+          <w:bCs/>
+          <w:color w:val="000000" w:themeColor="text1"/>
+        </w:rPr>
+      </w:pPr>
+      <w:r>
+        <w:rPr>
+          <w:rFonts w:eastAsia="Times New Roman"/>
           <w:noProof/>
           <w:lang w:eastAsia="es-ES"/>
         </w:rPr>
         <w:drawing>
-          <wp:anchor distT="0" distB="0" distL="114300" distR="114300" simplePos="0" relativeHeight="251667456" behindDoc="0" locked="0" layoutInCell="1" allowOverlap="1">
+          <wp:anchor distT="0" distB="0" distL="114300" distR="114300" simplePos="0" relativeHeight="251684864" behindDoc="0" locked="0" layoutInCell="1" allowOverlap="1">
             <wp:simplePos x="0" y="0"/>
             <wp:positionH relativeFrom="column">
-              <wp:posOffset>23436</wp:posOffset>
+              <wp:posOffset>-887664</wp:posOffset>
             </wp:positionH>
             <wp:positionV relativeFrom="paragraph">
-              <wp:posOffset>129333</wp:posOffset>
+              <wp:posOffset>58792</wp:posOffset>
             </wp:positionV>
-            <wp:extent cx="5765062" cy="4864760"/>
-            <wp:effectExtent l="19050" t="0" r="7088" b="0"/>
+            <wp:extent cx="7226192" cy="4067504"/>
+            <wp:effectExtent l="19050" t="0" r="0" b="0"/>
             <wp:wrapNone/>
-            <wp:docPr id="131" name="Imagen 24" descr="C:\Users\Francisco\Documents\GitHub\Proyecto\docs\Diseño\Iteracion 2\Diagramas De Secuencia\Diagramas de Secuencia Diseño\DS GestionActividades\DS Consultar Actividad.png"/>
+            <wp:docPr id="9" name="Imagen 7" descr="C:\Users\Francisco\Documents\GitHub\Proyecto\docs\Diseño\Iteracion 2\Diagramas De Secuencia\Diagramas de Secuencia Diseño\DS GestionCategorias\DS Eliminar Categoria.png"/>
             <wp:cNvGraphicFramePr>
               <a:graphicFrameLocks xmlns:a="http://schemas.openxmlformats.org/drawingml/2006/main" noChangeAspect="1"/>
             </wp:cNvGraphicFramePr>
@@ -3980,13 +3983,13 @@
               <a:graphicData uri="http://schemas.openxmlformats.org/drawingml/2006/picture">
                 <pic:pic xmlns:pic="http://schemas.openxmlformats.org/drawingml/2006/picture">
                   <pic:nvPicPr>
-                    <pic:cNvPr id="0" name="Picture 24" descr="C:\Users\Francisco\Documents\GitHub\Proyecto\docs\Diseño\Iteracion 2\Diagramas De Secuencia\Diagramas de Secuencia Diseño\DS GestionActividades\DS Consultar Actividad.png"/>
+                    <pic:cNvPr id="0" name="Picture 7" descr="C:\Users\Francisco\Documents\GitHub\Proyecto\docs\Diseño\Iteracion 2\Diagramas De Secuencia\Diagramas de Secuencia Diseño\DS GestionCategorias\DS Eliminar Categoria.png"/>
                     <pic:cNvPicPr>
                       <a:picLocks noChangeAspect="1" noChangeArrowheads="1"/>
                     </pic:cNvPicPr>
                   </pic:nvPicPr>
                   <pic:blipFill>
-                    <a:blip r:embed="rId18"/>
+                    <a:blip r:embed="rId22"/>
                     <a:srcRect/>
                     <a:stretch>
                       <a:fillRect/>
@@ -3995,7 +3998,7 @@
                   <pic:spPr bwMode="auto">
                     <a:xfrm>
                       <a:off x="0" y="0"/>
-                      <a:ext cx="5765062" cy="4864760"/>
+                      <a:ext cx="7229603" cy="4069424"/>
                     </a:xfrm>
                     <a:prstGeom prst="rect">
                       <a:avLst/>
@@ -4014,84 +4017,58 @@
           </wp:anchor>
         </w:drawing>
       </w:r>
-    </w:p>
-    <w:p/>
+      <w:r>
+        <w:rPr>
+          <w:rFonts w:eastAsia="Times New Roman"/>
+        </w:rPr>
+        <w:br w:type="page"/>
+      </w:r>
+    </w:p>
     <w:p>
       <w:pPr>
         <w:pStyle w:val="Ttulo3"/>
         <w:jc w:val="center"/>
-      </w:pPr>
-    </w:p>
-    <w:p>
-      <w:pPr>
-        <w:pStyle w:val="Ttulo3"/>
-        <w:jc w:val="center"/>
-      </w:pPr>
-    </w:p>
-    <w:p>
-      <w:pPr>
-        <w:pStyle w:val="Ttulo3"/>
-        <w:jc w:val="center"/>
-      </w:pPr>
+        <w:rPr>
+          <w:rFonts w:eastAsia="Times New Roman"/>
+        </w:rPr>
+      </w:pPr>
+      <w:r>
+        <w:rPr>
+          <w:rFonts w:eastAsia="Times New Roman"/>
+        </w:rPr>
+        <w:lastRenderedPageBreak/>
+        <w:t>DSD Consultar Categoría.</w:t>
+      </w:r>
     </w:p>
     <w:p>
       <w:pPr>
         <w:spacing w:after="200" w:line="276" w:lineRule="auto"/>
         <w:rPr>
-          <w:rFonts w:asciiTheme="majorHAnsi" w:eastAsiaTheme="majorEastAsia" w:hAnsiTheme="majorHAnsi" w:cstheme="majorBidi"/>
+          <w:rFonts w:asciiTheme="majorHAnsi" w:eastAsia="Times New Roman" w:hAnsiTheme="majorHAnsi" w:cstheme="majorBidi"/>
           <w:b/>
           <w:bCs/>
           <w:color w:val="000000" w:themeColor="text1"/>
         </w:rPr>
       </w:pPr>
       <w:r>
-        <w:br w:type="page"/>
-      </w:r>
-    </w:p>
-    <w:p>
-      <w:pPr>
-        <w:pStyle w:val="Ttulo3"/>
-        <w:jc w:val="center"/>
-        <w:rPr>
-          <w:rFonts w:eastAsia="Times New Roman"/>
-        </w:rPr>
-      </w:pPr>
-      <w:r>
-        <w:rPr>
-          <w:rFonts w:eastAsia="Times New Roman"/>
-        </w:rPr>
-        <w:lastRenderedPageBreak/>
-        <w:t>DSD Eliminar Actividad.</w:t>
-      </w:r>
-    </w:p>
-    <w:p>
-      <w:pPr>
-        <w:spacing w:after="200" w:line="276" w:lineRule="auto"/>
-        <w:rPr>
-          <w:rFonts w:asciiTheme="majorHAnsi" w:eastAsiaTheme="majorEastAsia" w:hAnsiTheme="majorHAnsi" w:cstheme="majorBidi"/>
-          <w:b/>
-          <w:bCs/>
-          <w:color w:val="000000" w:themeColor="text1"/>
-        </w:rPr>
-      </w:pPr>
-      <w:r>
-        <w:rPr>
+        <w:rPr>
+          <w:rFonts w:eastAsia="Times New Roman"/>
           <w:noProof/>
           <w:lang w:eastAsia="es-ES"/>
         </w:rPr>
         <w:drawing>
-          <wp:anchor distT="0" distB="0" distL="114300" distR="114300" simplePos="0" relativeHeight="251668480" behindDoc="0" locked="0" layoutInCell="1" allowOverlap="1">
+          <wp:anchor distT="0" distB="0" distL="114300" distR="114300" simplePos="0" relativeHeight="251685888" behindDoc="0" locked="0" layoutInCell="1" allowOverlap="1">
             <wp:simplePos x="0" y="0"/>
             <wp:positionH relativeFrom="column">
-              <wp:posOffset>-327438</wp:posOffset>
+              <wp:posOffset>-982257</wp:posOffset>
             </wp:positionH>
             <wp:positionV relativeFrom="paragraph">
-              <wp:posOffset>433497</wp:posOffset>
+              <wp:posOffset>58792</wp:posOffset>
             </wp:positionV>
-            <wp:extent cx="6524890" cy="4933507"/>
-            <wp:effectExtent l="19050" t="0" r="9260" b="0"/>
+            <wp:extent cx="7369563" cy="4067504"/>
+            <wp:effectExtent l="19050" t="0" r="2787" b="0"/>
             <wp:wrapNone/>
-            <wp:docPr id="132" name="Imagen 25" descr="C:\Users\Francisco\Documents\GitHub\Proyecto\docs\Diseño\Iteracion 2\Diagramas De Secuencia\Diagramas de Secuencia Diseño\DS GestionActividades\DS Eliminar Actividad.png"/>
+            <wp:docPr id="10" name="Imagen 8" descr="C:\Users\Francisco\Documents\GitHub\Proyecto\docs\Diseño\Iteracion 2\Diagramas De Secuencia\Diagramas de Secuencia Diseño\DS GestionCategorias\DS Consultar Categoria.png"/>
             <wp:cNvGraphicFramePr>
               <a:graphicFrameLocks xmlns:a="http://schemas.openxmlformats.org/drawingml/2006/main" noChangeAspect="1"/>
             </wp:cNvGraphicFramePr>
@@ -4099,13 +4076,13 @@
               <a:graphicData uri="http://schemas.openxmlformats.org/drawingml/2006/picture">
                 <pic:pic xmlns:pic="http://schemas.openxmlformats.org/drawingml/2006/picture">
                   <pic:nvPicPr>
-                    <pic:cNvPr id="0" name="Picture 25" descr="C:\Users\Francisco\Documents\GitHub\Proyecto\docs\Diseño\Iteracion 2\Diagramas De Secuencia\Diagramas de Secuencia Diseño\DS GestionActividades\DS Eliminar Actividad.png"/>
+                    <pic:cNvPr id="0" name="Picture 8" descr="C:\Users\Francisco\Documents\GitHub\Proyecto\docs\Diseño\Iteracion 2\Diagramas De Secuencia\Diagramas de Secuencia Diseño\DS GestionCategorias\DS Consultar Categoria.png"/>
                     <pic:cNvPicPr>
                       <a:picLocks noChangeAspect="1" noChangeArrowheads="1"/>
                     </pic:cNvPicPr>
                   </pic:nvPicPr>
                   <pic:blipFill>
-                    <a:blip r:embed="rId19"/>
+                    <a:blip r:embed="rId23"/>
                     <a:srcRect/>
                     <a:stretch>
                       <a:fillRect/>
@@ -4114,7 +4091,7 @@
                   <pic:spPr bwMode="auto">
                     <a:xfrm>
                       <a:off x="0" y="0"/>
-                      <a:ext cx="6528065" cy="4935908"/>
+                      <a:ext cx="7373041" cy="4069423"/>
                     </a:xfrm>
                     <a:prstGeom prst="rect">
                       <a:avLst/>
@@ -4134,6 +4111,9 @@
         </w:drawing>
       </w:r>
       <w:r>
+        <w:rPr>
+          <w:rFonts w:eastAsia="Times New Roman"/>
+        </w:rPr>
         <w:br w:type="page"/>
       </w:r>
     </w:p>
@@ -4162,7 +4142,7 @@
           <w:sz w:val="28"/>
           <w:szCs w:val="28"/>
         </w:rPr>
-        <w:t>SD Gestión de Categorías</w:t>
+        <w:t>SD Gestión de Instalaciones</w:t>
       </w:r>
     </w:p>
     <w:p>
@@ -4177,34 +4157,36 @@
         <w:rPr>
           <w:rFonts w:eastAsia="Times New Roman"/>
         </w:rPr>
-        <w:t>DSD Insertar Categoría.</w:t>
-      </w:r>
-    </w:p>
-    <w:p>
-      <w:pPr>
-        <w:rPr>
-          <w:rFonts w:asciiTheme="majorHAnsi" w:hAnsiTheme="majorHAnsi" w:cstheme="majorBidi"/>
-          <w:color w:val="000000" w:themeColor="text1"/>
-        </w:rPr>
-      </w:pPr>
-      <w:r>
-        <w:rPr>
+        <w:t>DSD Insertar Instalación.</w:t>
+      </w:r>
+    </w:p>
+    <w:p>
+      <w:pPr>
+        <w:pStyle w:val="Ttulo3"/>
+        <w:jc w:val="center"/>
+        <w:rPr>
+          <w:rFonts w:eastAsia="Times New Roman"/>
+        </w:rPr>
+      </w:pPr>
+      <w:r>
+        <w:rPr>
+          <w:rFonts w:eastAsia="Times New Roman"/>
           <w:noProof/>
           <w:lang w:eastAsia="es-ES"/>
         </w:rPr>
         <w:drawing>
-          <wp:anchor distT="0" distB="0" distL="114300" distR="114300" simplePos="0" relativeHeight="251669504" behindDoc="0" locked="0" layoutInCell="1" allowOverlap="1">
+          <wp:anchor distT="0" distB="0" distL="114300" distR="114300" simplePos="0" relativeHeight="251686912" behindDoc="0" locked="0" layoutInCell="1" allowOverlap="1">
             <wp:simplePos x="0" y="0"/>
             <wp:positionH relativeFrom="column">
-              <wp:posOffset>-625475</wp:posOffset>
+              <wp:posOffset>-887664</wp:posOffset>
             </wp:positionH>
             <wp:positionV relativeFrom="paragraph">
-              <wp:posOffset>244475</wp:posOffset>
+              <wp:posOffset>10357</wp:posOffset>
             </wp:positionV>
-            <wp:extent cx="6859905" cy="4550410"/>
-            <wp:effectExtent l="19050" t="0" r="0" b="0"/>
+            <wp:extent cx="7217322" cy="3988676"/>
+            <wp:effectExtent l="19050" t="0" r="2628" b="0"/>
             <wp:wrapNone/>
-            <wp:docPr id="134" name="Imagen 26" descr="C:\Users\Francisco\Documents\GitHub\Proyecto\docs\Diseño\Iteracion 2\Diagramas De Secuencia\Diagramas de Secuencia Diseño\DS GestionCategorias\DS Insertar Categoria.png"/>
+            <wp:docPr id="11" name="Imagen 9" descr="C:\Users\Francisco\Documents\GitHub\Proyecto\docs\Diseño\Iteracion 2\Diagramas De Secuencia\Diagramas de Secuencia Diseño\DS GestionInstalaciones\DS Insertar Instalacion.png"/>
             <wp:cNvGraphicFramePr>
               <a:graphicFrameLocks xmlns:a="http://schemas.openxmlformats.org/drawingml/2006/main" noChangeAspect="1"/>
             </wp:cNvGraphicFramePr>
@@ -4212,13 +4194,13 @@
               <a:graphicData uri="http://schemas.openxmlformats.org/drawingml/2006/picture">
                 <pic:pic xmlns:pic="http://schemas.openxmlformats.org/drawingml/2006/picture">
                   <pic:nvPicPr>
-                    <pic:cNvPr id="0" name="Picture 26" descr="C:\Users\Francisco\Documents\GitHub\Proyecto\docs\Diseño\Iteracion 2\Diagramas De Secuencia\Diagramas de Secuencia Diseño\DS GestionCategorias\DS Insertar Categoria.png"/>
+                    <pic:cNvPr id="0" name="Picture 9" descr="C:\Users\Francisco\Documents\GitHub\Proyecto\docs\Diseño\Iteracion 2\Diagramas De Secuencia\Diagramas de Secuencia Diseño\DS GestionInstalaciones\DS Insertar Instalacion.png"/>
                     <pic:cNvPicPr>
                       <a:picLocks noChangeAspect="1" noChangeArrowheads="1"/>
                     </pic:cNvPicPr>
                   </pic:nvPicPr>
                   <pic:blipFill>
-                    <a:blip r:embed="rId20"/>
+                    <a:blip r:embed="rId24"/>
                     <a:srcRect/>
                     <a:stretch>
                       <a:fillRect/>
@@ -4227,7 +4209,7 @@
                   <pic:spPr bwMode="auto">
                     <a:xfrm>
                       <a:off x="0" y="0"/>
-                      <a:ext cx="6859905" cy="4550410"/>
+                      <a:ext cx="7225558" cy="3993228"/>
                     </a:xfrm>
                     <a:prstGeom prst="rect">
                       <a:avLst/>
@@ -4246,6 +4228,17 @@
           </wp:anchor>
         </w:drawing>
       </w:r>
+    </w:p>
+    <w:p>
+      <w:pPr>
+        <w:spacing w:after="200" w:line="276" w:lineRule="auto"/>
+        <w:rPr>
+          <w:rFonts w:asciiTheme="majorHAnsi" w:eastAsiaTheme="majorEastAsia" w:hAnsiTheme="majorHAnsi" w:cstheme="majorBidi"/>
+          <w:b/>
+          <w:bCs/>
+          <w:color w:val="000000" w:themeColor="text1"/>
+        </w:rPr>
+      </w:pPr>
       <w:r>
         <w:br w:type="page"/>
       </w:r>
@@ -4263,17 +4256,15 @@
           <w:rFonts w:eastAsia="Times New Roman"/>
         </w:rPr>
         <w:lastRenderedPageBreak/>
-        <w:t>DSD Modificar Categoría.</w:t>
-      </w:r>
-    </w:p>
-    <w:p>
-      <w:pPr>
-        <w:spacing w:after="200" w:line="276" w:lineRule="auto"/>
-        <w:rPr>
-          <w:rFonts w:asciiTheme="majorHAnsi" w:eastAsia="Times New Roman" w:hAnsiTheme="majorHAnsi" w:cstheme="majorBidi"/>
-          <w:b/>
-          <w:bCs/>
-          <w:color w:val="000000" w:themeColor="text1"/>
+        <w:t>DSD Modificar Instalación.</w:t>
+      </w:r>
+    </w:p>
+    <w:p>
+      <w:pPr>
+        <w:pStyle w:val="Ttulo3"/>
+        <w:jc w:val="center"/>
+        <w:rPr>
+          <w:rFonts w:eastAsia="Times New Roman"/>
         </w:rPr>
       </w:pPr>
       <w:r>
@@ -4283,18 +4274,18 @@
           <w:lang w:eastAsia="es-ES"/>
         </w:rPr>
         <w:drawing>
-          <wp:anchor distT="0" distB="0" distL="114300" distR="114300" simplePos="0" relativeHeight="251670528" behindDoc="0" locked="0" layoutInCell="1" allowOverlap="1">
+          <wp:anchor distT="0" distB="0" distL="114300" distR="114300" simplePos="0" relativeHeight="251687936" behindDoc="0" locked="0" layoutInCell="1" allowOverlap="1">
             <wp:simplePos x="0" y="0"/>
             <wp:positionH relativeFrom="column">
-              <wp:posOffset>-774006</wp:posOffset>
+              <wp:posOffset>-982257</wp:posOffset>
             </wp:positionH>
             <wp:positionV relativeFrom="paragraph">
-              <wp:posOffset>327173</wp:posOffset>
+              <wp:posOffset>200681</wp:posOffset>
             </wp:positionV>
-            <wp:extent cx="7147294" cy="3593804"/>
-            <wp:effectExtent l="19050" t="0" r="0" b="0"/>
+            <wp:extent cx="7390743" cy="3294993"/>
+            <wp:effectExtent l="19050" t="0" r="657" b="0"/>
             <wp:wrapNone/>
-            <wp:docPr id="135" name="Imagen 27" descr="C:\Users\Francisco\Documents\GitHub\Proyecto\docs\Diseño\Iteracion 2\Diagramas De Secuencia\Diagramas de Secuencia Diseño\DS GestionCategorias\DS Modificar Categoria.png"/>
+            <wp:docPr id="14" name="Imagen 11" descr="C:\Users\Francisco\Documents\GitHub\Proyecto\docs\Diseño\Iteracion 2\Diagramas De Secuencia\Diagramas de Secuencia Diseño\DS GestionInstalaciones\DS Modificar Instalacion.png"/>
             <wp:cNvGraphicFramePr>
               <a:graphicFrameLocks xmlns:a="http://schemas.openxmlformats.org/drawingml/2006/main" noChangeAspect="1"/>
             </wp:cNvGraphicFramePr>
@@ -4302,13 +4293,13 @@
               <a:graphicData uri="http://schemas.openxmlformats.org/drawingml/2006/picture">
                 <pic:pic xmlns:pic="http://schemas.openxmlformats.org/drawingml/2006/picture">
                   <pic:nvPicPr>
-                    <pic:cNvPr id="0" name="Picture 27" descr="C:\Users\Francisco\Documents\GitHub\Proyecto\docs\Diseño\Iteracion 2\Diagramas De Secuencia\Diagramas de Secuencia Diseño\DS GestionCategorias\DS Modificar Categoria.png"/>
+                    <pic:cNvPr id="0" name="Picture 11" descr="C:\Users\Francisco\Documents\GitHub\Proyecto\docs\Diseño\Iteracion 2\Diagramas De Secuencia\Diagramas de Secuencia Diseño\DS GestionInstalaciones\DS Modificar Instalacion.png"/>
                     <pic:cNvPicPr>
                       <a:picLocks noChangeAspect="1" noChangeArrowheads="1"/>
                     </pic:cNvPicPr>
                   </pic:nvPicPr>
                   <pic:blipFill>
-                    <a:blip r:embed="rId21"/>
+                    <a:blip r:embed="rId25"/>
                     <a:srcRect/>
                     <a:stretch>
                       <a:fillRect/>
@@ -4317,7 +4308,7 @@
                   <pic:spPr bwMode="auto">
                     <a:xfrm>
                       <a:off x="0" y="0"/>
-                      <a:ext cx="7147294" cy="3593804"/>
+                      <a:ext cx="7398830" cy="3298598"/>
                     </a:xfrm>
                     <a:prstGeom prst="rect">
                       <a:avLst/>
@@ -4336,6 +4327,27 @@
           </wp:anchor>
         </w:drawing>
       </w:r>
+    </w:p>
+    <w:p>
+      <w:pPr>
+        <w:spacing w:after="200" w:line="276" w:lineRule="auto"/>
+        <w:rPr>
+          <w:rFonts w:asciiTheme="majorHAnsi" w:eastAsiaTheme="majorEastAsia" w:hAnsiTheme="majorHAnsi" w:cstheme="majorBidi"/>
+          <w:bCs/>
+          <w:color w:val="000000" w:themeColor="text1"/>
+        </w:rPr>
+      </w:pPr>
+    </w:p>
+    <w:p>
+      <w:pPr>
+        <w:spacing w:after="200" w:line="276" w:lineRule="auto"/>
+        <w:rPr>
+          <w:rFonts w:asciiTheme="majorHAnsi" w:eastAsia="Times New Roman" w:hAnsiTheme="majorHAnsi" w:cstheme="majorBidi"/>
+          <w:b/>
+          <w:bCs/>
+          <w:color w:val="000000" w:themeColor="text1"/>
+        </w:rPr>
+      </w:pPr>
       <w:r>
         <w:rPr>
           <w:rFonts w:eastAsia="Times New Roman"/>
@@ -4356,17 +4368,15 @@
           <w:rFonts w:eastAsia="Times New Roman"/>
         </w:rPr>
         <w:lastRenderedPageBreak/>
-        <w:t>DSD Eliminar Categoría.</w:t>
-      </w:r>
-    </w:p>
-    <w:p>
-      <w:pPr>
-        <w:spacing w:after="200" w:line="276" w:lineRule="auto"/>
-        <w:rPr>
-          <w:rFonts w:asciiTheme="majorHAnsi" w:eastAsia="Times New Roman" w:hAnsiTheme="majorHAnsi" w:cstheme="majorBidi"/>
-          <w:b/>
-          <w:bCs/>
-          <w:color w:val="000000" w:themeColor="text1"/>
+        <w:t>DSD Eliminar Instalación.</w:t>
+      </w:r>
+    </w:p>
+    <w:p>
+      <w:pPr>
+        <w:pStyle w:val="Ttulo3"/>
+        <w:jc w:val="center"/>
+        <w:rPr>
+          <w:rFonts w:eastAsia="Times New Roman"/>
         </w:rPr>
       </w:pPr>
       <w:r>
@@ -4376,18 +4386,18 @@
           <w:lang w:eastAsia="es-ES"/>
         </w:rPr>
         <w:drawing>
-          <wp:anchor distT="0" distB="0" distL="114300" distR="114300" simplePos="0" relativeHeight="251671552" behindDoc="0" locked="0" layoutInCell="1" allowOverlap="1">
+          <wp:anchor distT="0" distB="0" distL="114300" distR="114300" simplePos="0" relativeHeight="251688960" behindDoc="0" locked="0" layoutInCell="1" allowOverlap="1">
             <wp:simplePos x="0" y="0"/>
             <wp:positionH relativeFrom="column">
-              <wp:posOffset>-986657</wp:posOffset>
+              <wp:posOffset>-979198</wp:posOffset>
             </wp:positionH>
             <wp:positionV relativeFrom="paragraph">
-              <wp:posOffset>274010</wp:posOffset>
+              <wp:posOffset>206565</wp:posOffset>
             </wp:positionV>
-            <wp:extent cx="7332413" cy="3657600"/>
-            <wp:effectExtent l="19050" t="0" r="1837" b="0"/>
+            <wp:extent cx="7317322" cy="3289110"/>
+            <wp:effectExtent l="19050" t="0" r="0" b="0"/>
             <wp:wrapNone/>
-            <wp:docPr id="136" name="Imagen 28" descr="C:\Users\Francisco\Documents\GitHub\Proyecto\docs\Diseño\Iteracion 2\Diagramas De Secuencia\Diagramas de Secuencia Diseño\DS GestionCategorias\DS Eliminar Categoria.png"/>
+            <wp:docPr id="15" name="Imagen 12" descr="C:\Users\Francisco\Documents\GitHub\Proyecto\docs\Diseño\Iteracion 2\Diagramas De Secuencia\Diagramas de Secuencia Diseño\DS GestionInstalaciones\DS Eliminar Instalacion.png"/>
             <wp:cNvGraphicFramePr>
               <a:graphicFrameLocks xmlns:a="http://schemas.openxmlformats.org/drawingml/2006/main" noChangeAspect="1"/>
             </wp:cNvGraphicFramePr>
@@ -4395,13 +4405,13 @@
               <a:graphicData uri="http://schemas.openxmlformats.org/drawingml/2006/picture">
                 <pic:pic xmlns:pic="http://schemas.openxmlformats.org/drawingml/2006/picture">
                   <pic:nvPicPr>
-                    <pic:cNvPr id="0" name="Picture 28" descr="C:\Users\Francisco\Documents\GitHub\Proyecto\docs\Diseño\Iteracion 2\Diagramas De Secuencia\Diagramas de Secuencia Diseño\DS GestionCategorias\DS Eliminar Categoria.png"/>
+                    <pic:cNvPr id="0" name="Picture 12" descr="C:\Users\Francisco\Documents\GitHub\Proyecto\docs\Diseño\Iteracion 2\Diagramas De Secuencia\Diagramas de Secuencia Diseño\DS GestionInstalaciones\DS Eliminar Instalacion.png"/>
                     <pic:cNvPicPr>
                       <a:picLocks noChangeAspect="1" noChangeArrowheads="1"/>
                     </pic:cNvPicPr>
                   </pic:nvPicPr>
                   <pic:blipFill>
-                    <a:blip r:embed="rId22"/>
+                    <a:blip r:embed="rId26"/>
                     <a:srcRect/>
                     <a:stretch>
                       <a:fillRect/>
@@ -4410,7 +4420,7 @@
                   <pic:spPr bwMode="auto">
                     <a:xfrm>
                       <a:off x="0" y="0"/>
-                      <a:ext cx="7331729" cy="3657259"/>
+                      <a:ext cx="7317322" cy="3289110"/>
                     </a:xfrm>
                     <a:prstGeom prst="rect">
                       <a:avLst/>
@@ -4429,10 +4439,18 @@
           </wp:anchor>
         </w:drawing>
       </w:r>
-      <w:r>
-        <w:rPr>
-          <w:rFonts w:eastAsia="Times New Roman"/>
-        </w:rPr>
+    </w:p>
+    <w:p>
+      <w:pPr>
+        <w:spacing w:after="200" w:line="276" w:lineRule="auto"/>
+        <w:rPr>
+          <w:rFonts w:asciiTheme="majorHAnsi" w:eastAsiaTheme="majorEastAsia" w:hAnsiTheme="majorHAnsi" w:cstheme="majorBidi"/>
+          <w:b/>
+          <w:bCs/>
+          <w:color w:val="000000" w:themeColor="text1"/>
+        </w:rPr>
+      </w:pPr>
+      <w:r>
         <w:br w:type="page"/>
       </w:r>
     </w:p>
@@ -4449,17 +4467,15 @@
           <w:rFonts w:eastAsia="Times New Roman"/>
         </w:rPr>
         <w:lastRenderedPageBreak/>
-        <w:t>DSD Consultar Categoría.</w:t>
-      </w:r>
-    </w:p>
-    <w:p>
-      <w:pPr>
-        <w:spacing w:after="200" w:line="276" w:lineRule="auto"/>
-        <w:rPr>
-          <w:rFonts w:asciiTheme="majorHAnsi" w:eastAsia="Times New Roman" w:hAnsiTheme="majorHAnsi" w:cstheme="majorBidi"/>
-          <w:b/>
-          <w:bCs/>
-          <w:color w:val="000000" w:themeColor="text1"/>
+        <w:t>DSD Consultar Instalación.</w:t>
+      </w:r>
+    </w:p>
+    <w:p>
+      <w:pPr>
+        <w:pStyle w:val="Ttulo3"/>
+        <w:jc w:val="center"/>
+        <w:rPr>
+          <w:rFonts w:eastAsia="Times New Roman"/>
         </w:rPr>
       </w:pPr>
       <w:r>
@@ -4469,18 +4485,18 @@
           <w:lang w:eastAsia="es-ES"/>
         </w:rPr>
         <w:drawing>
-          <wp:anchor distT="0" distB="0" distL="114300" distR="114300" simplePos="0" relativeHeight="251672576" behindDoc="0" locked="0" layoutInCell="1" allowOverlap="1">
+          <wp:anchor distT="0" distB="0" distL="114300" distR="114300" simplePos="0" relativeHeight="251689984" behindDoc="0" locked="0" layoutInCell="1" allowOverlap="1">
             <wp:simplePos x="0" y="0"/>
             <wp:positionH relativeFrom="column">
-              <wp:posOffset>-986657</wp:posOffset>
+              <wp:posOffset>-979198</wp:posOffset>
             </wp:positionH>
             <wp:positionV relativeFrom="paragraph">
-              <wp:posOffset>327173</wp:posOffset>
+              <wp:posOffset>206565</wp:posOffset>
             </wp:positionV>
-            <wp:extent cx="7434373" cy="3349256"/>
-            <wp:effectExtent l="19050" t="0" r="0" b="0"/>
+            <wp:extent cx="7421097" cy="3152632"/>
+            <wp:effectExtent l="19050" t="0" r="8403" b="0"/>
             <wp:wrapNone/>
-            <wp:docPr id="137" name="Imagen 29" descr="C:\Users\Francisco\Documents\GitHub\Proyecto\docs\Diseño\Iteracion 2\Diagramas De Secuencia\Diagramas de Secuencia Diseño\DS GestionCategorias\DS Consultar Categoria.png"/>
+            <wp:docPr id="16" name="Imagen 13" descr="C:\Users\Francisco\Documents\GitHub\Proyecto\docs\Diseño\Iteracion 2\Diagramas De Secuencia\Diagramas de Secuencia Diseño\DS GestionInstalaciones\DS Consultar Instalacion.png"/>
             <wp:cNvGraphicFramePr>
               <a:graphicFrameLocks xmlns:a="http://schemas.openxmlformats.org/drawingml/2006/main" noChangeAspect="1"/>
             </wp:cNvGraphicFramePr>
@@ -4488,421 +4504,7 @@
               <a:graphicData uri="http://schemas.openxmlformats.org/drawingml/2006/picture">
                 <pic:pic xmlns:pic="http://schemas.openxmlformats.org/drawingml/2006/picture">
                   <pic:nvPicPr>
-                    <pic:cNvPr id="0" name="Picture 29" descr="C:\Users\Francisco\Documents\GitHub\Proyecto\docs\Diseño\Iteracion 2\Diagramas De Secuencia\Diagramas de Secuencia Diseño\DS GestionCategorias\DS Consultar Categoria.png"/>
-                    <pic:cNvPicPr>
-                      <a:picLocks noChangeAspect="1" noChangeArrowheads="1"/>
-                    </pic:cNvPicPr>
-                  </pic:nvPicPr>
-                  <pic:blipFill>
-                    <a:blip r:embed="rId23"/>
-                    <a:srcRect/>
-                    <a:stretch>
-                      <a:fillRect/>
-                    </a:stretch>
-                  </pic:blipFill>
-                  <pic:spPr bwMode="auto">
-                    <a:xfrm>
-                      <a:off x="0" y="0"/>
-                      <a:ext cx="7434373" cy="3349256"/>
-                    </a:xfrm>
-                    <a:prstGeom prst="rect">
-                      <a:avLst/>
-                    </a:prstGeom>
-                    <a:noFill/>
-                    <a:ln w="9525">
-                      <a:noFill/>
-                      <a:miter lim="800000"/>
-                      <a:headEnd/>
-                      <a:tailEnd/>
-                    </a:ln>
-                  </pic:spPr>
-                </pic:pic>
-              </a:graphicData>
-            </a:graphic>
-          </wp:anchor>
-        </w:drawing>
-      </w:r>
-      <w:r>
-        <w:rPr>
-          <w:rFonts w:eastAsia="Times New Roman"/>
-        </w:rPr>
-        <w:br w:type="page"/>
-      </w:r>
-    </w:p>
-    <w:p>
-      <w:pPr>
-        <w:pStyle w:val="Ttulo3"/>
-        <w:jc w:val="center"/>
-        <w:rPr>
-          <w:rFonts w:eastAsia="Times New Roman"/>
-        </w:rPr>
-      </w:pPr>
-      <w:r>
-        <w:rPr>
-          <w:rFonts w:ascii="Arial" w:eastAsia="Times New Roman" w:hAnsi="Arial" w:cs="Times New Roman"/>
-          <w:color w:val="000000"/>
-          <w:sz w:val="28"/>
-          <w:szCs w:val="28"/>
-        </w:rPr>
-        <w:lastRenderedPageBreak/>
-        <w:t>D</w:t>
-      </w:r>
-      <w:r>
-        <w:rPr>
-          <w:rFonts w:ascii="Arial" w:eastAsia="Times New Roman" w:hAnsi="Arial" w:cs="Times New Roman"/>
-          <w:color w:val="000000"/>
-          <w:sz w:val="28"/>
-          <w:szCs w:val="28"/>
-        </w:rPr>
-        <w:t>SD Gestión de Instalaciones</w:t>
-      </w:r>
-    </w:p>
-    <w:p>
-      <w:pPr>
-        <w:pStyle w:val="Ttulo3"/>
-        <w:jc w:val="center"/>
-        <w:rPr>
-          <w:rFonts w:eastAsia="Times New Roman"/>
-        </w:rPr>
-      </w:pPr>
-      <w:r>
-        <w:rPr>
-          <w:rFonts w:eastAsia="Times New Roman"/>
-        </w:rPr>
-        <w:t>DSD Insertar Instalación.</w:t>
-      </w:r>
-    </w:p>
-    <w:p>
-      <w:pPr>
-        <w:pStyle w:val="Ttulo3"/>
-        <w:jc w:val="center"/>
-        <w:rPr>
-          <w:rFonts w:eastAsia="Times New Roman"/>
-        </w:rPr>
-      </w:pPr>
-    </w:p>
-    <w:p>
-      <w:pPr>
-        <w:spacing w:after="200" w:line="276" w:lineRule="auto"/>
-        <w:rPr>
-          <w:rFonts w:asciiTheme="majorHAnsi" w:eastAsiaTheme="majorEastAsia" w:hAnsiTheme="majorHAnsi" w:cstheme="majorBidi"/>
-          <w:b/>
-          <w:bCs/>
-          <w:color w:val="000000" w:themeColor="text1"/>
-        </w:rPr>
-      </w:pPr>
-      <w:r>
-        <w:rPr>
-          <w:noProof/>
-          <w:lang w:eastAsia="es-ES"/>
-        </w:rPr>
-        <w:drawing>
-          <wp:anchor distT="0" distB="0" distL="114300" distR="114300" simplePos="0" relativeHeight="251673600" behindDoc="0" locked="0" layoutInCell="1" allowOverlap="1">
-            <wp:simplePos x="0" y="0"/>
-            <wp:positionH relativeFrom="column">
-              <wp:posOffset>-986657</wp:posOffset>
-            </wp:positionH>
-            <wp:positionV relativeFrom="paragraph">
-              <wp:posOffset>100965</wp:posOffset>
-            </wp:positionV>
-            <wp:extent cx="7402423" cy="3870251"/>
-            <wp:effectExtent l="19050" t="0" r="8027" b="0"/>
-            <wp:wrapNone/>
-            <wp:docPr id="138" name="Imagen 30" descr="C:\Users\Francisco\Documents\GitHub\Proyecto\docs\Diseño\Iteracion 2\Diagramas De Secuencia\Diagramas de Secuencia Diseño\DS GestionInstalaciones\DS Insertar Instalacion.png"/>
-            <wp:cNvGraphicFramePr>
-              <a:graphicFrameLocks xmlns:a="http://schemas.openxmlformats.org/drawingml/2006/main" noChangeAspect="1"/>
-            </wp:cNvGraphicFramePr>
-            <a:graphic xmlns:a="http://schemas.openxmlformats.org/drawingml/2006/main">
-              <a:graphicData uri="http://schemas.openxmlformats.org/drawingml/2006/picture">
-                <pic:pic xmlns:pic="http://schemas.openxmlformats.org/drawingml/2006/picture">
-                  <pic:nvPicPr>
-                    <pic:cNvPr id="0" name="Picture 30" descr="C:\Users\Francisco\Documents\GitHub\Proyecto\docs\Diseño\Iteracion 2\Diagramas De Secuencia\Diagramas de Secuencia Diseño\DS GestionInstalaciones\DS Insertar Instalacion.png"/>
-                    <pic:cNvPicPr>
-                      <a:picLocks noChangeAspect="1" noChangeArrowheads="1"/>
-                    </pic:cNvPicPr>
-                  </pic:nvPicPr>
-                  <pic:blipFill>
-                    <a:blip r:embed="rId24"/>
-                    <a:srcRect/>
-                    <a:stretch>
-                      <a:fillRect/>
-                    </a:stretch>
-                  </pic:blipFill>
-                  <pic:spPr bwMode="auto">
-                    <a:xfrm>
-                      <a:off x="0" y="0"/>
-                      <a:ext cx="7401145" cy="3869583"/>
-                    </a:xfrm>
-                    <a:prstGeom prst="rect">
-                      <a:avLst/>
-                    </a:prstGeom>
-                    <a:noFill/>
-                    <a:ln w="9525">
-                      <a:noFill/>
-                      <a:miter lim="800000"/>
-                      <a:headEnd/>
-                      <a:tailEnd/>
-                    </a:ln>
-                  </pic:spPr>
-                </pic:pic>
-              </a:graphicData>
-            </a:graphic>
-          </wp:anchor>
-        </w:drawing>
-      </w:r>
-      <w:r>
-        <w:br w:type="page"/>
-      </w:r>
-    </w:p>
-    <w:p>
-      <w:pPr>
-        <w:pStyle w:val="Ttulo3"/>
-        <w:jc w:val="center"/>
-        <w:rPr>
-          <w:rFonts w:eastAsia="Times New Roman"/>
-        </w:rPr>
-      </w:pPr>
-      <w:r>
-        <w:rPr>
-          <w:rFonts w:eastAsia="Times New Roman"/>
-        </w:rPr>
-        <w:lastRenderedPageBreak/>
-        <w:t>DSD Modificar Instalación.</w:t>
-      </w:r>
-    </w:p>
-    <w:p>
-      <w:pPr>
-        <w:pStyle w:val="Ttulo3"/>
-        <w:jc w:val="center"/>
-        <w:rPr>
-          <w:rFonts w:eastAsia="Times New Roman"/>
-        </w:rPr>
-      </w:pPr>
-      <w:r>
-        <w:rPr>
-          <w:rFonts w:eastAsia="Times New Roman"/>
-          <w:noProof/>
-          <w:lang w:eastAsia="es-ES"/>
-        </w:rPr>
-        <w:drawing>
-          <wp:anchor distT="0" distB="0" distL="114300" distR="114300" simplePos="0" relativeHeight="251674624" behindDoc="0" locked="0" layoutInCell="1" allowOverlap="1">
-            <wp:simplePos x="0" y="0"/>
-            <wp:positionH relativeFrom="column">
-              <wp:posOffset>-1036955</wp:posOffset>
-            </wp:positionH>
-            <wp:positionV relativeFrom="paragraph">
-              <wp:posOffset>273685</wp:posOffset>
-            </wp:positionV>
-            <wp:extent cx="7455535" cy="3784600"/>
-            <wp:effectExtent l="19050" t="0" r="0" b="0"/>
-            <wp:wrapNone/>
-            <wp:docPr id="139" name="Imagen 31" descr="C:\Users\Francisco\Documents\GitHub\Proyecto\docs\Diseño\Iteracion 2\Diagramas De Secuencia\Diagramas de Secuencia Diseño\DS GestionInstalaciones\DS Modificar Instalacion.png"/>
-            <wp:cNvGraphicFramePr>
-              <a:graphicFrameLocks xmlns:a="http://schemas.openxmlformats.org/drawingml/2006/main" noChangeAspect="1"/>
-            </wp:cNvGraphicFramePr>
-            <a:graphic xmlns:a="http://schemas.openxmlformats.org/drawingml/2006/main">
-              <a:graphicData uri="http://schemas.openxmlformats.org/drawingml/2006/picture">
-                <pic:pic xmlns:pic="http://schemas.openxmlformats.org/drawingml/2006/picture">
-                  <pic:nvPicPr>
-                    <pic:cNvPr id="0" name="Picture 31" descr="C:\Users\Francisco\Documents\GitHub\Proyecto\docs\Diseño\Iteracion 2\Diagramas De Secuencia\Diagramas de Secuencia Diseño\DS GestionInstalaciones\DS Modificar Instalacion.png"/>
-                    <pic:cNvPicPr>
-                      <a:picLocks noChangeAspect="1" noChangeArrowheads="1"/>
-                    </pic:cNvPicPr>
-                  </pic:nvPicPr>
-                  <pic:blipFill>
-                    <a:blip r:embed="rId25"/>
-                    <a:srcRect/>
-                    <a:stretch>
-                      <a:fillRect/>
-                    </a:stretch>
-                  </pic:blipFill>
-                  <pic:spPr bwMode="auto">
-                    <a:xfrm>
-                      <a:off x="0" y="0"/>
-                      <a:ext cx="7455535" cy="3784600"/>
-                    </a:xfrm>
-                    <a:prstGeom prst="rect">
-                      <a:avLst/>
-                    </a:prstGeom>
-                    <a:noFill/>
-                    <a:ln w="9525">
-                      <a:noFill/>
-                      <a:miter lim="800000"/>
-                      <a:headEnd/>
-                      <a:tailEnd/>
-                    </a:ln>
-                  </pic:spPr>
-                </pic:pic>
-              </a:graphicData>
-            </a:graphic>
-          </wp:anchor>
-        </w:drawing>
-      </w:r>
-    </w:p>
-    <w:p>
-      <w:pPr>
-        <w:spacing w:after="200" w:line="276" w:lineRule="auto"/>
-        <w:rPr>
-          <w:rFonts w:asciiTheme="majorHAnsi" w:eastAsiaTheme="majorEastAsia" w:hAnsiTheme="majorHAnsi" w:cstheme="majorBidi"/>
-          <w:b/>
-          <w:bCs/>
-          <w:color w:val="000000" w:themeColor="text1"/>
-        </w:rPr>
-      </w:pPr>
-      <w:r>
-        <w:br w:type="page"/>
-      </w:r>
-    </w:p>
-    <w:p>
-      <w:pPr>
-        <w:pStyle w:val="Ttulo3"/>
-        <w:jc w:val="center"/>
-        <w:rPr>
-          <w:rFonts w:eastAsia="Times New Roman"/>
-        </w:rPr>
-      </w:pPr>
-      <w:r>
-        <w:rPr>
-          <w:rFonts w:eastAsia="Times New Roman"/>
-        </w:rPr>
-        <w:lastRenderedPageBreak/>
-        <w:t>DSD Eliminar Instalación.</w:t>
-      </w:r>
-    </w:p>
-    <w:p>
-      <w:pPr>
-        <w:pStyle w:val="Ttulo3"/>
-        <w:jc w:val="center"/>
-        <w:rPr>
-          <w:rFonts w:eastAsia="Times New Roman"/>
-        </w:rPr>
-      </w:pPr>
-      <w:r>
-        <w:rPr>
-          <w:rFonts w:eastAsia="Times New Roman"/>
-          <w:noProof/>
-          <w:lang w:eastAsia="es-ES"/>
-        </w:rPr>
-        <w:drawing>
-          <wp:anchor distT="0" distB="0" distL="114300" distR="114300" simplePos="0" relativeHeight="251675648" behindDoc="0" locked="0" layoutInCell="1" allowOverlap="1">
-            <wp:simplePos x="0" y="0"/>
-            <wp:positionH relativeFrom="column">
-              <wp:posOffset>-986790</wp:posOffset>
-            </wp:positionH>
-            <wp:positionV relativeFrom="paragraph">
-              <wp:posOffset>199390</wp:posOffset>
-            </wp:positionV>
-            <wp:extent cx="7338060" cy="3540125"/>
-            <wp:effectExtent l="19050" t="0" r="0" b="0"/>
-            <wp:wrapNone/>
-            <wp:docPr id="32" name="Imagen 32" descr="C:\Users\Francisco\Documents\GitHub\Proyecto\docs\Diseño\Iteracion 2\Diagramas De Secuencia\Diagramas de Secuencia Diseño\DS GestionInstalaciones\DS Eliminar Instalacion.png"/>
-            <wp:cNvGraphicFramePr>
-              <a:graphicFrameLocks xmlns:a="http://schemas.openxmlformats.org/drawingml/2006/main" noChangeAspect="1"/>
-            </wp:cNvGraphicFramePr>
-            <a:graphic xmlns:a="http://schemas.openxmlformats.org/drawingml/2006/main">
-              <a:graphicData uri="http://schemas.openxmlformats.org/drawingml/2006/picture">
-                <pic:pic xmlns:pic="http://schemas.openxmlformats.org/drawingml/2006/picture">
-                  <pic:nvPicPr>
-                    <pic:cNvPr id="0" name="Picture 32" descr="C:\Users\Francisco\Documents\GitHub\Proyecto\docs\Diseño\Iteracion 2\Diagramas De Secuencia\Diagramas de Secuencia Diseño\DS GestionInstalaciones\DS Eliminar Instalacion.png"/>
-                    <pic:cNvPicPr>
-                      <a:picLocks noChangeAspect="1" noChangeArrowheads="1"/>
-                    </pic:cNvPicPr>
-                  </pic:nvPicPr>
-                  <pic:blipFill>
-                    <a:blip r:embed="rId26"/>
-                    <a:srcRect/>
-                    <a:stretch>
-                      <a:fillRect/>
-                    </a:stretch>
-                  </pic:blipFill>
-                  <pic:spPr bwMode="auto">
-                    <a:xfrm>
-                      <a:off x="0" y="0"/>
-                      <a:ext cx="7338060" cy="3540125"/>
-                    </a:xfrm>
-                    <a:prstGeom prst="rect">
-                      <a:avLst/>
-                    </a:prstGeom>
-                    <a:noFill/>
-                    <a:ln w="9525">
-                      <a:noFill/>
-                      <a:miter lim="800000"/>
-                      <a:headEnd/>
-                      <a:tailEnd/>
-                    </a:ln>
-                  </pic:spPr>
-                </pic:pic>
-              </a:graphicData>
-            </a:graphic>
-          </wp:anchor>
-        </w:drawing>
-      </w:r>
-    </w:p>
-    <w:p>
-      <w:pPr>
-        <w:spacing w:after="200" w:line="276" w:lineRule="auto"/>
-        <w:rPr>
-          <w:rFonts w:asciiTheme="majorHAnsi" w:eastAsiaTheme="majorEastAsia" w:hAnsiTheme="majorHAnsi" w:cstheme="majorBidi"/>
-          <w:b/>
-          <w:bCs/>
-          <w:color w:val="000000" w:themeColor="text1"/>
-        </w:rPr>
-      </w:pPr>
-      <w:r>
-        <w:br w:type="page"/>
-      </w:r>
-    </w:p>
-    <w:p>
-      <w:pPr>
-        <w:pStyle w:val="Ttulo3"/>
-        <w:jc w:val="center"/>
-        <w:rPr>
-          <w:rFonts w:eastAsia="Times New Roman"/>
-        </w:rPr>
-      </w:pPr>
-      <w:r>
-        <w:rPr>
-          <w:rFonts w:eastAsia="Times New Roman"/>
-        </w:rPr>
-        <w:lastRenderedPageBreak/>
-        <w:t>DSD Consultar Instalación.</w:t>
-      </w:r>
-    </w:p>
-    <w:p>
-      <w:pPr>
-        <w:pStyle w:val="Ttulo3"/>
-        <w:jc w:val="center"/>
-        <w:rPr>
-          <w:rFonts w:eastAsia="Times New Roman"/>
-        </w:rPr>
-      </w:pPr>
-      <w:r>
-        <w:rPr>
-          <w:rFonts w:eastAsia="Times New Roman"/>
-          <w:noProof/>
-          <w:lang w:eastAsia="es-ES"/>
-        </w:rPr>
-        <w:drawing>
-          <wp:anchor distT="0" distB="0" distL="114300" distR="114300" simplePos="0" relativeHeight="251676672" behindDoc="0" locked="0" layoutInCell="1" allowOverlap="1">
-            <wp:simplePos x="0" y="0"/>
-            <wp:positionH relativeFrom="column">
-              <wp:posOffset>-944127</wp:posOffset>
-            </wp:positionH>
-            <wp:positionV relativeFrom="paragraph">
-              <wp:posOffset>274010</wp:posOffset>
-            </wp:positionV>
-            <wp:extent cx="7325946" cy="3221665"/>
-            <wp:effectExtent l="19050" t="0" r="8304" b="0"/>
-            <wp:wrapNone/>
-            <wp:docPr id="33" name="Imagen 33" descr="C:\Users\Francisco\Documents\GitHub\Proyecto\docs\Diseño\Iteracion 2\Diagramas De Secuencia\Diagramas de Secuencia Diseño\DS GestionInstalaciones\DS Consultar Instalacion.png"/>
-            <wp:cNvGraphicFramePr>
-              <a:graphicFrameLocks xmlns:a="http://schemas.openxmlformats.org/drawingml/2006/main" noChangeAspect="1"/>
-            </wp:cNvGraphicFramePr>
-            <a:graphic xmlns:a="http://schemas.openxmlformats.org/drawingml/2006/main">
-              <a:graphicData uri="http://schemas.openxmlformats.org/drawingml/2006/picture">
-                <pic:pic xmlns:pic="http://schemas.openxmlformats.org/drawingml/2006/picture">
-                  <pic:nvPicPr>
-                    <pic:cNvPr id="0" name="Picture 33" descr="C:\Users\Francisco\Documents\GitHub\Proyecto\docs\Diseño\Iteracion 2\Diagramas De Secuencia\Diagramas de Secuencia Diseño\DS GestionInstalaciones\DS Consultar Instalacion.png"/>
+                    <pic:cNvPr id="0" name="Picture 13" descr="C:\Users\Francisco\Documents\GitHub\Proyecto\docs\Diseño\Iteracion 2\Diagramas De Secuencia\Diagramas de Secuencia Diseño\DS GestionInstalaciones\DS Consultar Instalacion.png"/>
                     <pic:cNvPicPr>
                       <a:picLocks noChangeAspect="1" noChangeArrowheads="1"/>
                     </pic:cNvPicPr>
@@ -4917,7 +4519,7 @@
                   <pic:spPr bwMode="auto">
                     <a:xfrm>
                       <a:off x="0" y="0"/>
-                      <a:ext cx="7325455" cy="3221449"/>
+                      <a:ext cx="7421097" cy="3152632"/>
                     </a:xfrm>
                     <a:prstGeom prst="rect">
                       <a:avLst/>

</xml_diff>